<commit_message>
Updating analysis doc, admin and student seq
</commit_message>
<xml_diff>
--- a/Analysis Document.docx
+++ b/Analysis Document.docx
@@ -5,6 +5,7 @@
     <w:sdt>
       <w:sdtPr>
         <w:rPr>
+          <w:rFonts w:eastAsiaTheme="minorEastAsia"/>
           <w:color w:val="5B9BD5" w:themeColor="accent1"/>
           <w:lang w:val="en-IE"/>
         </w:rPr>
@@ -16,7 +17,6 @@
       </w:sdtPr>
       <w:sdtEndPr>
         <w:rPr>
-          <w:rFonts w:eastAsiaTheme="minorEastAsia"/>
           <w:b/>
           <w:color w:val="auto"/>
         </w:rPr>
@@ -31,7 +31,8 @@
           </w:pPr>
           <w:r>
             <w:rPr>
-              <w:lang w:val="en-IE" w:eastAsia="en-GB"/>
+              <w:noProof/>
+              <w:lang w:val="en-IE" w:eastAsia="en-IE"/>
             </w:rPr>
             <w:drawing>
               <wp:inline distT="0" distB="0" distL="0" distR="0" wp14:anchorId="64267E0A" wp14:editId="33BE3161">
@@ -126,16 +127,8 @@
             <w:rPr>
               <w:lang w:val="en-IE"/>
             </w:rPr>
-            <w:t xml:space="preserve">Team </w:t>
+            <w:t>Team Actimel</w:t>
           </w:r>
-          <w:proofErr w:type="spellStart"/>
-          <w:r>
-            <w:rPr>
-              <w:lang w:val="en-IE"/>
-            </w:rPr>
-            <w:t>Actimel</w:t>
-          </w:r>
-          <w:proofErr w:type="spellEnd"/>
         </w:p>
         <w:p>
           <w:pPr>
@@ -148,21 +141,7 @@
             <w:rPr>
               <w:lang w:val="en-IE"/>
             </w:rPr>
-            <w:t xml:space="preserve">Go team </w:t>
-          </w:r>
-          <w:proofErr w:type="spellStart"/>
-          <w:r>
-            <w:rPr>
-              <w:lang w:val="en-IE"/>
-            </w:rPr>
-            <w:t>Actimel</w:t>
-          </w:r>
-          <w:proofErr w:type="spellEnd"/>
-          <w:r>
-            <w:rPr>
-              <w:lang w:val="en-IE"/>
-            </w:rPr>
-            <w:t>.</w:t>
+            <w:t>Go team Actimel.</w:t>
           </w:r>
         </w:p>
         <w:p>
@@ -454,7 +433,7 @@
           <w:lang w:val="en-IE"/>
         </w:rPr>
       </w:pPr>
-      <w:bookmarkStart w:id="1" w:name="_Toc468880978"/>
+      <w:bookmarkStart w:id="1" w:name="_Toc468969944"/>
       <w:r>
         <w:rPr>
           <w:lang w:val="en-IE"/>
@@ -490,7 +469,8 @@
             </w:tabs>
             <w:rPr>
               <w:rFonts w:cstheme="minorBidi"/>
-              <w:lang w:val="en-IE" w:eastAsia="en-GB"/>
+              <w:noProof/>
+              <w:lang w:val="en-IE" w:eastAsia="en-IE"/>
             </w:rPr>
           </w:pPr>
           <w:r>
@@ -519,59 +499,60 @@
             </w:rPr>
             <w:fldChar w:fldCharType="separate"/>
           </w:r>
-          <w:hyperlink w:anchor="_Toc468880978" w:history="1">
+          <w:hyperlink w:anchor="_Toc468969944" w:history="1">
             <w:r>
               <w:rPr>
                 <w:rStyle w:val="Hyperlink"/>
+                <w:noProof/>
                 <w:lang w:val="en-IE"/>
               </w:rPr>
               <w:t>Table of Contents</w:t>
             </w:r>
             <w:r>
               <w:rPr>
-                <w:webHidden/>
-                <w:lang w:val="en-IE"/>
+                <w:noProof/>
+                <w:webHidden/>
               </w:rPr>
               <w:tab/>
             </w:r>
             <w:r>
               <w:rPr>
-                <w:webHidden/>
-                <w:lang w:val="en-IE"/>
+                <w:noProof/>
+                <w:webHidden/>
               </w:rPr>
               <w:fldChar w:fldCharType="begin"/>
             </w:r>
             <w:r>
               <w:rPr>
-                <w:webHidden/>
-                <w:lang w:val="en-IE"/>
-              </w:rPr>
-              <w:instrText xml:space="preserve"> PAGEREF _Toc468880978 \h </w:instrText>
-            </w:r>
-            <w:r>
-              <w:rPr>
-                <w:webHidden/>
-                <w:lang w:val="en-IE"/>
-              </w:rPr>
-            </w:r>
-            <w:r>
-              <w:rPr>
-                <w:webHidden/>
-                <w:lang w:val="en-IE"/>
+                <w:noProof/>
+                <w:webHidden/>
+              </w:rPr>
+              <w:instrText xml:space="preserve"> PAGEREF _Toc468969944 \h </w:instrText>
+            </w:r>
+            <w:r>
+              <w:rPr>
+                <w:noProof/>
+                <w:webHidden/>
+              </w:rPr>
+            </w:r>
+            <w:r>
+              <w:rPr>
+                <w:noProof/>
+                <w:webHidden/>
               </w:rPr>
               <w:fldChar w:fldCharType="separate"/>
             </w:r>
             <w:r>
               <w:rPr>
-                <w:webHidden/>
-                <w:lang w:val="en-IE"/>
+                <w:noProof/>
+                <w:webHidden/>
               </w:rPr>
               <w:t>i</w:t>
             </w:r>
             <w:r>
               <w:rPr>
-                <w:webHidden/>
-                <w:lang w:val="en-IE"/>
+                <w:noProof/>
+                <w:webHidden/>
               </w:rPr>
               <w:fldChar w:fldCharType="end"/>
             </w:r>
@@ -585,62 +566,64 @@
             </w:tabs>
             <w:rPr>
               <w:rFonts w:cstheme="minorBidi"/>
-              <w:lang w:val="en-IE" w:eastAsia="en-GB"/>
+              <w:noProof/>
+              <w:lang w:val="en-IE" w:eastAsia="en-IE"/>
             </w:rPr>
           </w:pPr>
-          <w:hyperlink w:anchor="_Toc468880979" w:history="1">
+          <w:hyperlink w:anchor="_Toc468969945" w:history="1">
             <w:r>
               <w:rPr>
                 <w:rStyle w:val="Hyperlink"/>
+                <w:noProof/>
                 <w:lang w:val="en-IE"/>
               </w:rPr>
               <w:t>Table of Figures</w:t>
             </w:r>
             <w:r>
               <w:rPr>
-                <w:webHidden/>
-                <w:lang w:val="en-IE"/>
+                <w:noProof/>
+                <w:webHidden/>
               </w:rPr>
               <w:tab/>
             </w:r>
             <w:r>
               <w:rPr>
-                <w:webHidden/>
-                <w:lang w:val="en-IE"/>
+                <w:noProof/>
+                <w:webHidden/>
               </w:rPr>
               <w:fldChar w:fldCharType="begin"/>
             </w:r>
             <w:r>
               <w:rPr>
-                <w:webHidden/>
-                <w:lang w:val="en-IE"/>
-              </w:rPr>
-              <w:instrText xml:space="preserve"> PAGEREF _Toc468880979 \h </w:instrText>
-            </w:r>
-            <w:r>
-              <w:rPr>
-                <w:webHidden/>
-                <w:lang w:val="en-IE"/>
-              </w:rPr>
-            </w:r>
-            <w:r>
-              <w:rPr>
-                <w:webHidden/>
-                <w:lang w:val="en-IE"/>
+                <w:noProof/>
+                <w:webHidden/>
+              </w:rPr>
+              <w:instrText xml:space="preserve"> PAGEREF _Toc468969945 \h </w:instrText>
+            </w:r>
+            <w:r>
+              <w:rPr>
+                <w:noProof/>
+                <w:webHidden/>
+              </w:rPr>
+            </w:r>
+            <w:r>
+              <w:rPr>
+                <w:noProof/>
+                <w:webHidden/>
               </w:rPr>
               <w:fldChar w:fldCharType="separate"/>
             </w:r>
             <w:r>
               <w:rPr>
-                <w:webHidden/>
-                <w:lang w:val="en-IE"/>
-              </w:rPr>
-              <w:t>i</w:t>
-            </w:r>
-            <w:r>
-              <w:rPr>
-                <w:webHidden/>
-                <w:lang w:val="en-IE"/>
+                <w:noProof/>
+                <w:webHidden/>
+              </w:rPr>
+              <w:t>ii</w:t>
+            </w:r>
+            <w:r>
+              <w:rPr>
+                <w:noProof/>
+                <w:webHidden/>
               </w:rPr>
               <w:fldChar w:fldCharType="end"/>
             </w:r>
@@ -654,62 +637,64 @@
             </w:tabs>
             <w:rPr>
               <w:rFonts w:cstheme="minorBidi"/>
-              <w:lang w:val="en-IE" w:eastAsia="en-GB"/>
+              <w:noProof/>
+              <w:lang w:val="en-IE" w:eastAsia="en-IE"/>
             </w:rPr>
           </w:pPr>
-          <w:hyperlink w:anchor="_Toc468880980" w:history="1">
+          <w:hyperlink w:anchor="_Toc468969946" w:history="1">
             <w:r>
               <w:rPr>
                 <w:rStyle w:val="Hyperlink"/>
+                <w:noProof/>
                 <w:lang w:val="en-IE"/>
               </w:rPr>
               <w:t>Introduction</w:t>
             </w:r>
             <w:r>
               <w:rPr>
-                <w:webHidden/>
-                <w:lang w:val="en-IE"/>
+                <w:noProof/>
+                <w:webHidden/>
               </w:rPr>
               <w:tab/>
             </w:r>
             <w:r>
               <w:rPr>
-                <w:webHidden/>
-                <w:lang w:val="en-IE"/>
+                <w:noProof/>
+                <w:webHidden/>
               </w:rPr>
               <w:fldChar w:fldCharType="begin"/>
             </w:r>
             <w:r>
               <w:rPr>
-                <w:webHidden/>
-                <w:lang w:val="en-IE"/>
-              </w:rPr>
-              <w:instrText xml:space="preserve"> PAGEREF _Toc468880980 \h </w:instrText>
-            </w:r>
-            <w:r>
-              <w:rPr>
-                <w:webHidden/>
-                <w:lang w:val="en-IE"/>
-              </w:rPr>
-            </w:r>
-            <w:r>
-              <w:rPr>
-                <w:webHidden/>
-                <w:lang w:val="en-IE"/>
+                <w:noProof/>
+                <w:webHidden/>
+              </w:rPr>
+              <w:instrText xml:space="preserve"> PAGEREF _Toc468969946 \h </w:instrText>
+            </w:r>
+            <w:r>
+              <w:rPr>
+                <w:noProof/>
+                <w:webHidden/>
+              </w:rPr>
+            </w:r>
+            <w:r>
+              <w:rPr>
+                <w:noProof/>
+                <w:webHidden/>
               </w:rPr>
               <w:fldChar w:fldCharType="separate"/>
             </w:r>
             <w:r>
               <w:rPr>
-                <w:webHidden/>
-                <w:lang w:val="en-IE"/>
+                <w:noProof/>
+                <w:webHidden/>
               </w:rPr>
               <w:t>1</w:t>
             </w:r>
             <w:r>
               <w:rPr>
-                <w:webHidden/>
-                <w:lang w:val="en-IE"/>
+                <w:noProof/>
+                <w:webHidden/>
               </w:rPr>
               <w:fldChar w:fldCharType="end"/>
             </w:r>
@@ -723,62 +708,64 @@
             </w:tabs>
             <w:rPr>
               <w:rFonts w:cstheme="minorBidi"/>
-              <w:lang w:val="en-IE" w:eastAsia="en-GB"/>
+              <w:noProof/>
+              <w:lang w:val="en-IE" w:eastAsia="en-IE"/>
             </w:rPr>
           </w:pPr>
-          <w:hyperlink w:anchor="_Toc468880981" w:history="1">
+          <w:hyperlink w:anchor="_Toc468969947" w:history="1">
             <w:r>
               <w:rPr>
                 <w:rStyle w:val="Hyperlink"/>
+                <w:noProof/>
                 <w:lang w:val="en-IE"/>
               </w:rPr>
               <w:t>Problem Statement</w:t>
             </w:r>
             <w:r>
               <w:rPr>
-                <w:webHidden/>
-                <w:lang w:val="en-IE"/>
+                <w:noProof/>
+                <w:webHidden/>
               </w:rPr>
               <w:tab/>
             </w:r>
             <w:r>
               <w:rPr>
-                <w:webHidden/>
-                <w:lang w:val="en-IE"/>
+                <w:noProof/>
+                <w:webHidden/>
               </w:rPr>
               <w:fldChar w:fldCharType="begin"/>
             </w:r>
             <w:r>
               <w:rPr>
-                <w:webHidden/>
-                <w:lang w:val="en-IE"/>
-              </w:rPr>
-              <w:instrText xml:space="preserve"> PAGEREF _Toc468880981 \h </w:instrText>
-            </w:r>
-            <w:r>
-              <w:rPr>
-                <w:webHidden/>
-                <w:lang w:val="en-IE"/>
-              </w:rPr>
-            </w:r>
-            <w:r>
-              <w:rPr>
-                <w:webHidden/>
-                <w:lang w:val="en-IE"/>
+                <w:noProof/>
+                <w:webHidden/>
+              </w:rPr>
+              <w:instrText xml:space="preserve"> PAGEREF _Toc468969947 \h </w:instrText>
+            </w:r>
+            <w:r>
+              <w:rPr>
+                <w:noProof/>
+                <w:webHidden/>
+              </w:rPr>
+            </w:r>
+            <w:r>
+              <w:rPr>
+                <w:noProof/>
+                <w:webHidden/>
               </w:rPr>
               <w:fldChar w:fldCharType="separate"/>
             </w:r>
             <w:r>
               <w:rPr>
-                <w:webHidden/>
-                <w:lang w:val="en-IE"/>
-              </w:rPr>
-              <w:t>1</w:t>
-            </w:r>
-            <w:r>
-              <w:rPr>
-                <w:webHidden/>
-                <w:lang w:val="en-IE"/>
+                <w:noProof/>
+                <w:webHidden/>
+              </w:rPr>
+              <w:t>2</w:t>
+            </w:r>
+            <w:r>
+              <w:rPr>
+                <w:noProof/>
+                <w:webHidden/>
               </w:rPr>
               <w:fldChar w:fldCharType="end"/>
             </w:r>
@@ -792,62 +779,64 @@
             </w:tabs>
             <w:rPr>
               <w:rFonts w:cstheme="minorBidi"/>
-              <w:lang w:val="en-IE" w:eastAsia="en-GB"/>
+              <w:noProof/>
+              <w:lang w:val="en-IE" w:eastAsia="en-IE"/>
             </w:rPr>
           </w:pPr>
-          <w:hyperlink w:anchor="_Toc468880982" w:history="1">
+          <w:hyperlink w:anchor="_Toc468969948" w:history="1">
             <w:r>
               <w:rPr>
                 <w:rStyle w:val="Hyperlink"/>
+                <w:noProof/>
                 <w:lang w:val="en-IE"/>
               </w:rPr>
               <w:t>Use Case Analysis</w:t>
             </w:r>
             <w:r>
               <w:rPr>
-                <w:webHidden/>
-                <w:lang w:val="en-IE"/>
+                <w:noProof/>
+                <w:webHidden/>
               </w:rPr>
               <w:tab/>
             </w:r>
             <w:r>
               <w:rPr>
-                <w:webHidden/>
-                <w:lang w:val="en-IE"/>
+                <w:noProof/>
+                <w:webHidden/>
               </w:rPr>
               <w:fldChar w:fldCharType="begin"/>
             </w:r>
             <w:r>
               <w:rPr>
-                <w:webHidden/>
-                <w:lang w:val="en-IE"/>
-              </w:rPr>
-              <w:instrText xml:space="preserve"> PAGEREF _Toc468880982 \h </w:instrText>
-            </w:r>
-            <w:r>
-              <w:rPr>
-                <w:webHidden/>
-                <w:lang w:val="en-IE"/>
-              </w:rPr>
-            </w:r>
-            <w:r>
-              <w:rPr>
-                <w:webHidden/>
-                <w:lang w:val="en-IE"/>
+                <w:noProof/>
+                <w:webHidden/>
+              </w:rPr>
+              <w:instrText xml:space="preserve"> PAGEREF _Toc468969948 \h </w:instrText>
+            </w:r>
+            <w:r>
+              <w:rPr>
+                <w:noProof/>
+                <w:webHidden/>
+              </w:rPr>
+            </w:r>
+            <w:r>
+              <w:rPr>
+                <w:noProof/>
+                <w:webHidden/>
               </w:rPr>
               <w:fldChar w:fldCharType="separate"/>
             </w:r>
             <w:r>
               <w:rPr>
-                <w:webHidden/>
-                <w:lang w:val="en-IE"/>
+                <w:noProof/>
+                <w:webHidden/>
               </w:rPr>
               <w:t>2</w:t>
             </w:r>
             <w:r>
               <w:rPr>
-                <w:webHidden/>
-                <w:lang w:val="en-IE"/>
+                <w:noProof/>
+                <w:webHidden/>
               </w:rPr>
               <w:fldChar w:fldCharType="end"/>
             </w:r>
@@ -861,62 +850,64 @@
             </w:tabs>
             <w:rPr>
               <w:rFonts w:cstheme="minorBidi"/>
-              <w:lang w:val="en-IE" w:eastAsia="en-GB"/>
+              <w:noProof/>
+              <w:lang w:val="en-IE" w:eastAsia="en-IE"/>
             </w:rPr>
           </w:pPr>
-          <w:hyperlink w:anchor="_Toc468880983" w:history="1">
+          <w:hyperlink w:anchor="_Toc468969949" w:history="1">
             <w:r>
               <w:rPr>
                 <w:rStyle w:val="Hyperlink"/>
+                <w:noProof/>
                 <w:lang w:val="en-IE"/>
               </w:rPr>
               <w:t>Use Case Model 1</w:t>
             </w:r>
             <w:r>
               <w:rPr>
-                <w:webHidden/>
-                <w:lang w:val="en-IE"/>
+                <w:noProof/>
+                <w:webHidden/>
               </w:rPr>
               <w:tab/>
             </w:r>
             <w:r>
               <w:rPr>
-                <w:webHidden/>
-                <w:lang w:val="en-IE"/>
+                <w:noProof/>
+                <w:webHidden/>
               </w:rPr>
               <w:fldChar w:fldCharType="begin"/>
             </w:r>
             <w:r>
               <w:rPr>
-                <w:webHidden/>
-                <w:lang w:val="en-IE"/>
-              </w:rPr>
-              <w:instrText xml:space="preserve"> PAGEREF _Toc468880983 \h </w:instrText>
-            </w:r>
-            <w:r>
-              <w:rPr>
-                <w:webHidden/>
-                <w:lang w:val="en-IE"/>
-              </w:rPr>
-            </w:r>
-            <w:r>
-              <w:rPr>
-                <w:webHidden/>
-                <w:lang w:val="en-IE"/>
+                <w:noProof/>
+                <w:webHidden/>
+              </w:rPr>
+              <w:instrText xml:space="preserve"> PAGEREF _Toc468969949 \h </w:instrText>
+            </w:r>
+            <w:r>
+              <w:rPr>
+                <w:noProof/>
+                <w:webHidden/>
+              </w:rPr>
+            </w:r>
+            <w:r>
+              <w:rPr>
+                <w:noProof/>
+                <w:webHidden/>
               </w:rPr>
               <w:fldChar w:fldCharType="separate"/>
             </w:r>
             <w:r>
               <w:rPr>
-                <w:webHidden/>
-                <w:lang w:val="en-IE"/>
+                <w:noProof/>
+                <w:webHidden/>
               </w:rPr>
               <w:t>2</w:t>
             </w:r>
             <w:r>
               <w:rPr>
-                <w:webHidden/>
-                <w:lang w:val="en-IE"/>
+                <w:noProof/>
+                <w:webHidden/>
               </w:rPr>
               <w:fldChar w:fldCharType="end"/>
             </w:r>
@@ -930,62 +921,64 @@
             </w:tabs>
             <w:rPr>
               <w:rFonts w:cstheme="minorBidi"/>
-              <w:lang w:val="en-IE" w:eastAsia="en-GB"/>
+              <w:noProof/>
+              <w:lang w:val="en-IE" w:eastAsia="en-IE"/>
             </w:rPr>
           </w:pPr>
-          <w:hyperlink w:anchor="_Toc468880984" w:history="1">
+          <w:hyperlink w:anchor="_Toc468969950" w:history="1">
             <w:r>
               <w:rPr>
                 <w:rStyle w:val="Hyperlink"/>
+                <w:noProof/>
                 <w:lang w:val="en-IE"/>
               </w:rPr>
               <w:t>Description</w:t>
             </w:r>
             <w:r>
               <w:rPr>
-                <w:webHidden/>
-                <w:lang w:val="en-IE"/>
+                <w:noProof/>
+                <w:webHidden/>
               </w:rPr>
               <w:tab/>
             </w:r>
             <w:r>
               <w:rPr>
-                <w:webHidden/>
-                <w:lang w:val="en-IE"/>
+                <w:noProof/>
+                <w:webHidden/>
               </w:rPr>
               <w:fldChar w:fldCharType="begin"/>
             </w:r>
             <w:r>
               <w:rPr>
-                <w:webHidden/>
-                <w:lang w:val="en-IE"/>
-              </w:rPr>
-              <w:instrText xml:space="preserve"> PAGEREF _Toc468880984 \h </w:instrText>
-            </w:r>
-            <w:r>
-              <w:rPr>
-                <w:webHidden/>
-                <w:lang w:val="en-IE"/>
-              </w:rPr>
-            </w:r>
-            <w:r>
-              <w:rPr>
-                <w:webHidden/>
-                <w:lang w:val="en-IE"/>
+                <w:noProof/>
+                <w:webHidden/>
+              </w:rPr>
+              <w:instrText xml:space="preserve"> PAGEREF _Toc468969950 \h </w:instrText>
+            </w:r>
+            <w:r>
+              <w:rPr>
+                <w:noProof/>
+                <w:webHidden/>
+              </w:rPr>
+            </w:r>
+            <w:r>
+              <w:rPr>
+                <w:noProof/>
+                <w:webHidden/>
               </w:rPr>
               <w:fldChar w:fldCharType="separate"/>
             </w:r>
             <w:r>
               <w:rPr>
-                <w:webHidden/>
-                <w:lang w:val="en-IE"/>
-              </w:rPr>
-              <w:t>2</w:t>
-            </w:r>
-            <w:r>
-              <w:rPr>
-                <w:webHidden/>
-                <w:lang w:val="en-IE"/>
+                <w:noProof/>
+                <w:webHidden/>
+              </w:rPr>
+              <w:t>3</w:t>
+            </w:r>
+            <w:r>
+              <w:rPr>
+                <w:noProof/>
+                <w:webHidden/>
               </w:rPr>
               <w:fldChar w:fldCharType="end"/>
             </w:r>
@@ -999,62 +992,64 @@
             </w:tabs>
             <w:rPr>
               <w:rFonts w:cstheme="minorBidi"/>
-              <w:lang w:val="en-IE" w:eastAsia="en-GB"/>
+              <w:noProof/>
+              <w:lang w:val="en-IE" w:eastAsia="en-IE"/>
             </w:rPr>
           </w:pPr>
-          <w:hyperlink w:anchor="_Toc468880985" w:history="1">
+          <w:hyperlink w:anchor="_Toc468969951" w:history="1">
             <w:r>
               <w:rPr>
                 <w:rStyle w:val="Hyperlink"/>
+                <w:noProof/>
                 <w:lang w:val="en-IE"/>
               </w:rPr>
               <w:t>Conceptual Model</w:t>
             </w:r>
             <w:r>
               <w:rPr>
-                <w:webHidden/>
-                <w:lang w:val="en-IE"/>
+                <w:noProof/>
+                <w:webHidden/>
               </w:rPr>
               <w:tab/>
             </w:r>
             <w:r>
               <w:rPr>
-                <w:webHidden/>
-                <w:lang w:val="en-IE"/>
+                <w:noProof/>
+                <w:webHidden/>
               </w:rPr>
               <w:fldChar w:fldCharType="begin"/>
             </w:r>
             <w:r>
               <w:rPr>
-                <w:webHidden/>
-                <w:lang w:val="en-IE"/>
-              </w:rPr>
-              <w:instrText xml:space="preserve"> PAGEREF _Toc468880985 \h </w:instrText>
-            </w:r>
-            <w:r>
-              <w:rPr>
-                <w:webHidden/>
-                <w:lang w:val="en-IE"/>
-              </w:rPr>
-            </w:r>
-            <w:r>
-              <w:rPr>
-                <w:webHidden/>
-                <w:lang w:val="en-IE"/>
+                <w:noProof/>
+                <w:webHidden/>
+              </w:rPr>
+              <w:instrText xml:space="preserve"> PAGEREF _Toc468969951 \h </w:instrText>
+            </w:r>
+            <w:r>
+              <w:rPr>
+                <w:noProof/>
+                <w:webHidden/>
+              </w:rPr>
+            </w:r>
+            <w:r>
+              <w:rPr>
+                <w:noProof/>
+                <w:webHidden/>
               </w:rPr>
               <w:fldChar w:fldCharType="separate"/>
             </w:r>
             <w:r>
               <w:rPr>
-                <w:webHidden/>
-                <w:lang w:val="en-IE"/>
-              </w:rPr>
-              <w:t>2</w:t>
-            </w:r>
-            <w:r>
-              <w:rPr>
-                <w:webHidden/>
-                <w:lang w:val="en-IE"/>
+                <w:noProof/>
+                <w:webHidden/>
+              </w:rPr>
+              <w:t>3</w:t>
+            </w:r>
+            <w:r>
+              <w:rPr>
+                <w:noProof/>
+                <w:webHidden/>
               </w:rPr>
               <w:fldChar w:fldCharType="end"/>
             </w:r>
@@ -1068,62 +1063,64 @@
             </w:tabs>
             <w:rPr>
               <w:rFonts w:cstheme="minorBidi"/>
-              <w:lang w:val="en-IE" w:eastAsia="en-GB"/>
+              <w:noProof/>
+              <w:lang w:val="en-IE" w:eastAsia="en-IE"/>
             </w:rPr>
           </w:pPr>
-          <w:hyperlink w:anchor="_Toc468880986" w:history="1">
+          <w:hyperlink w:anchor="_Toc468969952" w:history="1">
             <w:r>
               <w:rPr>
                 <w:rStyle w:val="Hyperlink"/>
+                <w:noProof/>
                 <w:lang w:val="en-IE"/>
               </w:rPr>
               <w:t>UML Class Conceptual Model</w:t>
             </w:r>
             <w:r>
               <w:rPr>
-                <w:webHidden/>
-                <w:lang w:val="en-IE"/>
+                <w:noProof/>
+                <w:webHidden/>
               </w:rPr>
               <w:tab/>
             </w:r>
             <w:r>
               <w:rPr>
-                <w:webHidden/>
-                <w:lang w:val="en-IE"/>
+                <w:noProof/>
+                <w:webHidden/>
               </w:rPr>
               <w:fldChar w:fldCharType="begin"/>
             </w:r>
             <w:r>
               <w:rPr>
-                <w:webHidden/>
-                <w:lang w:val="en-IE"/>
-              </w:rPr>
-              <w:instrText xml:space="preserve"> PAGEREF _Toc468880986 \h </w:instrText>
-            </w:r>
-            <w:r>
-              <w:rPr>
-                <w:webHidden/>
-                <w:lang w:val="en-IE"/>
-              </w:rPr>
-            </w:r>
-            <w:r>
-              <w:rPr>
-                <w:webHidden/>
-                <w:lang w:val="en-IE"/>
+                <w:noProof/>
+                <w:webHidden/>
+              </w:rPr>
+              <w:instrText xml:space="preserve"> PAGEREF _Toc468969952 \h </w:instrText>
+            </w:r>
+            <w:r>
+              <w:rPr>
+                <w:noProof/>
+                <w:webHidden/>
+              </w:rPr>
+            </w:r>
+            <w:r>
+              <w:rPr>
+                <w:noProof/>
+                <w:webHidden/>
               </w:rPr>
               <w:fldChar w:fldCharType="separate"/>
             </w:r>
             <w:r>
               <w:rPr>
-                <w:webHidden/>
-                <w:lang w:val="en-IE"/>
-              </w:rPr>
-              <w:t>2</w:t>
-            </w:r>
-            <w:r>
-              <w:rPr>
-                <w:webHidden/>
-                <w:lang w:val="en-IE"/>
+                <w:noProof/>
+                <w:webHidden/>
+              </w:rPr>
+              <w:t>3</w:t>
+            </w:r>
+            <w:r>
+              <w:rPr>
+                <w:noProof/>
+                <w:webHidden/>
               </w:rPr>
               <w:fldChar w:fldCharType="end"/>
             </w:r>
@@ -1137,62 +1134,64 @@
             </w:tabs>
             <w:rPr>
               <w:rFonts w:cstheme="minorBidi"/>
-              <w:lang w:val="en-IE" w:eastAsia="en-GB"/>
+              <w:noProof/>
+              <w:lang w:val="en-IE" w:eastAsia="en-IE"/>
             </w:rPr>
           </w:pPr>
-          <w:hyperlink w:anchor="_Toc468880987" w:history="1">
+          <w:hyperlink w:anchor="_Toc468969953" w:history="1">
             <w:r>
               <w:rPr>
                 <w:rStyle w:val="Hyperlink"/>
+                <w:noProof/>
                 <w:lang w:val="en-IE"/>
               </w:rPr>
               <w:t>Modelling Assumptions</w:t>
             </w:r>
             <w:r>
               <w:rPr>
-                <w:webHidden/>
-                <w:lang w:val="en-IE"/>
+                <w:noProof/>
+                <w:webHidden/>
               </w:rPr>
               <w:tab/>
             </w:r>
             <w:r>
               <w:rPr>
-                <w:webHidden/>
-                <w:lang w:val="en-IE"/>
+                <w:noProof/>
+                <w:webHidden/>
               </w:rPr>
               <w:fldChar w:fldCharType="begin"/>
             </w:r>
             <w:r>
               <w:rPr>
-                <w:webHidden/>
-                <w:lang w:val="en-IE"/>
-              </w:rPr>
-              <w:instrText xml:space="preserve"> PAGEREF _Toc468880987 \h </w:instrText>
-            </w:r>
-            <w:r>
-              <w:rPr>
-                <w:webHidden/>
-                <w:lang w:val="en-IE"/>
-              </w:rPr>
-            </w:r>
-            <w:r>
-              <w:rPr>
-                <w:webHidden/>
-                <w:lang w:val="en-IE"/>
+                <w:noProof/>
+                <w:webHidden/>
+              </w:rPr>
+              <w:instrText xml:space="preserve"> PAGEREF _Toc468969953 \h </w:instrText>
+            </w:r>
+            <w:r>
+              <w:rPr>
+                <w:noProof/>
+                <w:webHidden/>
+              </w:rPr>
+            </w:r>
+            <w:r>
+              <w:rPr>
+                <w:noProof/>
+                <w:webHidden/>
               </w:rPr>
               <w:fldChar w:fldCharType="separate"/>
             </w:r>
             <w:r>
               <w:rPr>
-                <w:webHidden/>
-                <w:lang w:val="en-IE"/>
-              </w:rPr>
-              <w:t>2</w:t>
-            </w:r>
-            <w:r>
-              <w:rPr>
-                <w:webHidden/>
-                <w:lang w:val="en-IE"/>
+                <w:noProof/>
+                <w:webHidden/>
+              </w:rPr>
+              <w:t>4</w:t>
+            </w:r>
+            <w:r>
+              <w:rPr>
+                <w:noProof/>
+                <w:webHidden/>
               </w:rPr>
               <w:fldChar w:fldCharType="end"/>
             </w:r>
@@ -1206,62 +1205,64 @@
             </w:tabs>
             <w:rPr>
               <w:rFonts w:cstheme="minorBidi"/>
-              <w:lang w:val="en-IE" w:eastAsia="en-GB"/>
+              <w:noProof/>
+              <w:lang w:val="en-IE" w:eastAsia="en-IE"/>
             </w:rPr>
           </w:pPr>
-          <w:hyperlink w:anchor="_Toc468880988" w:history="1">
+          <w:hyperlink w:anchor="_Toc468969954" w:history="1">
             <w:r>
               <w:rPr>
                 <w:rStyle w:val="Hyperlink"/>
+                <w:noProof/>
                 <w:lang w:val="en-IE"/>
               </w:rPr>
               <w:t>System Design Observations and Recommendations</w:t>
             </w:r>
             <w:r>
               <w:rPr>
-                <w:webHidden/>
-                <w:lang w:val="en-IE"/>
+                <w:noProof/>
+                <w:webHidden/>
               </w:rPr>
               <w:tab/>
             </w:r>
             <w:r>
               <w:rPr>
-                <w:webHidden/>
-                <w:lang w:val="en-IE"/>
+                <w:noProof/>
+                <w:webHidden/>
               </w:rPr>
               <w:fldChar w:fldCharType="begin"/>
             </w:r>
             <w:r>
               <w:rPr>
-                <w:webHidden/>
-                <w:lang w:val="en-IE"/>
-              </w:rPr>
-              <w:instrText xml:space="preserve"> PAGEREF _Toc468880988 \h </w:instrText>
-            </w:r>
-            <w:r>
-              <w:rPr>
-                <w:webHidden/>
-                <w:lang w:val="en-IE"/>
-              </w:rPr>
-            </w:r>
-            <w:r>
-              <w:rPr>
-                <w:webHidden/>
-                <w:lang w:val="en-IE"/>
+                <w:noProof/>
+                <w:webHidden/>
+              </w:rPr>
+              <w:instrText xml:space="preserve"> PAGEREF _Toc468969954 \h </w:instrText>
+            </w:r>
+            <w:r>
+              <w:rPr>
+                <w:noProof/>
+                <w:webHidden/>
+              </w:rPr>
+            </w:r>
+            <w:r>
+              <w:rPr>
+                <w:noProof/>
+                <w:webHidden/>
               </w:rPr>
               <w:fldChar w:fldCharType="separate"/>
             </w:r>
             <w:r>
               <w:rPr>
-                <w:webHidden/>
-                <w:lang w:val="en-IE"/>
-              </w:rPr>
-              <w:t>2</w:t>
-            </w:r>
-            <w:r>
-              <w:rPr>
-                <w:webHidden/>
-                <w:lang w:val="en-IE"/>
+                <w:noProof/>
+                <w:webHidden/>
+              </w:rPr>
+              <w:t>4</w:t>
+            </w:r>
+            <w:r>
+              <w:rPr>
+                <w:noProof/>
+                <w:webHidden/>
               </w:rPr>
               <w:fldChar w:fldCharType="end"/>
             </w:r>
@@ -1382,8 +1383,6 @@
           <w:lang w:val="en-IE"/>
         </w:rPr>
       </w:pPr>
-      <w:bookmarkStart w:id="2" w:name="_GoBack"/>
-      <w:bookmarkEnd w:id="2"/>
     </w:p>
     <w:p>
       <w:pPr>
@@ -1399,7 +1398,7 @@
           <w:lang w:val="en-IE"/>
         </w:rPr>
       </w:pPr>
-      <w:bookmarkStart w:id="3" w:name="_Toc468880979"/>
+      <w:bookmarkStart w:id="2" w:name="_Toc468969945"/>
       <w:r>
         <w:rPr>
           <w:lang w:val="en-IE"/>
@@ -1408,7 +1407,7 @@
         <w:t>Table of Figures</w:t>
       </w:r>
       <w:bookmarkEnd w:id="0"/>
-      <w:bookmarkEnd w:id="3"/>
+      <w:bookmarkEnd w:id="2"/>
     </w:p>
     <w:p>
       <w:pPr>
@@ -1418,6 +1417,7 @@
         </w:tabs>
         <w:rPr>
           <w:rFonts w:eastAsiaTheme="minorEastAsia"/>
+          <w:noProof/>
           <w:lang w:val="en-IE" w:eastAsia="en-IE"/>
         </w:rPr>
       </w:pPr>
@@ -1439,59 +1439,60 @@
         </w:rPr>
         <w:fldChar w:fldCharType="separate"/>
       </w:r>
-      <w:hyperlink w:anchor="_Toc463988282" w:history="1">
+      <w:hyperlink w:anchor="_Toc468970009" w:history="1">
         <w:r>
           <w:rPr>
             <w:rStyle w:val="Hyperlink"/>
+            <w:noProof/>
             <w:lang w:val="en-IE"/>
           </w:rPr>
           <w:t>Figure 1</w:t>
         </w:r>
         <w:r>
           <w:rPr>
+            <w:noProof/>
             <w:webHidden/>
-            <w:lang w:val="en-IE"/>
           </w:rPr>
           <w:tab/>
         </w:r>
         <w:r>
           <w:rPr>
+            <w:noProof/>
             <w:webHidden/>
-            <w:lang w:val="en-IE"/>
           </w:rPr>
           <w:fldChar w:fldCharType="begin"/>
         </w:r>
         <w:r>
           <w:rPr>
+            <w:noProof/>
             <w:webHidden/>
-            <w:lang w:val="en-IE"/>
           </w:rPr>
-          <w:instrText xml:space="preserve"> PAGEREF _Toc463988282 \h </w:instrText>
+          <w:instrText xml:space="preserve"> PAGEREF _Toc468970009 \h </w:instrText>
         </w:r>
         <w:r>
           <w:rPr>
+            <w:noProof/>
             <w:webHidden/>
-            <w:lang w:val="en-IE"/>
           </w:rPr>
         </w:r>
         <w:r>
           <w:rPr>
+            <w:noProof/>
             <w:webHidden/>
-            <w:lang w:val="en-IE"/>
           </w:rPr>
           <w:fldChar w:fldCharType="separate"/>
         </w:r>
         <w:r>
           <w:rPr>
+            <w:noProof/>
             <w:webHidden/>
-            <w:lang w:val="en-IE"/>
           </w:rPr>
-          <w:t>1</w:t>
+          <w:t>2</w:t>
         </w:r>
         <w:r>
           <w:rPr>
+            <w:noProof/>
             <w:webHidden/>
-            <w:lang w:val="en-IE"/>
           </w:rPr>
           <w:fldChar w:fldCharType="end"/>
         </w:r>
@@ -1505,545 +1506,63 @@
         </w:tabs>
         <w:rPr>
           <w:rFonts w:eastAsiaTheme="minorEastAsia"/>
+          <w:noProof/>
           <w:lang w:val="en-IE" w:eastAsia="en-IE"/>
         </w:rPr>
       </w:pPr>
-      <w:hyperlink w:anchor="_Toc463988283" w:history="1">
+      <w:hyperlink w:anchor="_Toc468970010" w:history="1">
         <w:r>
           <w:rPr>
             <w:rStyle w:val="Hyperlink"/>
-            <w:lang w:val="en-IE"/>
+            <w:noProof/>
           </w:rPr>
           <w:t>Figure 2</w:t>
         </w:r>
         <w:r>
           <w:rPr>
+            <w:noProof/>
             <w:webHidden/>
-            <w:lang w:val="en-IE"/>
           </w:rPr>
           <w:tab/>
         </w:r>
         <w:r>
           <w:rPr>
+            <w:noProof/>
             <w:webHidden/>
-            <w:lang w:val="en-IE"/>
           </w:rPr>
           <w:fldChar w:fldCharType="begin"/>
         </w:r>
         <w:r>
           <w:rPr>
+            <w:noProof/>
             <w:webHidden/>
-            <w:lang w:val="en-IE"/>
           </w:rPr>
-          <w:instrText xml:space="preserve"> PAGEREF _Toc463988283 \h </w:instrText>
+          <w:instrText xml:space="preserve"> PAGEREF _Toc468970010 \h </w:instrText>
         </w:r>
         <w:r>
           <w:rPr>
+            <w:noProof/>
             <w:webHidden/>
-            <w:lang w:val="en-IE"/>
           </w:rPr>
         </w:r>
         <w:r>
           <w:rPr>
+            <w:noProof/>
             <w:webHidden/>
-            <w:lang w:val="en-IE"/>
           </w:rPr>
           <w:fldChar w:fldCharType="separate"/>
         </w:r>
         <w:r>
           <w:rPr>
+            <w:noProof/>
             <w:webHidden/>
-            <w:lang w:val="en-IE"/>
-          </w:rPr>
-          <w:t>2</w:t>
-        </w:r>
-        <w:r>
-          <w:rPr>
-            <w:webHidden/>
-            <w:lang w:val="en-IE"/>
-          </w:rPr>
-          <w:fldChar w:fldCharType="end"/>
-        </w:r>
-      </w:hyperlink>
-    </w:p>
-    <w:p>
-      <w:pPr>
-        <w:pStyle w:val="TableofFigures"/>
-        <w:tabs>
-          <w:tab w:val="right" w:leader="dot" w:pos="9016"/>
-        </w:tabs>
-        <w:rPr>
-          <w:rFonts w:eastAsiaTheme="minorEastAsia"/>
-          <w:lang w:val="en-IE" w:eastAsia="en-IE"/>
-        </w:rPr>
-      </w:pPr>
-      <w:hyperlink w:anchor="_Toc463988284" w:history="1">
-        <w:r>
-          <w:rPr>
-            <w:rStyle w:val="Hyperlink"/>
-            <w:lang w:val="en-IE"/>
-          </w:rPr>
-          <w:t>Figure 3</w:t>
-        </w:r>
-        <w:r>
-          <w:rPr>
-            <w:webHidden/>
-            <w:lang w:val="en-IE"/>
-          </w:rPr>
-          <w:tab/>
-        </w:r>
-        <w:r>
-          <w:rPr>
-            <w:webHidden/>
-            <w:lang w:val="en-IE"/>
-          </w:rPr>
-          <w:fldChar w:fldCharType="begin"/>
-        </w:r>
-        <w:r>
-          <w:rPr>
-            <w:webHidden/>
-            <w:lang w:val="en-IE"/>
-          </w:rPr>
-          <w:instrText xml:space="preserve"> PAGEREF _Toc463988284 \h </w:instrText>
-        </w:r>
-        <w:r>
-          <w:rPr>
-            <w:webHidden/>
-            <w:lang w:val="en-IE"/>
-          </w:rPr>
-        </w:r>
-        <w:r>
-          <w:rPr>
-            <w:webHidden/>
-            <w:lang w:val="en-IE"/>
-          </w:rPr>
-          <w:fldChar w:fldCharType="separate"/>
-        </w:r>
-        <w:r>
-          <w:rPr>
-            <w:webHidden/>
-            <w:lang w:val="en-IE"/>
-          </w:rPr>
-          <w:t>2</w:t>
-        </w:r>
-        <w:r>
-          <w:rPr>
-            <w:webHidden/>
-            <w:lang w:val="en-IE"/>
-          </w:rPr>
-          <w:fldChar w:fldCharType="end"/>
-        </w:r>
-      </w:hyperlink>
-    </w:p>
-    <w:p>
-      <w:pPr>
-        <w:pStyle w:val="TableofFigures"/>
-        <w:tabs>
-          <w:tab w:val="right" w:leader="dot" w:pos="9016"/>
-        </w:tabs>
-        <w:rPr>
-          <w:rFonts w:eastAsiaTheme="minorEastAsia"/>
-          <w:lang w:val="en-IE" w:eastAsia="en-IE"/>
-        </w:rPr>
-      </w:pPr>
-      <w:hyperlink w:anchor="_Toc463988285" w:history="1">
-        <w:r>
-          <w:rPr>
-            <w:rStyle w:val="Hyperlink"/>
-            <w:lang w:val="en-IE"/>
-          </w:rPr>
-          <w:t>Figure 4</w:t>
-        </w:r>
-        <w:r>
-          <w:rPr>
-            <w:webHidden/>
-            <w:lang w:val="en-IE"/>
-          </w:rPr>
-          <w:tab/>
-        </w:r>
-        <w:r>
-          <w:rPr>
-            <w:webHidden/>
-            <w:lang w:val="en-IE"/>
-          </w:rPr>
-          <w:fldChar w:fldCharType="begin"/>
-        </w:r>
-        <w:r>
-          <w:rPr>
-            <w:webHidden/>
-            <w:lang w:val="en-IE"/>
-          </w:rPr>
-          <w:instrText xml:space="preserve"> PAGEREF _Toc463988285 \h </w:instrText>
-        </w:r>
-        <w:r>
-          <w:rPr>
-            <w:webHidden/>
-            <w:lang w:val="en-IE"/>
-          </w:rPr>
-        </w:r>
-        <w:r>
-          <w:rPr>
-            <w:webHidden/>
-            <w:lang w:val="en-IE"/>
-          </w:rPr>
-          <w:fldChar w:fldCharType="separate"/>
-        </w:r>
-        <w:r>
-          <w:rPr>
-            <w:webHidden/>
-            <w:lang w:val="en-IE"/>
           </w:rPr>
           <w:t>3</w:t>
         </w:r>
         <w:r>
           <w:rPr>
+            <w:noProof/>
             <w:webHidden/>
-            <w:lang w:val="en-IE"/>
-          </w:rPr>
-          <w:fldChar w:fldCharType="end"/>
-        </w:r>
-      </w:hyperlink>
-    </w:p>
-    <w:p>
-      <w:pPr>
-        <w:pStyle w:val="TableofFigures"/>
-        <w:tabs>
-          <w:tab w:val="right" w:leader="dot" w:pos="9016"/>
-        </w:tabs>
-        <w:rPr>
-          <w:rFonts w:eastAsiaTheme="minorEastAsia"/>
-          <w:lang w:val="en-IE" w:eastAsia="en-IE"/>
-        </w:rPr>
-      </w:pPr>
-      <w:hyperlink w:anchor="_Toc463988286" w:history="1">
-        <w:r>
-          <w:rPr>
-            <w:rStyle w:val="Hyperlink"/>
-            <w:lang w:val="en-IE"/>
-          </w:rPr>
-          <w:t>Figure 5</w:t>
-        </w:r>
-        <w:r>
-          <w:rPr>
-            <w:webHidden/>
-            <w:lang w:val="en-IE"/>
-          </w:rPr>
-          <w:tab/>
-        </w:r>
-        <w:r>
-          <w:rPr>
-            <w:webHidden/>
-            <w:lang w:val="en-IE"/>
-          </w:rPr>
-          <w:fldChar w:fldCharType="begin"/>
-        </w:r>
-        <w:r>
-          <w:rPr>
-            <w:webHidden/>
-            <w:lang w:val="en-IE"/>
-          </w:rPr>
-          <w:instrText xml:space="preserve"> PAGEREF _Toc463988286 \h </w:instrText>
-        </w:r>
-        <w:r>
-          <w:rPr>
-            <w:webHidden/>
-            <w:lang w:val="en-IE"/>
-          </w:rPr>
-        </w:r>
-        <w:r>
-          <w:rPr>
-            <w:webHidden/>
-            <w:lang w:val="en-IE"/>
-          </w:rPr>
-          <w:fldChar w:fldCharType="separate"/>
-        </w:r>
-        <w:r>
-          <w:rPr>
-            <w:webHidden/>
-            <w:lang w:val="en-IE"/>
-          </w:rPr>
-          <w:t>4</w:t>
-        </w:r>
-        <w:r>
-          <w:rPr>
-            <w:webHidden/>
-            <w:lang w:val="en-IE"/>
-          </w:rPr>
-          <w:fldChar w:fldCharType="end"/>
-        </w:r>
-      </w:hyperlink>
-    </w:p>
-    <w:p>
-      <w:pPr>
-        <w:pStyle w:val="TableofFigures"/>
-        <w:tabs>
-          <w:tab w:val="right" w:leader="dot" w:pos="9016"/>
-        </w:tabs>
-        <w:rPr>
-          <w:rFonts w:eastAsiaTheme="minorEastAsia"/>
-          <w:lang w:val="en-IE" w:eastAsia="en-IE"/>
-        </w:rPr>
-      </w:pPr>
-      <w:hyperlink w:anchor="_Toc463988287" w:history="1">
-        <w:r>
-          <w:rPr>
-            <w:rStyle w:val="Hyperlink"/>
-            <w:lang w:val="en-IE"/>
-          </w:rPr>
-          <w:t>Figure 6</w:t>
-        </w:r>
-        <w:r>
-          <w:rPr>
-            <w:webHidden/>
-            <w:lang w:val="en-IE"/>
-          </w:rPr>
-          <w:tab/>
-        </w:r>
-        <w:r>
-          <w:rPr>
-            <w:webHidden/>
-            <w:lang w:val="en-IE"/>
-          </w:rPr>
-          <w:fldChar w:fldCharType="begin"/>
-        </w:r>
-        <w:r>
-          <w:rPr>
-            <w:webHidden/>
-            <w:lang w:val="en-IE"/>
-          </w:rPr>
-          <w:instrText xml:space="preserve"> PAGEREF _Toc463988287 \h </w:instrText>
-        </w:r>
-        <w:r>
-          <w:rPr>
-            <w:webHidden/>
-            <w:lang w:val="en-IE"/>
-          </w:rPr>
-        </w:r>
-        <w:r>
-          <w:rPr>
-            <w:webHidden/>
-            <w:lang w:val="en-IE"/>
-          </w:rPr>
-          <w:fldChar w:fldCharType="separate"/>
-        </w:r>
-        <w:r>
-          <w:rPr>
-            <w:webHidden/>
-            <w:lang w:val="en-IE"/>
-          </w:rPr>
-          <w:t>5</w:t>
-        </w:r>
-        <w:r>
-          <w:rPr>
-            <w:webHidden/>
-            <w:lang w:val="en-IE"/>
-          </w:rPr>
-          <w:fldChar w:fldCharType="end"/>
-        </w:r>
-      </w:hyperlink>
-    </w:p>
-    <w:p>
-      <w:pPr>
-        <w:pStyle w:val="TableofFigures"/>
-        <w:tabs>
-          <w:tab w:val="right" w:leader="dot" w:pos="9016"/>
-        </w:tabs>
-        <w:rPr>
-          <w:rFonts w:eastAsiaTheme="minorEastAsia"/>
-          <w:lang w:val="en-IE" w:eastAsia="en-IE"/>
-        </w:rPr>
-      </w:pPr>
-      <w:hyperlink w:anchor="_Toc463988288" w:history="1">
-        <w:r>
-          <w:rPr>
-            <w:rStyle w:val="Hyperlink"/>
-            <w:lang w:val="en-IE"/>
-          </w:rPr>
-          <w:t>Figure 7</w:t>
-        </w:r>
-        <w:r>
-          <w:rPr>
-            <w:webHidden/>
-            <w:lang w:val="en-IE"/>
-          </w:rPr>
-          <w:tab/>
-        </w:r>
-        <w:r>
-          <w:rPr>
-            <w:webHidden/>
-            <w:lang w:val="en-IE"/>
-          </w:rPr>
-          <w:fldChar w:fldCharType="begin"/>
-        </w:r>
-        <w:r>
-          <w:rPr>
-            <w:webHidden/>
-            <w:lang w:val="en-IE"/>
-          </w:rPr>
-          <w:instrText xml:space="preserve"> PAGEREF _Toc463988288 \h </w:instrText>
-        </w:r>
-        <w:r>
-          <w:rPr>
-            <w:webHidden/>
-            <w:lang w:val="en-IE"/>
-          </w:rPr>
-        </w:r>
-        <w:r>
-          <w:rPr>
-            <w:webHidden/>
-            <w:lang w:val="en-IE"/>
-          </w:rPr>
-          <w:fldChar w:fldCharType="separate"/>
-        </w:r>
-        <w:r>
-          <w:rPr>
-            <w:webHidden/>
-            <w:lang w:val="en-IE"/>
-          </w:rPr>
-          <w:t>6</w:t>
-        </w:r>
-        <w:r>
-          <w:rPr>
-            <w:webHidden/>
-            <w:lang w:val="en-IE"/>
-          </w:rPr>
-          <w:fldChar w:fldCharType="end"/>
-        </w:r>
-      </w:hyperlink>
-    </w:p>
-    <w:p>
-      <w:pPr>
-        <w:pStyle w:val="TableofFigures"/>
-        <w:tabs>
-          <w:tab w:val="right" w:leader="dot" w:pos="9016"/>
-        </w:tabs>
-        <w:rPr>
-          <w:rFonts w:eastAsiaTheme="minorEastAsia"/>
-          <w:lang w:val="en-IE" w:eastAsia="en-IE"/>
-        </w:rPr>
-      </w:pPr>
-      <w:hyperlink w:anchor="_Toc463988289" w:history="1">
-        <w:r>
-          <w:rPr>
-            <w:rStyle w:val="Hyperlink"/>
-            <w:lang w:val="en-IE"/>
-          </w:rPr>
-          <w:t>Figure 8</w:t>
-        </w:r>
-        <w:r>
-          <w:rPr>
-            <w:webHidden/>
-            <w:lang w:val="en-IE"/>
-          </w:rPr>
-          <w:tab/>
-        </w:r>
-        <w:r>
-          <w:rPr>
-            <w:webHidden/>
-            <w:lang w:val="en-IE"/>
-          </w:rPr>
-          <w:fldChar w:fldCharType="begin"/>
-        </w:r>
-        <w:r>
-          <w:rPr>
-            <w:webHidden/>
-            <w:lang w:val="en-IE"/>
-          </w:rPr>
-          <w:instrText xml:space="preserve"> PAGEREF _Toc463988289 \h </w:instrText>
-        </w:r>
-        <w:r>
-          <w:rPr>
-            <w:webHidden/>
-            <w:lang w:val="en-IE"/>
-          </w:rPr>
-        </w:r>
-        <w:r>
-          <w:rPr>
-            <w:webHidden/>
-            <w:lang w:val="en-IE"/>
-          </w:rPr>
-          <w:fldChar w:fldCharType="separate"/>
-        </w:r>
-        <w:r>
-          <w:rPr>
-            <w:webHidden/>
-            <w:lang w:val="en-IE"/>
-          </w:rPr>
-          <w:t>6</w:t>
-        </w:r>
-        <w:r>
-          <w:rPr>
-            <w:webHidden/>
-            <w:lang w:val="en-IE"/>
-          </w:rPr>
-          <w:fldChar w:fldCharType="end"/>
-        </w:r>
-      </w:hyperlink>
-    </w:p>
-    <w:p>
-      <w:pPr>
-        <w:pStyle w:val="TableofFigures"/>
-        <w:tabs>
-          <w:tab w:val="right" w:leader="dot" w:pos="9016"/>
-        </w:tabs>
-        <w:rPr>
-          <w:rFonts w:eastAsiaTheme="minorEastAsia"/>
-          <w:lang w:val="en-IE" w:eastAsia="en-IE"/>
-        </w:rPr>
-      </w:pPr>
-      <w:hyperlink w:anchor="_Toc463988290" w:history="1">
-        <w:r>
-          <w:rPr>
-            <w:rStyle w:val="Hyperlink"/>
-            <w:lang w:val="en-IE"/>
-          </w:rPr>
-          <w:t>Figure 9</w:t>
-        </w:r>
-        <w:r>
-          <w:rPr>
-            <w:webHidden/>
-            <w:lang w:val="en-IE"/>
-          </w:rPr>
-          <w:tab/>
-        </w:r>
-        <w:r>
-          <w:rPr>
-            <w:webHidden/>
-            <w:lang w:val="en-IE"/>
-          </w:rPr>
-          <w:fldChar w:fldCharType="begin"/>
-        </w:r>
-        <w:r>
-          <w:rPr>
-            <w:webHidden/>
-            <w:lang w:val="en-IE"/>
-          </w:rPr>
-          <w:instrText xml:space="preserve"> PAGEREF _Toc463988290 \h </w:instrText>
-        </w:r>
-        <w:r>
-          <w:rPr>
-            <w:webHidden/>
-            <w:lang w:val="en-IE"/>
-          </w:rPr>
-        </w:r>
-        <w:r>
-          <w:rPr>
-            <w:webHidden/>
-            <w:lang w:val="en-IE"/>
-          </w:rPr>
-          <w:fldChar w:fldCharType="separate"/>
-        </w:r>
-        <w:r>
-          <w:rPr>
-            <w:webHidden/>
-            <w:lang w:val="en-IE"/>
-          </w:rPr>
-          <w:t>7</w:t>
-        </w:r>
-        <w:r>
-          <w:rPr>
-            <w:webHidden/>
-            <w:lang w:val="en-IE"/>
           </w:rPr>
           <w:fldChar w:fldCharType="end"/>
         </w:r>
@@ -2083,9 +1602,11 @@
           <w:docGrid w:linePitch="360"/>
         </w:sectPr>
       </w:pPr>
-      <w:bookmarkStart w:id="4" w:name="_Toc463382591"/>
-    </w:p>
-    <w:bookmarkEnd w:id="4"/>
+      <w:bookmarkStart w:id="3" w:name="_Toc463382591"/>
+      <w:bookmarkStart w:id="4" w:name="_GoBack"/>
+      <w:bookmarkEnd w:id="4"/>
+    </w:p>
+    <w:bookmarkEnd w:id="3"/>
     <w:p>
       <w:pPr>
         <w:rPr>
@@ -2101,7 +1622,7 @@
         </w:rPr>
       </w:pPr>
       <w:bookmarkStart w:id="5" w:name="_Toc468448082"/>
-      <w:bookmarkStart w:id="6" w:name="_Toc468880980"/>
+      <w:bookmarkStart w:id="6" w:name="_Toc468969946"/>
       <w:r>
         <w:rPr>
           <w:lang w:val="en-IE"/>
@@ -2121,44 +1642,612 @@
         <w:rPr>
           <w:lang w:val="en-IE"/>
         </w:rPr>
-        <w:t xml:space="preserve">In this assignment, you are required to form a team of 3 as a software development team (with discussion from your lab lecturer groups of 2 or 4 may be allowed in certain circumstances). Your team has been tasked </w:t>
-      </w:r>
-      <w:r>
-        <w:rPr>
-          <w:lang w:val="en-IE"/>
-        </w:rPr>
-        <w:t xml:space="preserve">with solving a software problem </w:t>
-      </w:r>
-      <w:r>
-        <w:rPr>
-          <w:lang w:val="en-IE"/>
-        </w:rPr>
-        <w:t>which is defined in the problem statement section below. The assignment has been designed to ensure full coverage of all cont</w:t>
-      </w:r>
-      <w:r>
-        <w:rPr>
-          <w:lang w:val="en-IE"/>
-        </w:rPr>
-        <w:t>ent delivered within the module</w:t>
-      </w:r>
-      <w:r>
-        <w:rPr>
-          <w:lang w:val="en-IE"/>
-        </w:rPr>
-        <w:t xml:space="preserve"> as </w:t>
-      </w:r>
-      <w:r>
-        <w:rPr>
-          <w:lang w:val="en-IE"/>
-        </w:rPr>
-        <w:t>such</w:t>
-      </w:r>
-      <w:r>
-        <w:rPr>
-          <w:lang w:val="en-IE"/>
-        </w:rPr>
-        <w:t xml:space="preserve"> to be successful you will need to be familiar with all lecture and lab material delivered to-date. This assignment is worth 12% of your overall grade. Keep in mind that successful completion of this assignment will mean you are very well prepared for your exam paper in January. Please familiarise yourself with the marking scheme at the end of this document to understand what is required as assignment deliverables. Be sure to delegate tasks to team member. Clever allocation of tasks versus team resources will significantly lessen the work load on each person. Also, you are required to use GIT to manage your project between the team members. All projects should be hosted on GitHub. Once you have completed Lab 5, you and your team may use all lab time for the remainder of the semester to completing this work.</w:t>
-      </w:r>
+        <w:t xml:space="preserve">In this </w:t>
+      </w:r>
+      <w:r>
+        <w:rPr>
+          <w:lang w:val="en-IE"/>
+        </w:rPr>
+        <w:t>assignment,</w:t>
+      </w:r>
+      <w:r>
+        <w:rPr>
+          <w:lang w:val="en-IE"/>
+        </w:rPr>
+        <w:t xml:space="preserve"> teams of </w:t>
+      </w:r>
+      <w:r>
+        <w:rPr>
+          <w:lang w:val="en-IE"/>
+        </w:rPr>
+        <w:t>three</w:t>
+      </w:r>
+      <w:r>
+        <w:rPr>
+          <w:lang w:val="en-IE"/>
+        </w:rPr>
+        <w:t xml:space="preserve"> </w:t>
+      </w:r>
+      <w:proofErr w:type="gramStart"/>
+      <w:r>
+        <w:rPr>
+          <w:lang w:val="en-IE"/>
+        </w:rPr>
+        <w:t>are tasked</w:t>
+      </w:r>
+      <w:proofErr w:type="gramEnd"/>
+      <w:r>
+        <w:rPr>
+          <w:lang w:val="en-IE"/>
+        </w:rPr>
+        <w:t xml:space="preserve"> wi</w:t>
+      </w:r>
+      <w:r>
+        <w:rPr>
+          <w:lang w:val="en-IE"/>
+        </w:rPr>
+        <w:t>th completing a project in tandem.  T</w:t>
+      </w:r>
+      <w:r>
+        <w:rPr>
+          <w:lang w:val="en-IE"/>
+        </w:rPr>
+        <w:t>he team</w:t>
+      </w:r>
+      <w:r>
+        <w:rPr>
+          <w:lang w:val="en-IE"/>
+        </w:rPr>
+        <w:t xml:space="preserve"> must show an ability to work</w:t>
+      </w:r>
+      <w:r>
+        <w:rPr>
+          <w:lang w:val="en-IE"/>
+        </w:rPr>
+        <w:t xml:space="preserve"> together, setting out a clear plan of action, using knowledge gained in labs and lectures in relation to Analysis and the production of diagrams to support and aid in the planning and implementation process.  The team must show an ability to follow the Analysis documents produced in ord</w:t>
+      </w:r>
+      <w:r>
+        <w:rPr>
+          <w:lang w:val="en-IE"/>
+        </w:rPr>
+        <w:t xml:space="preserve">er to complete a successful final </w:t>
+      </w:r>
+      <w:r>
+        <w:rPr>
+          <w:lang w:val="en-IE"/>
+        </w:rPr>
+        <w:t>product.</w:t>
+      </w:r>
+    </w:p>
+    <w:p>
+      <w:pPr>
+        <w:rPr>
+          <w:lang w:val="en-IE"/>
+        </w:rPr>
+      </w:pPr>
+      <w:r>
+        <w:rPr>
+          <w:lang w:val="en-IE"/>
+        </w:rPr>
+        <w:t xml:space="preserve">The use of </w:t>
+      </w:r>
+      <w:r>
+        <w:rPr>
+          <w:lang w:val="en-IE"/>
+        </w:rPr>
+        <w:t>‘</w:t>
+      </w:r>
+      <w:r>
+        <w:rPr>
+          <w:lang w:val="en-IE"/>
+        </w:rPr>
+        <w:t>Github</w:t>
+      </w:r>
+      <w:r>
+        <w:rPr>
+          <w:lang w:val="en-IE"/>
+        </w:rPr>
+        <w:t>’</w:t>
+      </w:r>
+      <w:r>
+        <w:rPr>
+          <w:lang w:val="en-IE"/>
+        </w:rPr>
+        <w:t xml:space="preserve"> in this assignment </w:t>
+      </w:r>
+      <w:r>
+        <w:rPr>
+          <w:lang w:val="en-IE"/>
+        </w:rPr>
+        <w:t>is</w:t>
+      </w:r>
+      <w:r>
+        <w:rPr>
+          <w:lang w:val="en-IE"/>
+        </w:rPr>
+        <w:t xml:space="preserve"> crucial </w:t>
+      </w:r>
+      <w:r>
+        <w:rPr>
+          <w:lang w:val="en-IE"/>
+        </w:rPr>
+        <w:t>in order to collaborate collective</w:t>
+      </w:r>
+      <w:r>
+        <w:rPr>
+          <w:lang w:val="en-IE"/>
+        </w:rPr>
+        <w:t>ly and productively.  Teams are to show a number of Analysis di</w:t>
+      </w:r>
+      <w:r>
+        <w:rPr>
+          <w:lang w:val="en-IE"/>
+        </w:rPr>
+        <w:t>agrams and Design documentation,</w:t>
+      </w:r>
+      <w:r>
+        <w:rPr>
+          <w:lang w:val="en-IE"/>
+        </w:rPr>
+        <w:t xml:space="preserve"> which </w:t>
+      </w:r>
+      <w:proofErr w:type="gramStart"/>
+      <w:r>
+        <w:rPr>
+          <w:lang w:val="en-IE"/>
+        </w:rPr>
+        <w:t>will be</w:t>
+      </w:r>
+      <w:r>
+        <w:rPr>
+          <w:lang w:val="en-IE"/>
+        </w:rPr>
+        <w:t xml:space="preserve"> used</w:t>
+      </w:r>
+      <w:proofErr w:type="gramEnd"/>
+      <w:r>
+        <w:rPr>
+          <w:lang w:val="en-IE"/>
+        </w:rPr>
+        <w:t xml:space="preserve"> i</w:t>
+      </w:r>
+      <w:r>
+        <w:rPr>
+          <w:lang w:val="en-IE"/>
+        </w:rPr>
+        <w:t xml:space="preserve">n the production of the code (using tinyXML) to produce a </w:t>
+      </w:r>
+      <w:r>
+        <w:rPr>
+          <w:lang w:val="en-IE"/>
+        </w:rPr>
+        <w:t>‘</w:t>
+      </w:r>
+      <w:r>
+        <w:rPr>
+          <w:lang w:val="en-IE"/>
+        </w:rPr>
+        <w:t>multiple choice quiz</w:t>
+      </w:r>
+      <w:r>
+        <w:rPr>
+          <w:lang w:val="en-IE"/>
+        </w:rPr>
+        <w:t>’</w:t>
+      </w:r>
+      <w:r>
+        <w:rPr>
+          <w:lang w:val="en-IE"/>
+        </w:rPr>
+        <w:t>.</w:t>
+      </w:r>
+    </w:p>
+    <w:p>
+      <w:pPr>
+        <w:rPr>
+          <w:lang w:val="en-IE"/>
+        </w:rPr>
+      </w:pPr>
+      <w:r>
+        <w:rPr>
+          <w:lang w:val="en-IE"/>
+        </w:rPr>
+        <w:t>The</w:t>
+      </w:r>
+      <w:r>
+        <w:rPr>
+          <w:lang w:val="en-IE"/>
+        </w:rPr>
+        <w:t xml:space="preserve"> product is a ‘Multiple Choice</w:t>
+      </w:r>
+      <w:r>
+        <w:rPr>
+          <w:lang w:val="en-IE"/>
+        </w:rPr>
+        <w:t xml:space="preserve"> quiz</w:t>
+      </w:r>
+      <w:r>
+        <w:rPr>
+          <w:lang w:val="en-IE"/>
+        </w:rPr>
+        <w:t>’ with</w:t>
+      </w:r>
+      <w:r>
+        <w:rPr>
+          <w:lang w:val="en-IE"/>
+        </w:rPr>
+        <w:t xml:space="preserve"> ten random questi</w:t>
+      </w:r>
+      <w:r>
+        <w:rPr>
+          <w:lang w:val="en-IE"/>
+        </w:rPr>
+        <w:t xml:space="preserve">ons taken from the database of Twenty Question’s.  The answer </w:t>
+      </w:r>
+      <w:proofErr w:type="gramStart"/>
+      <w:r>
+        <w:rPr>
+          <w:lang w:val="en-IE"/>
+        </w:rPr>
+        <w:t>is selected</w:t>
+      </w:r>
+      <w:proofErr w:type="gramEnd"/>
+      <w:r>
+        <w:rPr>
+          <w:lang w:val="en-IE"/>
+        </w:rPr>
+        <w:t xml:space="preserve">, </w:t>
+      </w:r>
+      <w:r>
+        <w:rPr>
+          <w:lang w:val="en-IE"/>
+        </w:rPr>
+        <w:t>from a lis</w:t>
+      </w:r>
+      <w:r>
+        <w:rPr>
+          <w:lang w:val="en-IE"/>
+        </w:rPr>
+        <w:t>t of four</w:t>
+      </w:r>
+      <w:r>
+        <w:rPr>
+          <w:lang w:val="en-IE"/>
+        </w:rPr>
+        <w:t xml:space="preserve"> possible a</w:t>
+      </w:r>
+      <w:r>
+        <w:rPr>
+          <w:lang w:val="en-IE"/>
+        </w:rPr>
+        <w:t>nswers.  After the quiz is</w:t>
+      </w:r>
+      <w:r>
+        <w:rPr>
+          <w:lang w:val="en-IE"/>
+        </w:rPr>
+        <w:t xml:space="preserve"> completed, the result</w:t>
+      </w:r>
+      <w:r>
+        <w:rPr>
+          <w:lang w:val="en-IE"/>
+        </w:rPr>
+        <w:t xml:space="preserve">s </w:t>
+      </w:r>
+      <w:proofErr w:type="gramStart"/>
+      <w:r>
+        <w:rPr>
+          <w:lang w:val="en-IE"/>
+        </w:rPr>
+        <w:t>are</w:t>
+      </w:r>
+      <w:r>
+        <w:rPr>
+          <w:lang w:val="en-IE"/>
+        </w:rPr>
+        <w:t xml:space="preserve"> generated</w:t>
+      </w:r>
+      <w:r>
+        <w:rPr>
+          <w:lang w:val="en-IE"/>
+        </w:rPr>
+        <w:t>,</w:t>
+      </w:r>
+      <w:r>
+        <w:rPr>
+          <w:lang w:val="en-IE"/>
+        </w:rPr>
+        <w:t xml:space="preserve"> and returned to the user, the user has the option to view the report and </w:t>
+      </w:r>
+      <w:r>
+        <w:rPr>
+          <w:lang w:val="en-IE"/>
+        </w:rPr>
+        <w:t>or restart the quiz, with ten</w:t>
+      </w:r>
+      <w:r>
+        <w:rPr>
+          <w:lang w:val="en-IE"/>
+        </w:rPr>
+        <w:t xml:space="preserve"> attempts available to each user</w:t>
+      </w:r>
+      <w:proofErr w:type="gramEnd"/>
+      <w:r>
+        <w:rPr>
+          <w:lang w:val="en-IE"/>
+        </w:rPr>
+        <w:t>.</w:t>
+      </w:r>
+    </w:p>
+    <w:p>
+      <w:pPr>
+        <w:rPr>
+          <w:lang w:val="en-IE"/>
+        </w:rPr>
+      </w:pPr>
+      <w:r>
+        <w:rPr>
+          <w:lang w:val="en-IE"/>
+        </w:rPr>
+        <w:t>The administrator has clearance/permission</w:t>
+      </w:r>
+      <w:r>
+        <w:rPr>
+          <w:lang w:val="en-IE"/>
+        </w:rPr>
+        <w:t xml:space="preserve"> to change and add to the txt document</w:t>
+      </w:r>
+      <w:r>
+        <w:rPr>
+          <w:lang w:val="en-IE"/>
+        </w:rPr>
+        <w:t xml:space="preserve">, which is referred to as the question </w:t>
+      </w:r>
+      <w:proofErr w:type="gramStart"/>
+      <w:r>
+        <w:rPr>
+          <w:lang w:val="en-IE"/>
+        </w:rPr>
+        <w:t>bank,</w:t>
+      </w:r>
+      <w:proofErr w:type="gramEnd"/>
+      <w:r>
+        <w:rPr>
+          <w:lang w:val="en-IE"/>
+        </w:rPr>
+        <w:t xml:space="preserve"> this</w:t>
+      </w:r>
+      <w:r>
+        <w:rPr>
+          <w:lang w:val="en-IE"/>
+        </w:rPr>
+        <w:t xml:space="preserve"> holds the list of questions and answers.  They must also have access to all of the reports.</w:t>
+      </w:r>
+    </w:p>
+    <w:p>
+      <w:pPr>
+        <w:rPr>
+          <w:lang w:val="en-IE"/>
+        </w:rPr>
+      </w:pPr>
+      <w:r>
+        <w:rPr>
+          <w:lang w:val="en-IE"/>
+        </w:rPr>
+        <w:t>In order to produce this quiz, implementation of the information compiled in the Analysis and design documentation</w:t>
+      </w:r>
+      <w:r>
+        <w:rPr>
+          <w:lang w:val="en-IE"/>
+        </w:rPr>
+        <w:t xml:space="preserve"> </w:t>
+      </w:r>
+      <w:proofErr w:type="gramStart"/>
+      <w:r>
+        <w:rPr>
+          <w:lang w:val="en-IE"/>
+        </w:rPr>
+        <w:t>should be followed</w:t>
+      </w:r>
+      <w:proofErr w:type="gramEnd"/>
+      <w:r>
+        <w:rPr>
+          <w:lang w:val="en-IE"/>
+        </w:rPr>
+        <w:t>,</w:t>
+      </w:r>
+      <w:r>
+        <w:rPr>
+          <w:lang w:val="en-IE"/>
+        </w:rPr>
+        <w:t xml:space="preserve"> as is good practice.  In other words</w:t>
+      </w:r>
+      <w:r>
+        <w:rPr>
+          <w:lang w:val="en-IE"/>
+        </w:rPr>
+        <w:t>,</w:t>
+      </w:r>
+      <w:r>
+        <w:rPr>
+          <w:lang w:val="en-IE"/>
+        </w:rPr>
+        <w:t xml:space="preserve"> adherence to the Class Diagram is advisable, coding documentation using ‘Doxygen’ </w:t>
+      </w:r>
+      <w:proofErr w:type="gramStart"/>
+      <w:r>
+        <w:rPr>
+          <w:lang w:val="en-IE"/>
+        </w:rPr>
+        <w:t>will also be provided</w:t>
+      </w:r>
+      <w:proofErr w:type="gramEnd"/>
+      <w:r>
+        <w:rPr>
+          <w:lang w:val="en-IE"/>
+        </w:rPr>
+        <w:t>.</w:t>
+      </w:r>
+    </w:p>
+    <w:p>
+      <w:pPr>
+        <w:rPr>
+          <w:lang w:val="en-IE"/>
+        </w:rPr>
+      </w:pPr>
+      <w:r>
+        <w:rPr>
+          <w:lang w:val="en-IE"/>
+        </w:rPr>
+        <w:t>When the team has completed the coding portion of the project</w:t>
+      </w:r>
+      <w:r>
+        <w:rPr>
+          <w:lang w:val="en-IE"/>
+        </w:rPr>
+        <w:t>,</w:t>
+      </w:r>
+      <w:r>
+        <w:rPr>
+          <w:lang w:val="en-IE"/>
+        </w:rPr>
+        <w:t xml:space="preserve"> pr</w:t>
+      </w:r>
+      <w:r>
+        <w:rPr>
+          <w:lang w:val="en-IE"/>
+        </w:rPr>
+        <w:t xml:space="preserve">ogression to ‘Whitebox testing’ is the next phase in completing the product. </w:t>
+      </w:r>
+      <w:r>
+        <w:rPr>
+          <w:lang w:val="en-IE"/>
+        </w:rPr>
+        <w:t xml:space="preserve"> In order to do this there is White box</w:t>
+      </w:r>
+      <w:r>
+        <w:rPr>
+          <w:lang w:val="en-IE"/>
+        </w:rPr>
+        <w:t xml:space="preserve"> testing Design, Branch/Path coverage Analysis for major “Units” and “Google-Test” test harness designed and defined.</w:t>
+      </w:r>
+    </w:p>
+    <w:p>
+      <w:pPr>
+        <w:rPr>
+          <w:lang w:val="en-IE"/>
+        </w:rPr>
+      </w:pPr>
+      <w:r>
+        <w:rPr>
+          <w:lang w:val="en-IE"/>
+        </w:rPr>
+        <w:t>Documentations in relation to SRS to complete the Project</w:t>
+      </w:r>
+      <w:r>
+        <w:rPr>
+          <w:lang w:val="en-IE"/>
+        </w:rPr>
+        <w:t>,</w:t>
+      </w:r>
+      <w:r>
+        <w:rPr>
+          <w:lang w:val="en-IE"/>
+        </w:rPr>
+        <w:t xml:space="preserve"> will </w:t>
+      </w:r>
+      <w:r>
+        <w:rPr>
+          <w:lang w:val="en-IE"/>
+        </w:rPr>
+        <w:t xml:space="preserve">also </w:t>
+      </w:r>
+      <w:r>
+        <w:rPr>
+          <w:lang w:val="en-IE"/>
+        </w:rPr>
+        <w:t>be produced</w:t>
+      </w:r>
+      <w:r>
+        <w:rPr>
+          <w:lang w:val="en-IE"/>
+        </w:rPr>
+        <w:t xml:space="preserve"> as part of the final documentation, this is to ensure if there is any future problems the team can go back over the SRS documentation to see if the problem was in the planning, design or implementation</w:t>
+      </w:r>
+      <w:r>
+        <w:rPr>
+          <w:lang w:val="en-IE"/>
+        </w:rPr>
+        <w:t xml:space="preserve"> process </w:t>
+      </w:r>
+      <w:r>
+        <w:rPr>
+          <w:lang w:val="en-IE"/>
+        </w:rPr>
+        <w:t>and use this information for future projects.</w:t>
+      </w:r>
+    </w:p>
+    <w:p>
+      <w:pPr>
+        <w:rPr>
+          <w:lang w:val="en-IE"/>
+        </w:rPr>
+      </w:pPr>
+      <w:r>
+        <w:rPr>
+          <w:lang w:val="en-IE"/>
+        </w:rPr>
+        <w:t xml:space="preserve"> </w:t>
+      </w:r>
+    </w:p>
+    <w:p>
+      <w:pPr>
+        <w:rPr>
+          <w:lang w:val="en-IE"/>
+        </w:rPr>
+      </w:pPr>
+    </w:p>
+    <w:p>
+      <w:pPr>
+        <w:rPr>
+          <w:lang w:val="en-IE"/>
+        </w:rPr>
+      </w:pPr>
+    </w:p>
+    <w:p>
+      <w:pPr>
+        <w:rPr>
+          <w:lang w:val="en-IE"/>
+        </w:rPr>
+      </w:pPr>
+    </w:p>
+    <w:p>
+      <w:pPr>
+        <w:rPr>
+          <w:lang w:val="en-IE"/>
+        </w:rPr>
+      </w:pPr>
+    </w:p>
+    <w:p>
+      <w:pPr>
+        <w:rPr>
+          <w:lang w:val="en-IE"/>
+        </w:rPr>
+      </w:pPr>
+    </w:p>
+    <w:p>
+      <w:pPr>
+        <w:rPr>
+          <w:lang w:val="en-IE"/>
+        </w:rPr>
+      </w:pPr>
+    </w:p>
+    <w:p>
+      <w:pPr>
+        <w:rPr>
+          <w:lang w:val="en-IE"/>
+        </w:rPr>
+      </w:pPr>
     </w:p>
     <w:p>
       <w:pPr>
@@ -2168,11 +2257,12 @@
         </w:rPr>
       </w:pPr>
       <w:bookmarkStart w:id="7" w:name="_Toc468448083"/>
-      <w:bookmarkStart w:id="8" w:name="_Toc468880981"/>
-      <w:r>
-        <w:rPr>
-          <w:lang w:val="en-IE"/>
-        </w:rPr>
+      <w:bookmarkStart w:id="8" w:name="_Toc468969947"/>
+      <w:r>
+        <w:rPr>
+          <w:lang w:val="en-IE"/>
+        </w:rPr>
+        <w:lastRenderedPageBreak/>
         <w:t>Problem Statement</w:t>
       </w:r>
       <w:bookmarkEnd w:id="7"/>
@@ -2188,13 +2278,301 @@
         <w:rPr>
           <w:lang w:val="en-IE"/>
         </w:rPr>
-        <w:t xml:space="preserve">You are required to develop a C++ Multiple Choice Quiz application to aid students taking the module “Software Design &amp; Quality” understand agile software development methodologies (specifically Kanban &amp; SCRUM) and hence study for their January exams. Users will be presented with a randomly chosen set of 10 questions from a question bank and be presented with a choice of solutions. The user must then choose a correct answer and move to the next question. The application will generate a report of how well the student did after the quiz has completed. The student’s result is saved to their profile. The application can manage many student profiles and can generate an overall class report. The quiz may be administrated by an admin user. An admin user has full access to all student’s attempts, but a student user can only see their own attempts as such Student’s must login to their profile before starting the quiz. Students are allowed have multiple attempts which are all persistently saved against their individual profile. Questions and solutions are saved in an XML file which is read by the quiz application. You will need to research </w:t>
+        <w:t>“</w:t>
+      </w:r>
+      <w:r>
+        <w:rPr>
+          <w:lang w:val="en-IE"/>
+        </w:rPr>
+        <w:t xml:space="preserve">Multiple Choice Quiz application </w:t>
+      </w:r>
+      <w:r>
+        <w:rPr>
+          <w:lang w:val="en-IE"/>
+        </w:rPr>
+        <w:t xml:space="preserve">will be produced using C++ (tinyXML) </w:t>
+      </w:r>
+      <w:r>
+        <w:rPr>
+          <w:lang w:val="en-IE"/>
+        </w:rPr>
+        <w:t xml:space="preserve">to aid students </w:t>
+      </w:r>
+      <w:r>
+        <w:rPr>
+          <w:lang w:val="en-IE"/>
+        </w:rPr>
+        <w:t xml:space="preserve">taking the module “Software Design &amp; Quality” understand agile software development methodologies (specifically Kanban &amp; SCRUM) and hence study for their January exams. </w:t>
+      </w:r>
+    </w:p>
+    <w:p>
+      <w:pPr>
+        <w:rPr>
+          <w:lang w:val="en-IE"/>
+        </w:rPr>
+      </w:pPr>
+      <w:r>
+        <w:rPr>
+          <w:lang w:val="en-IE"/>
+        </w:rPr>
+        <w:t xml:space="preserve">Users will </w:t>
       </w:r>
       <w:proofErr w:type="gramStart"/>
       <w:r>
         <w:rPr>
           <w:lang w:val="en-IE"/>
         </w:rPr>
+        <w:t>be presented</w:t>
+      </w:r>
+      <w:proofErr w:type="gramEnd"/>
+      <w:r>
+        <w:rPr>
+          <w:lang w:val="en-IE"/>
+        </w:rPr>
+        <w:t xml:space="preserve"> with a randomly chosen set of 10 questions from a question bank and be presented with a choice of solutions. </w:t>
+      </w:r>
+      <w:r>
+        <w:rPr>
+          <w:lang w:val="en-IE"/>
+        </w:rPr>
+        <w:t xml:space="preserve"> </w:t>
+      </w:r>
+      <w:r>
+        <w:rPr>
+          <w:lang w:val="en-IE"/>
+        </w:rPr>
+        <w:t xml:space="preserve">The user must then choose a correct answer and move to the next question. </w:t>
+      </w:r>
+      <w:r>
+        <w:rPr>
+          <w:lang w:val="en-IE"/>
+        </w:rPr>
+        <w:t xml:space="preserve"> </w:t>
+      </w:r>
+      <w:r>
+        <w:rPr>
+          <w:lang w:val="en-IE"/>
+        </w:rPr>
+        <w:t>The application will generate a report of how well the</w:t>
+      </w:r>
+      <w:r>
+        <w:rPr>
+          <w:lang w:val="en-IE"/>
+        </w:rPr>
+        <w:t xml:space="preserve"> student has done,</w:t>
+      </w:r>
+      <w:r>
+        <w:rPr>
+          <w:lang w:val="en-IE"/>
+        </w:rPr>
+        <w:t xml:space="preserve"> after the quiz </w:t>
+      </w:r>
+      <w:proofErr w:type="gramStart"/>
+      <w:r>
+        <w:rPr>
+          <w:lang w:val="en-IE"/>
+        </w:rPr>
+        <w:t xml:space="preserve">has </w:t>
+      </w:r>
+      <w:r>
+        <w:rPr>
+          <w:lang w:val="en-IE"/>
+        </w:rPr>
+        <w:t xml:space="preserve">been </w:t>
+      </w:r>
+      <w:r>
+        <w:rPr>
+          <w:lang w:val="en-IE"/>
+        </w:rPr>
+        <w:t>completed</w:t>
+      </w:r>
+      <w:proofErr w:type="gramEnd"/>
+      <w:r>
+        <w:rPr>
+          <w:lang w:val="en-IE"/>
+        </w:rPr>
+        <w:t>.</w:t>
+      </w:r>
+      <w:r>
+        <w:rPr>
+          <w:lang w:val="en-IE"/>
+        </w:rPr>
+        <w:t xml:space="preserve"> </w:t>
+      </w:r>
+      <w:r>
+        <w:rPr>
+          <w:lang w:val="en-IE"/>
+        </w:rPr>
+        <w:t xml:space="preserve"> The student’s result </w:t>
+      </w:r>
+      <w:proofErr w:type="gramStart"/>
+      <w:r>
+        <w:rPr>
+          <w:lang w:val="en-IE"/>
+        </w:rPr>
+        <w:t>is saved</w:t>
+      </w:r>
+      <w:proofErr w:type="gramEnd"/>
+      <w:r>
+        <w:rPr>
+          <w:lang w:val="en-IE"/>
+        </w:rPr>
+        <w:t xml:space="preserve"> to their profile. </w:t>
+      </w:r>
+      <w:r>
+        <w:rPr>
+          <w:lang w:val="en-IE"/>
+        </w:rPr>
+        <w:t xml:space="preserve"> </w:t>
+      </w:r>
+      <w:r>
+        <w:rPr>
+          <w:lang w:val="en-IE"/>
+        </w:rPr>
+        <w:t xml:space="preserve">The application can manage many student profiles and can generate an overall class report. </w:t>
+      </w:r>
+      <w:r>
+        <w:rPr>
+          <w:lang w:val="en-IE"/>
+        </w:rPr>
+        <w:t xml:space="preserve"> </w:t>
+      </w:r>
+    </w:p>
+    <w:p>
+      <w:pPr>
+        <w:rPr>
+          <w:lang w:val="en-IE"/>
+        </w:rPr>
+      </w:pPr>
+      <w:r>
+        <w:rPr>
+          <w:lang w:val="en-IE"/>
+        </w:rPr>
+        <w:t>An admin user may administrate the quiz</w:t>
+      </w:r>
+      <w:r>
+        <w:rPr>
+          <w:lang w:val="en-IE"/>
+        </w:rPr>
+        <w:t xml:space="preserve">. </w:t>
+      </w:r>
+      <w:r>
+        <w:rPr>
+          <w:lang w:val="en-IE"/>
+        </w:rPr>
+        <w:t xml:space="preserve"> </w:t>
+      </w:r>
+      <w:r>
+        <w:rPr>
+          <w:lang w:val="en-IE"/>
+        </w:rPr>
+        <w:t xml:space="preserve">An admin user has full access to all student’s attempts, but a student user can only see their own attempts as such Student’s must login to their profile before starting the quiz. </w:t>
+      </w:r>
+      <w:r>
+        <w:rPr>
+          <w:lang w:val="en-IE"/>
+        </w:rPr>
+        <w:t xml:space="preserve"> </w:t>
+      </w:r>
+      <w:r>
+        <w:rPr>
+          <w:lang w:val="en-IE"/>
+        </w:rPr>
+        <w:t xml:space="preserve">Students </w:t>
+      </w:r>
+      <w:proofErr w:type="gramStart"/>
+      <w:r>
+        <w:rPr>
+          <w:lang w:val="en-IE"/>
+        </w:rPr>
+        <w:t>are allowed</w:t>
+      </w:r>
+      <w:proofErr w:type="gramEnd"/>
+      <w:r>
+        <w:rPr>
+          <w:lang w:val="en-IE"/>
+        </w:rPr>
+        <w:t xml:space="preserve"> </w:t>
+      </w:r>
+      <w:r>
+        <w:rPr>
+          <w:lang w:val="en-IE"/>
+        </w:rPr>
+        <w:t xml:space="preserve">to </w:t>
+      </w:r>
+      <w:r>
+        <w:rPr>
+          <w:lang w:val="en-IE"/>
+        </w:rPr>
+        <w:t>have multiple attempts</w:t>
+      </w:r>
+      <w:r>
+        <w:rPr>
+          <w:lang w:val="en-IE"/>
+        </w:rPr>
+        <w:t>,</w:t>
+      </w:r>
+      <w:r>
+        <w:rPr>
+          <w:lang w:val="en-IE"/>
+        </w:rPr>
+        <w:t xml:space="preserve"> which are all persistently saved against their individual profile.</w:t>
+      </w:r>
+      <w:r>
+        <w:rPr>
+          <w:lang w:val="en-IE"/>
+        </w:rPr>
+        <w:t xml:space="preserve"> </w:t>
+      </w:r>
+      <w:r>
+        <w:rPr>
+          <w:lang w:val="en-IE"/>
+        </w:rPr>
+        <w:t xml:space="preserve"> Questions and solutions </w:t>
+      </w:r>
+      <w:proofErr w:type="gramStart"/>
+      <w:r>
+        <w:rPr>
+          <w:lang w:val="en-IE"/>
+        </w:rPr>
+        <w:t>are saved</w:t>
+      </w:r>
+      <w:proofErr w:type="gramEnd"/>
+      <w:r>
+        <w:rPr>
+          <w:lang w:val="en-IE"/>
+        </w:rPr>
+        <w:t xml:space="preserve"> in an XML file</w:t>
+      </w:r>
+      <w:r>
+        <w:rPr>
+          <w:lang w:val="en-IE"/>
+        </w:rPr>
+        <w:t>,</w:t>
+      </w:r>
+      <w:r>
+        <w:rPr>
+          <w:lang w:val="en-IE"/>
+        </w:rPr>
+        <w:t xml:space="preserve"> which is read by the quiz application. </w:t>
+      </w:r>
+      <w:r>
+        <w:rPr>
+          <w:lang w:val="en-IE"/>
+        </w:rPr>
+        <w:t xml:space="preserve"> </w:t>
+      </w:r>
+      <w:r>
+        <w:rPr>
+          <w:lang w:val="en-IE"/>
+        </w:rPr>
+        <w:t xml:space="preserve">You will need to research </w:t>
+      </w:r>
+      <w:proofErr w:type="gramStart"/>
+      <w:r>
+        <w:rPr>
+          <w:lang w:val="en-IE"/>
+        </w:rPr>
         <w:t>Agile</w:t>
       </w:r>
       <w:proofErr w:type="gramEnd"/>
@@ -2204,6 +2582,12 @@
         </w:rPr>
         <w:t xml:space="preserve"> developmental lifecycles to define your questions and you will need to investigate how to parse XML using C++.</w:t>
       </w:r>
+      <w:r>
+        <w:rPr>
+          <w:lang w:val="en-IE"/>
+        </w:rPr>
+        <w:t>”</w:t>
+      </w:r>
     </w:p>
     <w:p>
       <w:pPr>
@@ -2213,12 +2597,11 @@
         </w:rPr>
       </w:pPr>
       <w:bookmarkStart w:id="9" w:name="_Toc468448084"/>
-      <w:bookmarkStart w:id="10" w:name="_Toc468880982"/>
-      <w:r>
-        <w:rPr>
-          <w:lang w:val="en-IE"/>
-        </w:rPr>
-        <w:lastRenderedPageBreak/>
+      <w:bookmarkStart w:id="10" w:name="_Toc468969948"/>
+      <w:r>
+        <w:rPr>
+          <w:lang w:val="en-IE"/>
+        </w:rPr>
         <w:t>Use Case Analysis</w:t>
       </w:r>
       <w:bookmarkEnd w:id="9"/>
@@ -2232,33 +2615,25 @@
         </w:rPr>
       </w:pPr>
       <w:bookmarkStart w:id="11" w:name="_Toc468448085"/>
-      <w:bookmarkStart w:id="12" w:name="_Toc468880983"/>
-      <w:r>
-        <w:rPr>
-          <w:lang w:val="en-IE"/>
-        </w:rPr>
-        <w:t>Use Case Model 1</w:t>
-      </w:r>
-      <w:bookmarkEnd w:id="11"/>
-      <w:bookmarkEnd w:id="12"/>
-    </w:p>
-    <w:p>
-      <w:pPr>
-        <w:spacing w:line="360" w:lineRule="auto"/>
-        <w:jc w:val="both"/>
-        <w:rPr>
-          <w:lang w:val="en-IE"/>
-        </w:rPr>
-      </w:pPr>
-      <w:r>
-        <w:rPr>
-          <w:lang w:val="en-IE" w:eastAsia="en-GB"/>
+      <w:bookmarkStart w:id="12" w:name="_Toc468969949"/>
+      <w:r>
+        <w:rPr>
+          <w:noProof/>
+          <w:lang w:val="en-IE" w:eastAsia="en-IE"/>
         </w:rPr>
         <w:drawing>
-          <wp:inline distT="0" distB="0" distL="0" distR="0" wp14:anchorId="40E23714" wp14:editId="4167DD79">
-            <wp:extent cx="3598793" cy="3009900"/>
-            <wp:effectExtent l="0" t="0" r="1905" b="0"/>
-            <wp:docPr id="3" name="Picture 3"/>
+          <wp:anchor distT="0" distB="0" distL="114300" distR="114300" simplePos="0" relativeHeight="251660288" behindDoc="0" locked="0" layoutInCell="1" allowOverlap="1">
+            <wp:simplePos x="0" y="0"/>
+            <wp:positionH relativeFrom="margin">
+              <wp:align>center</wp:align>
+            </wp:positionH>
+            <wp:positionV relativeFrom="paragraph">
+              <wp:posOffset>239395</wp:posOffset>
+            </wp:positionV>
+            <wp:extent cx="5000625" cy="4274431"/>
+            <wp:effectExtent l="0" t="0" r="0" b="0"/>
+            <wp:wrapTopAndBottom/>
+            <wp:docPr id="7" name="Picture 7"/>
             <wp:cNvGraphicFramePr>
               <a:graphicFrameLocks xmlns:a="http://schemas.openxmlformats.org/drawingml/2006/main" noChangeAspect="1"/>
             </wp:cNvGraphicFramePr>
@@ -2266,7 +2641,7 @@
               <a:graphicData uri="http://schemas.openxmlformats.org/drawingml/2006/picture">
                 <pic:pic xmlns:pic="http://schemas.openxmlformats.org/drawingml/2006/picture">
                   <pic:nvPicPr>
-                    <pic:cNvPr id="3" name="Highlv use case.png"/>
+                    <pic:cNvPr id="1" name=""/>
                     <pic:cNvPicPr/>
                   </pic:nvPicPr>
                   <pic:blipFill>
@@ -2284,7 +2659,240 @@
                   <pic:spPr>
                     <a:xfrm>
                       <a:off x="0" y="0"/>
-                      <a:ext cx="3605815" cy="3015773"/>
+                      <a:ext cx="5000625" cy="4274431"/>
+                    </a:xfrm>
+                    <a:prstGeom prst="rect">
+                      <a:avLst/>
+                    </a:prstGeom>
+                  </pic:spPr>
+                </pic:pic>
+              </a:graphicData>
+            </a:graphic>
+          </wp:anchor>
+        </w:drawing>
+      </w:r>
+      <w:r>
+        <w:rPr>
+          <w:lang w:val="en-IE"/>
+        </w:rPr>
+        <w:t>Use Case Model 1</w:t>
+      </w:r>
+      <w:bookmarkEnd w:id="11"/>
+      <w:bookmarkEnd w:id="12"/>
+    </w:p>
+    <w:p>
+      <w:pPr>
+        <w:rPr>
+          <w:lang w:val="en-IE"/>
+        </w:rPr>
+      </w:pPr>
+    </w:p>
+    <w:p>
+      <w:pPr>
+        <w:pStyle w:val="Caption"/>
+        <w:ind w:firstLine="720"/>
+        <w:rPr>
+          <w:lang w:val="en-IE"/>
+        </w:rPr>
+      </w:pPr>
+      <w:bookmarkStart w:id="13" w:name="_Toc468450159"/>
+      <w:bookmarkStart w:id="14" w:name="_Toc468970009"/>
+      <w:r>
+        <w:rPr>
+          <w:lang w:val="en-IE"/>
+        </w:rPr>
+        <w:t xml:space="preserve">Figure </w:t>
+      </w:r>
+      <w:r>
+        <w:rPr>
+          <w:lang w:val="en-IE"/>
+        </w:rPr>
+        <w:fldChar w:fldCharType="begin"/>
+      </w:r>
+      <w:r>
+        <w:rPr>
+          <w:lang w:val="en-IE"/>
+        </w:rPr>
+        <w:instrText xml:space="preserve"> SEQ Figure \* ARABIC </w:instrText>
+      </w:r>
+      <w:r>
+        <w:rPr>
+          <w:lang w:val="en-IE"/>
+        </w:rPr>
+        <w:fldChar w:fldCharType="separate"/>
+      </w:r>
+      <w:r>
+        <w:rPr>
+          <w:noProof/>
+          <w:lang w:val="en-IE"/>
+        </w:rPr>
+        <w:t>1</w:t>
+      </w:r>
+      <w:bookmarkEnd w:id="13"/>
+      <w:bookmarkEnd w:id="14"/>
+      <w:r>
+        <w:rPr>
+          <w:lang w:val="en-IE"/>
+        </w:rPr>
+        <w:fldChar w:fldCharType="end"/>
+      </w:r>
+    </w:p>
+    <w:p>
+      <w:pPr>
+        <w:rPr>
+          <w:lang w:val="en-IE"/>
+        </w:rPr>
+      </w:pPr>
+    </w:p>
+    <w:p>
+      <w:pPr>
+        <w:pStyle w:val="Heading3"/>
+        <w:rPr>
+          <w:lang w:val="en-IE"/>
+        </w:rPr>
+      </w:pPr>
+      <w:bookmarkStart w:id="15" w:name="_Toc468448086"/>
+      <w:bookmarkStart w:id="16" w:name="_Toc468969950"/>
+      <w:r>
+        <w:rPr>
+          <w:lang w:val="en-IE"/>
+        </w:rPr>
+        <w:t>Description</w:t>
+      </w:r>
+      <w:bookmarkStart w:id="17" w:name="_Toc468448089"/>
+      <w:bookmarkEnd w:id="15"/>
+      <w:bookmarkEnd w:id="16"/>
+    </w:p>
+    <w:p>
+      <w:pPr>
+        <w:rPr>
+          <w:lang w:val="en-IE"/>
+        </w:rPr>
+      </w:pPr>
+      <w:r>
+        <w:rPr>
+          <w:lang w:val="en-IE"/>
+        </w:rPr>
+        <w:t xml:space="preserve">There are </w:t>
+      </w:r>
+      <w:r>
+        <w:rPr>
+          <w:lang w:val="en-IE"/>
+        </w:rPr>
+        <w:t>two</w:t>
+      </w:r>
+      <w:r>
+        <w:rPr>
+          <w:lang w:val="en-IE"/>
+        </w:rPr>
+        <w:t xml:space="preserve"> actors, student and admin. </w:t>
+      </w:r>
+      <w:r>
+        <w:rPr>
+          <w:lang w:val="en-IE"/>
+        </w:rPr>
+        <w:t xml:space="preserve"> Both have the ability to login</w:t>
+      </w:r>
+      <w:r>
+        <w:rPr>
+          <w:lang w:val="en-IE"/>
+        </w:rPr>
+        <w:t xml:space="preserve"> and take the quiz. </w:t>
+      </w:r>
+      <w:r>
+        <w:rPr>
+          <w:lang w:val="en-IE"/>
+        </w:rPr>
+        <w:t xml:space="preserve"> </w:t>
+      </w:r>
+      <w:r>
+        <w:rPr>
+          <w:lang w:val="en-IE"/>
+        </w:rPr>
+        <w:t>Student can also view their personal profil</w:t>
+      </w:r>
+      <w:r>
+        <w:rPr>
+          <w:lang w:val="en-IE"/>
+        </w:rPr>
+        <w:t>e</w:t>
+      </w:r>
+      <w:r>
+        <w:rPr>
+          <w:lang w:val="en-IE"/>
+        </w:rPr>
+        <w:t xml:space="preserve"> meanwhile the admin can view the class profile and edit the quiz database.</w:t>
+      </w:r>
+    </w:p>
+    <w:p>
+      <w:pPr>
+        <w:pStyle w:val="Heading1"/>
+        <w:rPr>
+          <w:lang w:val="en-IE"/>
+        </w:rPr>
+      </w:pPr>
+      <w:bookmarkStart w:id="18" w:name="_Toc468969951"/>
+      <w:r>
+        <w:rPr>
+          <w:lang w:val="en-IE"/>
+        </w:rPr>
+        <w:t>Conceptual Model</w:t>
+      </w:r>
+      <w:bookmarkEnd w:id="17"/>
+      <w:bookmarkEnd w:id="18"/>
+    </w:p>
+    <w:p>
+      <w:pPr>
+        <w:pStyle w:val="Heading2"/>
+        <w:rPr>
+          <w:lang w:val="en-IE"/>
+        </w:rPr>
+      </w:pPr>
+      <w:bookmarkStart w:id="19" w:name="_Toc468448090"/>
+      <w:bookmarkStart w:id="20" w:name="_Toc468969952"/>
+      <w:r>
+        <w:rPr>
+          <w:lang w:val="en-IE"/>
+        </w:rPr>
+        <w:t>UML Class Conceptual Model</w:t>
+      </w:r>
+      <w:bookmarkEnd w:id="19"/>
+      <w:bookmarkEnd w:id="20"/>
+    </w:p>
+    <w:p>
+      <w:pPr>
+        <w:keepNext/>
+      </w:pPr>
+      <w:r>
+        <w:rPr>
+          <w:noProof/>
+          <w:lang w:val="en-IE" w:eastAsia="en-IE"/>
+        </w:rPr>
+        <w:drawing>
+          <wp:inline distT="0" distB="0" distL="0" distR="0" wp14:anchorId="3DAC1655" wp14:editId="33A0DD89">
+            <wp:extent cx="5731510" cy="5760085"/>
+            <wp:effectExtent l="0" t="0" r="2540" b="0"/>
+            <wp:docPr id="4" name="Picture 4"/>
+            <wp:cNvGraphicFramePr>
+              <a:graphicFrameLocks xmlns:a="http://schemas.openxmlformats.org/drawingml/2006/main" noChangeAspect="1"/>
+            </wp:cNvGraphicFramePr>
+            <a:graphic xmlns:a="http://schemas.openxmlformats.org/drawingml/2006/main">
+              <a:graphicData uri="http://schemas.openxmlformats.org/drawingml/2006/picture">
+                <pic:pic xmlns:pic="http://schemas.openxmlformats.org/drawingml/2006/picture">
+                  <pic:nvPicPr>
+                    <pic:cNvPr id="1" name=""/>
+                    <pic:cNvPicPr/>
+                  </pic:nvPicPr>
+                  <pic:blipFill>
+                    <a:blip r:embed="rId11"/>
+                    <a:stretch>
+                      <a:fillRect/>
+                    </a:stretch>
+                  </pic:blipFill>
+                  <pic:spPr>
+                    <a:xfrm>
+                      <a:off x="0" y="0"/>
+                      <a:ext cx="5731510" cy="5760085"/>
                     </a:xfrm>
                     <a:prstGeom prst="rect">
                       <a:avLst/>
@@ -2300,103 +2908,31 @@
     <w:p>
       <w:pPr>
         <w:pStyle w:val="Caption"/>
-        <w:rPr>
-          <w:lang w:val="en-IE"/>
-        </w:rPr>
-      </w:pPr>
-      <w:r>
-        <w:rPr>
-          <w:lang w:val="en-IE"/>
-        </w:rPr>
-        <w:tab/>
-      </w:r>
-      <w:bookmarkStart w:id="13" w:name="_Toc468450159"/>
-      <w:r>
-        <w:rPr>
-          <w:lang w:val="en-IE"/>
-        </w:rPr>
+        <w:ind w:firstLine="720"/>
+        <w:rPr>
+          <w:lang w:val="en-IE"/>
+        </w:rPr>
+      </w:pPr>
+      <w:bookmarkStart w:id="21" w:name="_Toc468970010"/>
+      <w:r>
         <w:t xml:space="preserve">Figure </w:t>
       </w:r>
-      <w:r>
-        <w:rPr>
-          <w:lang w:val="en-IE"/>
-        </w:rPr>
-        <w:fldChar w:fldCharType="begin"/>
-      </w:r>
-      <w:r>
-        <w:rPr>
-          <w:lang w:val="en-IE"/>
-        </w:rPr>
-        <w:instrText xml:space="preserve"> SEQ Figure \* ARABIC </w:instrText>
-      </w:r>
-      <w:r>
-        <w:rPr>
-          <w:lang w:val="en-IE"/>
-        </w:rPr>
-        <w:fldChar w:fldCharType="separate"/>
-      </w:r>
-      <w:r>
-        <w:rPr>
-          <w:lang w:val="en-IE"/>
-        </w:rPr>
-        <w:t>1</w:t>
-      </w:r>
-      <w:bookmarkEnd w:id="13"/>
-      <w:r>
-        <w:rPr>
-          <w:lang w:val="en-IE"/>
-        </w:rPr>
-        <w:fldChar w:fldCharType="end"/>
-      </w:r>
-    </w:p>
-    <w:p>
-      <w:pPr>
-        <w:pStyle w:val="Heading3"/>
-        <w:rPr>
-          <w:lang w:val="en-IE"/>
-        </w:rPr>
-      </w:pPr>
-      <w:bookmarkStart w:id="14" w:name="_Toc468448086"/>
-      <w:bookmarkStart w:id="15" w:name="_Toc468880984"/>
-      <w:r>
-        <w:rPr>
-          <w:lang w:val="en-IE"/>
-        </w:rPr>
-        <w:t>Description</w:t>
-      </w:r>
-      <w:bookmarkStart w:id="16" w:name="_Toc468448089"/>
-      <w:bookmarkEnd w:id="14"/>
-      <w:bookmarkEnd w:id="15"/>
-    </w:p>
-    <w:p>
-      <w:pPr>
-        <w:rPr>
-          <w:lang w:val="en-IE"/>
-        </w:rPr>
-      </w:pPr>
-      <w:r>
-        <w:rPr>
-          <w:lang w:val="en-IE"/>
-        </w:rPr>
-        <w:t>There are 2 actors, student and admin. Both are able to login in and take the quiz. Student can also view their personal profile meanwhile the admin can view the class profile and edit the quiz database.</w:t>
-      </w:r>
-    </w:p>
-    <w:p>
-      <w:pPr>
-        <w:pStyle w:val="Heading1"/>
-        <w:rPr>
-          <w:lang w:val="en-IE"/>
-        </w:rPr>
-      </w:pPr>
-      <w:bookmarkStart w:id="17" w:name="_Toc468880985"/>
-      <w:r>
-        <w:rPr>
-          <w:lang w:val="en-IE"/>
-        </w:rPr>
-        <w:t>Conceptual Model</w:t>
-      </w:r>
-      <w:bookmarkEnd w:id="16"/>
-      <w:bookmarkEnd w:id="17"/>
+      <w:fldSimple w:instr=" SEQ Figure \* ARABIC ">
+        <w:r>
+          <w:rPr>
+            <w:noProof/>
+          </w:rPr>
+          <w:t>2</w:t>
+        </w:r>
+        <w:bookmarkEnd w:id="21"/>
+      </w:fldSimple>
+    </w:p>
+    <w:p>
+      <w:pPr>
+        <w:rPr>
+          <w:lang w:val="en-IE"/>
+        </w:rPr>
+      </w:pPr>
     </w:p>
     <w:p>
       <w:pPr>
@@ -2405,84 +2941,129 @@
           <w:lang w:val="en-IE"/>
         </w:rPr>
       </w:pPr>
-      <w:bookmarkStart w:id="18" w:name="_Toc468448090"/>
-      <w:bookmarkStart w:id="19" w:name="_Toc468880986"/>
-      <w:r>
-        <w:rPr>
-          <w:lang w:val="en-IE"/>
-        </w:rPr>
-        <w:t>UML Class Conceptual Model</w:t>
-      </w:r>
-      <w:bookmarkEnd w:id="18"/>
-      <w:bookmarkEnd w:id="19"/>
-    </w:p>
-    <w:p>
-      <w:pPr>
-        <w:rPr>
-          <w:lang w:val="en-IE"/>
-        </w:rPr>
-      </w:pPr>
-    </w:p>
-    <w:p>
-      <w:pPr>
-        <w:pStyle w:val="Caption"/>
-        <w:rPr>
-          <w:lang w:val="en-IE"/>
-        </w:rPr>
-      </w:pPr>
-      <w:r>
-        <w:rPr>
-          <w:lang w:val="en-IE"/>
-        </w:rPr>
-        <w:t>Figure 2</w:t>
-      </w:r>
-    </w:p>
-    <w:p>
-      <w:pPr>
-        <w:pStyle w:val="Heading2"/>
-        <w:rPr>
-          <w:lang w:val="en-IE"/>
-        </w:rPr>
-      </w:pPr>
-      <w:bookmarkStart w:id="20" w:name="_Toc468448091"/>
-      <w:bookmarkStart w:id="21" w:name="_Toc468880987"/>
-      <w:r>
-        <w:rPr>
-          <w:lang w:val="en-IE"/>
-        </w:rPr>
+      <w:bookmarkStart w:id="22" w:name="_Toc468448091"/>
+      <w:bookmarkStart w:id="23" w:name="_Toc468969953"/>
+      <w:r>
+        <w:rPr>
+          <w:lang w:val="en-IE"/>
+        </w:rPr>
+        <w:lastRenderedPageBreak/>
         <w:t>Modelling Assumptions</w:t>
-      </w:r>
-      <w:bookmarkEnd w:id="20"/>
-      <w:bookmarkEnd w:id="21"/>
-    </w:p>
-    <w:p>
-      <w:pPr>
-        <w:pStyle w:val="Heading1"/>
-        <w:rPr>
-          <w:lang w:val="en-IE"/>
-        </w:rPr>
-      </w:pPr>
-      <w:bookmarkStart w:id="22" w:name="_Toc468448092"/>
-      <w:bookmarkStart w:id="23" w:name="_Toc468880988"/>
-      <w:r>
-        <w:rPr>
-          <w:lang w:val="en-IE"/>
-        </w:rPr>
-        <w:t>System Design Observations and Recommendations</w:t>
       </w:r>
       <w:bookmarkEnd w:id="22"/>
       <w:bookmarkEnd w:id="23"/>
     </w:p>
     <w:p>
       <w:pPr>
+        <w:rPr>
+          <w:lang w:val="en-IE"/>
+        </w:rPr>
+      </w:pPr>
+      <w:r>
+        <w:rPr>
+          <w:lang w:val="en-IE"/>
+        </w:rPr>
+        <w:t>The normal assumptions where that there was to be two types of users in the modelling structure.  Firstly, the student, who can login, start the quiz and or view the profile with results and the Administrator who has the permission and clearance to add or change the data within the text file namely the question bank.  The administrator can view all class profiles and report’s, they can also take the quiz.</w:t>
+      </w:r>
+    </w:p>
+    <w:p>
+      <w:pPr>
+        <w:rPr>
+          <w:lang w:val="en-IE"/>
+        </w:rPr>
+      </w:pPr>
+      <w:r>
+        <w:rPr>
+          <w:lang w:val="en-IE"/>
+        </w:rPr>
+        <w:t>Considerations</w:t>
+      </w:r>
+      <w:r>
+        <w:rPr>
+          <w:lang w:val="en-IE"/>
+        </w:rPr>
+        <w:t xml:space="preserve"> taken into account for the</w:t>
+      </w:r>
+      <w:r>
+        <w:rPr>
+          <w:lang w:val="en-IE"/>
+        </w:rPr>
+        <w:t xml:space="preserve"> fact that the ‘Q</w:t>
+      </w:r>
+      <w:r>
+        <w:rPr>
+          <w:lang w:val="en-IE"/>
+        </w:rPr>
+        <w:t>uiz</w:t>
+      </w:r>
+      <w:r>
+        <w:rPr>
+          <w:lang w:val="en-IE"/>
+        </w:rPr>
+        <w:t xml:space="preserve">’, </w:t>
+      </w:r>
+      <w:proofErr w:type="gramStart"/>
+      <w:r>
+        <w:rPr>
+          <w:lang w:val="en-IE"/>
+        </w:rPr>
+        <w:t>will</w:t>
+      </w:r>
+      <w:r>
+        <w:rPr>
+          <w:lang w:val="en-IE"/>
+        </w:rPr>
+        <w:t xml:space="preserve"> only be generated</w:t>
+      </w:r>
+      <w:proofErr w:type="gramEnd"/>
+      <w:r>
+        <w:rPr>
+          <w:lang w:val="en-IE"/>
+        </w:rPr>
+        <w:t xml:space="preserve"> ten</w:t>
+      </w:r>
+      <w:r>
+        <w:rPr>
+          <w:lang w:val="en-IE"/>
+        </w:rPr>
+        <w:t xml:space="preserve"> times per student. </w:t>
+      </w:r>
+    </w:p>
+    <w:p>
+      <w:pPr>
+        <w:rPr>
+          <w:lang w:val="en-IE"/>
+        </w:rPr>
+      </w:pPr>
+    </w:p>
+    <w:p>
+      <w:pPr>
         <w:pStyle w:val="Heading1"/>
         <w:rPr>
           <w:lang w:val="en-IE"/>
         </w:rPr>
       </w:pPr>
+      <w:bookmarkStart w:id="24" w:name="_Toc468448092"/>
+      <w:bookmarkStart w:id="25" w:name="_Toc468969954"/>
+      <w:r>
+        <w:rPr>
+          <w:lang w:val="en-IE"/>
+        </w:rPr>
+        <w:t>System Design Observations and Recommendations</w:t>
+      </w:r>
+      <w:bookmarkEnd w:id="24"/>
+      <w:bookmarkEnd w:id="25"/>
+    </w:p>
+    <w:p>
+      <w:pPr>
+        <w:pStyle w:val="Heading1"/>
+        <w:rPr>
+          <w:lang w:val="en-IE"/>
+        </w:rPr>
+      </w:pPr>
     </w:p>
     <w:sectPr>
-      <w:footerReference w:type="default" r:id="rId11"/>
+      <w:footerReference w:type="default" r:id="rId12"/>
       <w:pgSz w:w="11906" w:h="16838"/>
       <w:pgMar w:top="1440" w:right="1440" w:bottom="1440" w:left="1440" w:header="708" w:footer="708" w:gutter="0"/>
       <w:pgBorders w:offsetFrom="page">
@@ -2612,7 +3193,7 @@
           <w:rPr>
             <w:noProof/>
           </w:rPr>
-          <w:t>1</w:t>
+          <w:t>4</w:t>
         </w:r>
         <w:r>
           <w:rPr>
@@ -3757,7 +4338,6 @@
   </w:style>
   <w:style w:type="paragraph" w:customStyle="1" w:styleId="coverbottomtext">
     <w:name w:val="cover bottom text"/>
-    <w:basedOn w:val="SubtleEmphasis"/>
     <w:qFormat/>
     <w:rsid w:val="00C26165"/>
     <w:pPr>
@@ -3772,6 +4352,37 @@
       <w:kern w:val="28"/>
       <w:sz w:val="28"/>
       <w:szCs w:val="56"/>
+    </w:rPr>
+  </w:style>
+  <w:style w:type="paragraph" w:styleId="Quote">
+    <w:name w:val="Quote"/>
+    <w:basedOn w:val="Normal"/>
+    <w:next w:val="Normal"/>
+    <w:link w:val="QuoteChar"/>
+    <w:uiPriority w:val="29"/>
+    <w:qFormat/>
+    <w:rsid w:val="009F5436"/>
+    <w:pPr>
+      <w:spacing w:before="200"/>
+      <w:ind w:left="864" w:right="864"/>
+      <w:jc w:val="center"/>
+    </w:pPr>
+    <w:rPr>
+      <w:i/>
+      <w:iCs/>
+      <w:color w:val="404040" w:themeColor="text1" w:themeTint="BF"/>
+    </w:rPr>
+  </w:style>
+  <w:style w:type="character" w:customStyle="1" w:styleId="QuoteChar">
+    <w:name w:val="Quote Char"/>
+    <w:basedOn w:val="DefaultParagraphFont"/>
+    <w:link w:val="Quote"/>
+    <w:uiPriority w:val="29"/>
+    <w:rsid w:val="009F5436"/>
+    <w:rPr>
+      <w:i/>
+      <w:iCs/>
+      <w:color w:val="404040" w:themeColor="text1" w:themeTint="BF"/>
     </w:rPr>
   </w:style>
 </w:styles>
@@ -4043,7 +4654,7 @@
 </file>
 
 <file path=customXml/itemProps1.xml><?xml version="1.0" encoding="utf-8"?>
-<ds:datastoreItem xmlns:ds="http://schemas.openxmlformats.org/officeDocument/2006/customXml" ds:itemID="{FA9ADFCE-7406-4054-8EB8-946B999B50AA}">
+<ds:datastoreItem xmlns:ds="http://schemas.openxmlformats.org/officeDocument/2006/customXml" ds:itemID="{56E5D3FF-BDFF-4852-9E8D-4B15274304B0}">
   <ds:schemaRefs>
     <ds:schemaRef ds:uri="http://schemas.openxmlformats.org/officeDocument/2006/bibliography"/>
   </ds:schemaRefs>

</xml_diff>

<commit_message>
Updated figures and table of figures
</commit_message>
<xml_diff>
--- a/Analysis Document.docx
+++ b/Analysis Document.docx
@@ -1,6 +1,6 @@
 
 <file path=word/document.xml><?xml version="1.0" encoding="utf-8"?>
-<w:document xmlns:wpc="http://schemas.microsoft.com/office/word/2010/wordprocessingCanvas" xmlns:mc="http://schemas.openxmlformats.org/markup-compatibility/2006" xmlns:o="urn:schemas-microsoft-com:office:office" xmlns:r="http://schemas.openxmlformats.org/officeDocument/2006/relationships" xmlns:m="http://schemas.openxmlformats.org/officeDocument/2006/math" xmlns:v="urn:schemas-microsoft-com:vml" xmlns:wp14="http://schemas.microsoft.com/office/word/2010/wordprocessingDrawing" xmlns:wp="http://schemas.openxmlformats.org/drawingml/2006/wordprocessingDrawing" xmlns:w10="urn:schemas-microsoft-com:office:word" xmlns:w="http://schemas.openxmlformats.org/wordprocessingml/2006/main" xmlns:w14="http://schemas.microsoft.com/office/word/2010/wordml" xmlns:w15="http://schemas.microsoft.com/office/word/2012/wordml" xmlns:wpg="http://schemas.microsoft.com/office/word/2010/wordprocessingGroup" xmlns:wpi="http://schemas.microsoft.com/office/word/2010/wordprocessingInk" xmlns:wne="http://schemas.microsoft.com/office/word/2006/wordml" xmlns:wps="http://schemas.microsoft.com/office/word/2010/wordprocessingShape" mc:Ignorable="w14 w15 wp14">
+<w:document xmlns:wpc="http://schemas.microsoft.com/office/word/2010/wordprocessingCanvas" xmlns:cx="http://schemas.microsoft.com/office/drawing/2014/chartex" xmlns:cx1="http://schemas.microsoft.com/office/drawing/2015/9/8/chartex" xmlns:cx2="http://schemas.microsoft.com/office/drawing/2015/10/21/chartex" xmlns:mc="http://schemas.openxmlformats.org/markup-compatibility/2006" xmlns:o="urn:schemas-microsoft-com:office:office" xmlns:r="http://schemas.openxmlformats.org/officeDocument/2006/relationships" xmlns:m="http://schemas.openxmlformats.org/officeDocument/2006/math" xmlns:v="urn:schemas-microsoft-com:vml" xmlns:wp14="http://schemas.microsoft.com/office/word/2010/wordprocessingDrawing" xmlns:wp="http://schemas.openxmlformats.org/drawingml/2006/wordprocessingDrawing" xmlns:w10="urn:schemas-microsoft-com:office:word" xmlns:w="http://schemas.openxmlformats.org/wordprocessingml/2006/main" xmlns:w14="http://schemas.microsoft.com/office/word/2010/wordml" xmlns:w15="http://schemas.microsoft.com/office/word/2012/wordml" xmlns:w16se="http://schemas.microsoft.com/office/word/2015/wordml/symex" xmlns:wpg="http://schemas.microsoft.com/office/word/2010/wordprocessingGroup" xmlns:wpi="http://schemas.microsoft.com/office/word/2010/wordprocessingInk" xmlns:wne="http://schemas.microsoft.com/office/word/2006/wordml" xmlns:wps="http://schemas.microsoft.com/office/word/2010/wordprocessingShape" mc:Ignorable="w14 w15 w16se wp14">
   <w:body>
     <w:sdt>
       <w:sdtPr>
@@ -22,6 +22,8 @@
         </w:rPr>
       </w:sdtEndPr>
       <w:sdtContent>
+        <w:bookmarkStart w:id="0" w:name="_GoBack" w:displacedByCustomXml="prev"/>
+        <w:bookmarkEnd w:id="0" w:displacedByCustomXml="prev"/>
         <w:p>
           <w:pPr>
             <w:jc w:val="right"/>
@@ -425,7 +427,7 @@
         </w:p>
       </w:sdtContent>
     </w:sdt>
-    <w:bookmarkStart w:id="0" w:name="_Toc463382590" w:displacedByCustomXml="prev"/>
+    <w:bookmarkStart w:id="1" w:name="_Toc463382590" w:displacedByCustomXml="prev"/>
     <w:p>
       <w:pPr>
         <w:pStyle w:val="Heading1"/>
@@ -433,14 +435,14 @@
           <w:lang w:val="en-IE"/>
         </w:rPr>
       </w:pPr>
-      <w:bookmarkStart w:id="1" w:name="_Toc468969944"/>
+      <w:bookmarkStart w:id="2" w:name="_Toc468974329"/>
       <w:r>
         <w:rPr>
           <w:lang w:val="en-IE"/>
         </w:rPr>
         <w:t>Table of Contents</w:t>
       </w:r>
-      <w:bookmarkEnd w:id="1"/>
+      <w:bookmarkEnd w:id="2"/>
     </w:p>
     <w:sdt>
       <w:sdtPr>
@@ -499,7 +501,7 @@
             </w:rPr>
             <w:fldChar w:fldCharType="separate"/>
           </w:r>
-          <w:hyperlink w:anchor="_Toc468969944" w:history="1">
+          <w:hyperlink w:anchor="_Toc468974329" w:history="1">
             <w:r>
               <w:rPr>
                 <w:rStyle w:val="Hyperlink"/>
@@ -527,7 +529,7 @@
                 <w:noProof/>
                 <w:webHidden/>
               </w:rPr>
-              <w:instrText xml:space="preserve"> PAGEREF _Toc468969944 \h </w:instrText>
+              <w:instrText xml:space="preserve"> PAGEREF _Toc468974329 \h </w:instrText>
             </w:r>
             <w:r>
               <w:rPr>
@@ -570,7 +572,7 @@
               <w:lang w:val="en-IE" w:eastAsia="en-IE"/>
             </w:rPr>
           </w:pPr>
-          <w:hyperlink w:anchor="_Toc468969945" w:history="1">
+          <w:hyperlink w:anchor="_Toc468974330" w:history="1">
             <w:r>
               <w:rPr>
                 <w:rStyle w:val="Hyperlink"/>
@@ -598,7 +600,7 @@
                 <w:noProof/>
                 <w:webHidden/>
               </w:rPr>
-              <w:instrText xml:space="preserve"> PAGEREF _Toc468969945 \h </w:instrText>
+              <w:instrText xml:space="preserve"> PAGEREF _Toc468974330 \h </w:instrText>
             </w:r>
             <w:r>
               <w:rPr>
@@ -641,7 +643,7 @@
               <w:lang w:val="en-IE" w:eastAsia="en-IE"/>
             </w:rPr>
           </w:pPr>
-          <w:hyperlink w:anchor="_Toc468969946" w:history="1">
+          <w:hyperlink w:anchor="_Toc468974331" w:history="1">
             <w:r>
               <w:rPr>
                 <w:rStyle w:val="Hyperlink"/>
@@ -669,7 +671,7 @@
                 <w:noProof/>
                 <w:webHidden/>
               </w:rPr>
-              <w:instrText xml:space="preserve"> PAGEREF _Toc468969946 \h </w:instrText>
+              <w:instrText xml:space="preserve"> PAGEREF _Toc468974331 \h </w:instrText>
             </w:r>
             <w:r>
               <w:rPr>
@@ -712,7 +714,7 @@
               <w:lang w:val="en-IE" w:eastAsia="en-IE"/>
             </w:rPr>
           </w:pPr>
-          <w:hyperlink w:anchor="_Toc468969947" w:history="1">
+          <w:hyperlink w:anchor="_Toc468974332" w:history="1">
             <w:r>
               <w:rPr>
                 <w:rStyle w:val="Hyperlink"/>
@@ -740,7 +742,7 @@
                 <w:noProof/>
                 <w:webHidden/>
               </w:rPr>
-              <w:instrText xml:space="preserve"> PAGEREF _Toc468969947 \h </w:instrText>
+              <w:instrText xml:space="preserve"> PAGEREF _Toc468974332 \h </w:instrText>
             </w:r>
             <w:r>
               <w:rPr>
@@ -783,7 +785,7 @@
               <w:lang w:val="en-IE" w:eastAsia="en-IE"/>
             </w:rPr>
           </w:pPr>
-          <w:hyperlink w:anchor="_Toc468969948" w:history="1">
+          <w:hyperlink w:anchor="_Toc468974333" w:history="1">
             <w:r>
               <w:rPr>
                 <w:rStyle w:val="Hyperlink"/>
@@ -811,7 +813,7 @@
                 <w:noProof/>
                 <w:webHidden/>
               </w:rPr>
-              <w:instrText xml:space="preserve"> PAGEREF _Toc468969948 \h </w:instrText>
+              <w:instrText xml:space="preserve"> PAGEREF _Toc468974333 \h </w:instrText>
             </w:r>
             <w:r>
               <w:rPr>
@@ -854,7 +856,7 @@
               <w:lang w:val="en-IE" w:eastAsia="en-IE"/>
             </w:rPr>
           </w:pPr>
-          <w:hyperlink w:anchor="_Toc468969949" w:history="1">
+          <w:hyperlink w:anchor="_Toc468974334" w:history="1">
             <w:r>
               <w:rPr>
                 <w:rStyle w:val="Hyperlink"/>
@@ -882,7 +884,7 @@
                 <w:noProof/>
                 <w:webHidden/>
               </w:rPr>
-              <w:instrText xml:space="preserve"> PAGEREF _Toc468969949 \h </w:instrText>
+              <w:instrText xml:space="preserve"> PAGEREF _Toc468974334 \h </w:instrText>
             </w:r>
             <w:r>
               <w:rPr>
@@ -925,7 +927,7 @@
               <w:lang w:val="en-IE" w:eastAsia="en-IE"/>
             </w:rPr>
           </w:pPr>
-          <w:hyperlink w:anchor="_Toc468969950" w:history="1">
+          <w:hyperlink w:anchor="_Toc468974335" w:history="1">
             <w:r>
               <w:rPr>
                 <w:rStyle w:val="Hyperlink"/>
@@ -953,7 +955,7 @@
                 <w:noProof/>
                 <w:webHidden/>
               </w:rPr>
-              <w:instrText xml:space="preserve"> PAGEREF _Toc468969950 \h </w:instrText>
+              <w:instrText xml:space="preserve"> PAGEREF _Toc468974335 \h </w:instrText>
             </w:r>
             <w:r>
               <w:rPr>
@@ -996,7 +998,7 @@
               <w:lang w:val="en-IE" w:eastAsia="en-IE"/>
             </w:rPr>
           </w:pPr>
-          <w:hyperlink w:anchor="_Toc468969951" w:history="1">
+          <w:hyperlink w:anchor="_Toc468974336" w:history="1">
             <w:r>
               <w:rPr>
                 <w:rStyle w:val="Hyperlink"/>
@@ -1024,7 +1026,7 @@
                 <w:noProof/>
                 <w:webHidden/>
               </w:rPr>
-              <w:instrText xml:space="preserve"> PAGEREF _Toc468969951 \h </w:instrText>
+              <w:instrText xml:space="preserve"> PAGEREF _Toc468974336 \h </w:instrText>
             </w:r>
             <w:r>
               <w:rPr>
@@ -1067,7 +1069,7 @@
               <w:lang w:val="en-IE" w:eastAsia="en-IE"/>
             </w:rPr>
           </w:pPr>
-          <w:hyperlink w:anchor="_Toc468969952" w:history="1">
+          <w:hyperlink w:anchor="_Toc468974337" w:history="1">
             <w:r>
               <w:rPr>
                 <w:rStyle w:val="Hyperlink"/>
@@ -1095,7 +1097,7 @@
                 <w:noProof/>
                 <w:webHidden/>
               </w:rPr>
-              <w:instrText xml:space="preserve"> PAGEREF _Toc468969952 \h </w:instrText>
+              <w:instrText xml:space="preserve"> PAGEREF _Toc468974337 \h </w:instrText>
             </w:r>
             <w:r>
               <w:rPr>
@@ -1138,7 +1140,7 @@
               <w:lang w:val="en-IE" w:eastAsia="en-IE"/>
             </w:rPr>
           </w:pPr>
-          <w:hyperlink w:anchor="_Toc468969953" w:history="1">
+          <w:hyperlink w:anchor="_Toc468974338" w:history="1">
             <w:r>
               <w:rPr>
                 <w:rStyle w:val="Hyperlink"/>
@@ -1166,7 +1168,7 @@
                 <w:noProof/>
                 <w:webHidden/>
               </w:rPr>
-              <w:instrText xml:space="preserve"> PAGEREF _Toc468969953 \h </w:instrText>
+              <w:instrText xml:space="preserve"> PAGEREF _Toc468974338 \h </w:instrText>
             </w:r>
             <w:r>
               <w:rPr>
@@ -1209,7 +1211,7 @@
               <w:lang w:val="en-IE" w:eastAsia="en-IE"/>
             </w:rPr>
           </w:pPr>
-          <w:hyperlink w:anchor="_Toc468969954" w:history="1">
+          <w:hyperlink w:anchor="_Toc468974339" w:history="1">
             <w:r>
               <w:rPr>
                 <w:rStyle w:val="Hyperlink"/>
@@ -1237,7 +1239,7 @@
                 <w:noProof/>
                 <w:webHidden/>
               </w:rPr>
-              <w:instrText xml:space="preserve"> PAGEREF _Toc468969954 \h </w:instrText>
+              <w:instrText xml:space="preserve"> PAGEREF _Toc468974339 \h </w:instrText>
             </w:r>
             <w:r>
               <w:rPr>
@@ -1398,7 +1400,7 @@
           <w:lang w:val="en-IE"/>
         </w:rPr>
       </w:pPr>
-      <w:bookmarkStart w:id="2" w:name="_Toc468969945"/>
+      <w:bookmarkStart w:id="3" w:name="_Toc468974330"/>
       <w:r>
         <w:rPr>
           <w:lang w:val="en-IE"/>
@@ -1406,8 +1408,8 @@
         <w:lastRenderedPageBreak/>
         <w:t>Table of Figures</w:t>
       </w:r>
-      <w:bookmarkEnd w:id="0"/>
-      <w:bookmarkEnd w:id="2"/>
+      <w:bookmarkEnd w:id="1"/>
+      <w:bookmarkEnd w:id="3"/>
     </w:p>
     <w:p>
       <w:pPr>
@@ -1439,14 +1441,13 @@
         </w:rPr>
         <w:fldChar w:fldCharType="separate"/>
       </w:r>
-      <w:hyperlink w:anchor="_Toc468970009" w:history="1">
+      <w:hyperlink w:anchor="_Toc468974340" w:history="1">
         <w:r>
           <w:rPr>
             <w:rStyle w:val="Hyperlink"/>
             <w:noProof/>
-            <w:lang w:val="en-IE"/>
           </w:rPr>
-          <w:t>Figure 1</w:t>
+          <w:t>Figure 1 - Use Case Model 1</w:t>
         </w:r>
         <w:r>
           <w:rPr>
@@ -1467,7 +1468,7 @@
             <w:noProof/>
             <w:webHidden/>
           </w:rPr>
-          <w:instrText xml:space="preserve"> PAGEREF _Toc468970009 \h </w:instrText>
+          <w:instrText xml:space="preserve"> PAGEREF _Toc468974340 \h </w:instrText>
         </w:r>
         <w:r>
           <w:rPr>
@@ -1510,13 +1511,13 @@
           <w:lang w:val="en-IE" w:eastAsia="en-IE"/>
         </w:rPr>
       </w:pPr>
-      <w:hyperlink w:anchor="_Toc468970010" w:history="1">
+      <w:hyperlink w:anchor="_Toc468974341" w:history="1">
         <w:r>
           <w:rPr>
             <w:rStyle w:val="Hyperlink"/>
             <w:noProof/>
           </w:rPr>
-          <w:t>Figure 2</w:t>
+          <w:t>Figure 2 - UML Class Conceptual Model</w:t>
         </w:r>
         <w:r>
           <w:rPr>
@@ -1537,7 +1538,7 @@
             <w:noProof/>
             <w:webHidden/>
           </w:rPr>
-          <w:instrText xml:space="preserve"> PAGEREF _Toc468970010 \h </w:instrText>
+          <w:instrText xml:space="preserve"> PAGEREF _Toc468974341 \h </w:instrText>
         </w:r>
         <w:r>
           <w:rPr>
@@ -1602,11 +1603,9 @@
           <w:docGrid w:linePitch="360"/>
         </w:sectPr>
       </w:pPr>
-      <w:bookmarkStart w:id="3" w:name="_Toc463382591"/>
-      <w:bookmarkStart w:id="4" w:name="_GoBack"/>
-      <w:bookmarkEnd w:id="4"/>
-    </w:p>
-    <w:bookmarkEnd w:id="3"/>
+      <w:bookmarkStart w:id="4" w:name="_Toc463382591"/>
+    </w:p>
+    <w:bookmarkEnd w:id="4"/>
     <w:p>
       <w:pPr>
         <w:rPr>
@@ -1622,7 +1621,7 @@
         </w:rPr>
       </w:pPr>
       <w:bookmarkStart w:id="5" w:name="_Toc468448082"/>
-      <w:bookmarkStart w:id="6" w:name="_Toc468969946"/>
+      <w:bookmarkStart w:id="6" w:name="_Toc468974331"/>
       <w:r>
         <w:rPr>
           <w:lang w:val="en-IE"/>
@@ -1666,539 +1665,441 @@
         <w:rPr>
           <w:lang w:val="en-IE"/>
         </w:rPr>
+        <w:t xml:space="preserve"> are tasked wi</w:t>
+      </w:r>
+      <w:r>
+        <w:rPr>
+          <w:lang w:val="en-IE"/>
+        </w:rPr>
+        <w:t>th completing a project in tandem.  T</w:t>
+      </w:r>
+      <w:r>
+        <w:rPr>
+          <w:lang w:val="en-IE"/>
+        </w:rPr>
+        <w:t>he team</w:t>
+      </w:r>
+      <w:r>
+        <w:rPr>
+          <w:lang w:val="en-IE"/>
+        </w:rPr>
+        <w:t xml:space="preserve"> must show an ability to work</w:t>
+      </w:r>
+      <w:r>
+        <w:rPr>
+          <w:lang w:val="en-IE"/>
+        </w:rPr>
+        <w:t xml:space="preserve"> together, setting out a clear plan of action, using knowledge gained in labs and lectures in relation to Analysis and the production of diagrams to support and aid in the planning and implementation process.  The team must show an ability to follow the Analysis documents produced in ord</w:t>
+      </w:r>
+      <w:r>
+        <w:rPr>
+          <w:lang w:val="en-IE"/>
+        </w:rPr>
+        <w:t xml:space="preserve">er to complete a successful final </w:t>
+      </w:r>
+      <w:r>
+        <w:rPr>
+          <w:lang w:val="en-IE"/>
+        </w:rPr>
+        <w:t>product.</w:t>
+      </w:r>
+    </w:p>
+    <w:p>
+      <w:pPr>
+        <w:rPr>
+          <w:lang w:val="en-IE"/>
+        </w:rPr>
+      </w:pPr>
+      <w:r>
+        <w:rPr>
+          <w:lang w:val="en-IE"/>
+        </w:rPr>
+        <w:t xml:space="preserve">The use of </w:t>
+      </w:r>
+      <w:r>
+        <w:rPr>
+          <w:lang w:val="en-IE"/>
+        </w:rPr>
+        <w:t>‘</w:t>
+      </w:r>
+      <w:r>
+        <w:rPr>
+          <w:lang w:val="en-IE"/>
+        </w:rPr>
+        <w:t>Github</w:t>
+      </w:r>
+      <w:r>
+        <w:rPr>
+          <w:lang w:val="en-IE"/>
+        </w:rPr>
+        <w:t>’</w:t>
+      </w:r>
+      <w:r>
+        <w:rPr>
+          <w:lang w:val="en-IE"/>
+        </w:rPr>
+        <w:t xml:space="preserve"> in this assignment </w:t>
+      </w:r>
+      <w:r>
+        <w:rPr>
+          <w:lang w:val="en-IE"/>
+        </w:rPr>
+        <w:t>is</w:t>
+      </w:r>
+      <w:r>
+        <w:rPr>
+          <w:lang w:val="en-IE"/>
+        </w:rPr>
+        <w:t xml:space="preserve"> crucial </w:t>
+      </w:r>
+      <w:r>
+        <w:rPr>
+          <w:lang w:val="en-IE"/>
+        </w:rPr>
+        <w:t>in order to collaborate collective</w:t>
+      </w:r>
+      <w:r>
+        <w:rPr>
+          <w:lang w:val="en-IE"/>
+        </w:rPr>
+        <w:t>ly and productively.  Teams are to show a number of Analysis di</w:t>
+      </w:r>
+      <w:r>
+        <w:rPr>
+          <w:lang w:val="en-IE"/>
+        </w:rPr>
+        <w:t>agrams and Design documentation,</w:t>
+      </w:r>
+      <w:r>
+        <w:rPr>
+          <w:lang w:val="en-IE"/>
+        </w:rPr>
+        <w:t xml:space="preserve"> which will be</w:t>
+      </w:r>
+      <w:r>
+        <w:rPr>
+          <w:lang w:val="en-IE"/>
+        </w:rPr>
+        <w:t xml:space="preserve"> used i</w:t>
+      </w:r>
+      <w:r>
+        <w:rPr>
+          <w:lang w:val="en-IE"/>
+        </w:rPr>
+        <w:t xml:space="preserve">n the production of the code (using tinyXML) to produce a </w:t>
+      </w:r>
+      <w:r>
+        <w:rPr>
+          <w:lang w:val="en-IE"/>
+        </w:rPr>
+        <w:t>‘</w:t>
+      </w:r>
+      <w:r>
+        <w:rPr>
+          <w:lang w:val="en-IE"/>
+        </w:rPr>
+        <w:t>multiple choice quiz</w:t>
+      </w:r>
+      <w:r>
+        <w:rPr>
+          <w:lang w:val="en-IE"/>
+        </w:rPr>
+        <w:t>’</w:t>
+      </w:r>
+      <w:r>
+        <w:rPr>
+          <w:lang w:val="en-IE"/>
+        </w:rPr>
+        <w:t>.</w:t>
+      </w:r>
+    </w:p>
+    <w:p>
+      <w:pPr>
+        <w:rPr>
+          <w:lang w:val="en-IE"/>
+        </w:rPr>
+      </w:pPr>
+      <w:r>
+        <w:rPr>
+          <w:lang w:val="en-IE"/>
+        </w:rPr>
+        <w:t>The</w:t>
+      </w:r>
+      <w:r>
+        <w:rPr>
+          <w:lang w:val="en-IE"/>
+        </w:rPr>
+        <w:t xml:space="preserve"> product is a ‘Multiple Choice</w:t>
+      </w:r>
+      <w:r>
+        <w:rPr>
+          <w:lang w:val="en-IE"/>
+        </w:rPr>
+        <w:t xml:space="preserve"> quiz</w:t>
+      </w:r>
+      <w:r>
+        <w:rPr>
+          <w:lang w:val="en-IE"/>
+        </w:rPr>
+        <w:t>’ with</w:t>
+      </w:r>
+      <w:r>
+        <w:rPr>
+          <w:lang w:val="en-IE"/>
+        </w:rPr>
+        <w:t xml:space="preserve"> ten random questi</w:t>
+      </w:r>
+      <w:r>
+        <w:rPr>
+          <w:lang w:val="en-IE"/>
+        </w:rPr>
+        <w:t xml:space="preserve">ons taken from the database of Twenty Question’s.  The answer is selected, </w:t>
+      </w:r>
+      <w:r>
+        <w:rPr>
+          <w:lang w:val="en-IE"/>
+        </w:rPr>
+        <w:t>from a lis</w:t>
+      </w:r>
+      <w:r>
+        <w:rPr>
+          <w:lang w:val="en-IE"/>
+        </w:rPr>
+        <w:t>t of four</w:t>
+      </w:r>
+      <w:r>
+        <w:rPr>
+          <w:lang w:val="en-IE"/>
+        </w:rPr>
+        <w:t xml:space="preserve"> possible a</w:t>
+      </w:r>
+      <w:r>
+        <w:rPr>
+          <w:lang w:val="en-IE"/>
+        </w:rPr>
+        <w:t>nswers.  After the quiz is</w:t>
+      </w:r>
+      <w:r>
+        <w:rPr>
+          <w:lang w:val="en-IE"/>
+        </w:rPr>
+        <w:t xml:space="preserve"> completed, the result</w:t>
+      </w:r>
+      <w:r>
+        <w:rPr>
+          <w:lang w:val="en-IE"/>
+        </w:rPr>
+        <w:t>s are</w:t>
+      </w:r>
+      <w:r>
+        <w:rPr>
+          <w:lang w:val="en-IE"/>
+        </w:rPr>
+        <w:t xml:space="preserve"> generated</w:t>
+      </w:r>
+      <w:r>
+        <w:rPr>
+          <w:lang w:val="en-IE"/>
+        </w:rPr>
+        <w:t>,</w:t>
+      </w:r>
+      <w:r>
+        <w:rPr>
+          <w:lang w:val="en-IE"/>
+        </w:rPr>
+        <w:t xml:space="preserve"> and returned to the user, the user has the option to view the report and </w:t>
+      </w:r>
+      <w:r>
+        <w:rPr>
+          <w:lang w:val="en-IE"/>
+        </w:rPr>
+        <w:t>or restart the quiz, with ten</w:t>
+      </w:r>
+      <w:r>
+        <w:rPr>
+          <w:lang w:val="en-IE"/>
+        </w:rPr>
+        <w:t xml:space="preserve"> attempts available to each user.</w:t>
+      </w:r>
+    </w:p>
+    <w:p>
+      <w:pPr>
+        <w:rPr>
+          <w:lang w:val="en-IE"/>
+        </w:rPr>
+      </w:pPr>
+      <w:r>
+        <w:rPr>
+          <w:lang w:val="en-IE"/>
+        </w:rPr>
+        <w:t>The administrator has clearance/permission</w:t>
+      </w:r>
+      <w:r>
+        <w:rPr>
+          <w:lang w:val="en-IE"/>
+        </w:rPr>
+        <w:t xml:space="preserve"> to change and add to the txt document</w:t>
+      </w:r>
+      <w:r>
+        <w:rPr>
+          <w:lang w:val="en-IE"/>
+        </w:rPr>
+        <w:t>, which is referred to as the question bank, this</w:t>
+      </w:r>
+      <w:r>
+        <w:rPr>
+          <w:lang w:val="en-IE"/>
+        </w:rPr>
+        <w:t xml:space="preserve"> holds the list of questions and answers.  They must also have access to all of the reports.</w:t>
+      </w:r>
+    </w:p>
+    <w:p>
+      <w:pPr>
+        <w:rPr>
+          <w:lang w:val="en-IE"/>
+        </w:rPr>
+      </w:pPr>
+      <w:r>
+        <w:rPr>
+          <w:lang w:val="en-IE"/>
+        </w:rPr>
+        <w:t>In order to produce this quiz, implementation of the information compiled in the Analysis and design documentation</w:t>
+      </w:r>
+      <w:r>
+        <w:rPr>
+          <w:lang w:val="en-IE"/>
+        </w:rPr>
+        <w:t xml:space="preserve"> should be followed,</w:t>
+      </w:r>
+      <w:r>
+        <w:rPr>
+          <w:lang w:val="en-IE"/>
+        </w:rPr>
+        <w:t xml:space="preserve"> as is good practice.  In other words</w:t>
+      </w:r>
+      <w:r>
+        <w:rPr>
+          <w:lang w:val="en-IE"/>
+        </w:rPr>
+        <w:t>,</w:t>
+      </w:r>
+      <w:r>
+        <w:rPr>
+          <w:lang w:val="en-IE"/>
+        </w:rPr>
+        <w:t xml:space="preserve"> adherence to the Class Diagram is advisable, coding documentation using ‘Doxygen’ will also be provided.</w:t>
+      </w:r>
+    </w:p>
+    <w:p>
+      <w:pPr>
+        <w:rPr>
+          <w:lang w:val="en-IE"/>
+        </w:rPr>
+      </w:pPr>
+      <w:r>
+        <w:rPr>
+          <w:lang w:val="en-IE"/>
+        </w:rPr>
+        <w:t>When the team has completed the coding portion of the project</w:t>
+      </w:r>
+      <w:r>
+        <w:rPr>
+          <w:lang w:val="en-IE"/>
+        </w:rPr>
+        <w:t>,</w:t>
+      </w:r>
+      <w:r>
+        <w:rPr>
+          <w:lang w:val="en-IE"/>
+        </w:rPr>
+        <w:t xml:space="preserve"> pr</w:t>
+      </w:r>
+      <w:r>
+        <w:rPr>
+          <w:lang w:val="en-IE"/>
+        </w:rPr>
+        <w:t xml:space="preserve">ogression to ‘Whitebox testing’ is the next phase in completing the product. </w:t>
+      </w:r>
+      <w:r>
+        <w:rPr>
+          <w:lang w:val="en-IE"/>
+        </w:rPr>
+        <w:t xml:space="preserve"> In order to do this there is White box</w:t>
+      </w:r>
+      <w:r>
+        <w:rPr>
+          <w:lang w:val="en-IE"/>
+        </w:rPr>
+        <w:t xml:space="preserve"> testing Design, Branch/Path coverage Analysis for major “Units” and “Google-Test” test harness designed and defined.</w:t>
+      </w:r>
+    </w:p>
+    <w:p>
+      <w:pPr>
+        <w:rPr>
+          <w:lang w:val="en-IE"/>
+        </w:rPr>
+      </w:pPr>
+      <w:r>
+        <w:rPr>
+          <w:lang w:val="en-IE"/>
+        </w:rPr>
+        <w:t>Documentations in relation to SRS to complete the Project</w:t>
+      </w:r>
+      <w:r>
+        <w:rPr>
+          <w:lang w:val="en-IE"/>
+        </w:rPr>
+        <w:t>,</w:t>
+      </w:r>
+      <w:r>
+        <w:rPr>
+          <w:lang w:val="en-IE"/>
+        </w:rPr>
+        <w:t xml:space="preserve"> will </w:t>
+      </w:r>
+      <w:r>
+        <w:rPr>
+          <w:lang w:val="en-IE"/>
+        </w:rPr>
+        <w:t xml:space="preserve">also </w:t>
+      </w:r>
+      <w:r>
+        <w:rPr>
+          <w:lang w:val="en-IE"/>
+        </w:rPr>
+        <w:t>be produced</w:t>
+      </w:r>
+      <w:r>
+        <w:rPr>
+          <w:lang w:val="en-IE"/>
+        </w:rPr>
+        <w:t xml:space="preserve"> as part of the final documentation, this is to ensure if there is any future problems the team can go back over the SRS documentation to see if the problem was in the planning, design or implementation</w:t>
+      </w:r>
+      <w:r>
+        <w:rPr>
+          <w:lang w:val="en-IE"/>
+        </w:rPr>
+        <w:t xml:space="preserve"> process </w:t>
+      </w:r>
+      <w:r>
+        <w:rPr>
+          <w:lang w:val="en-IE"/>
+        </w:rPr>
+        <w:t>and use this information for future projects.</w:t>
+      </w:r>
+    </w:p>
+    <w:p>
+      <w:pPr>
+        <w:rPr>
+          <w:lang w:val="en-IE"/>
+        </w:rPr>
+      </w:pPr>
+      <w:r>
+        <w:rPr>
+          <w:lang w:val="en-IE"/>
+        </w:rPr>
         <w:t xml:space="preserve"> </w:t>
       </w:r>
-      <w:proofErr w:type="gramStart"/>
-      <w:r>
-        <w:rPr>
-          <w:lang w:val="en-IE"/>
-        </w:rPr>
-        <w:t>are tasked</w:t>
-      </w:r>
-      <w:proofErr w:type="gramEnd"/>
-      <w:r>
-        <w:rPr>
-          <w:lang w:val="en-IE"/>
-        </w:rPr>
-        <w:t xml:space="preserve"> wi</w:t>
-      </w:r>
-      <w:r>
-        <w:rPr>
-          <w:lang w:val="en-IE"/>
-        </w:rPr>
-        <w:t>th completing a project in tandem.  T</w:t>
-      </w:r>
-      <w:r>
-        <w:rPr>
-          <w:lang w:val="en-IE"/>
-        </w:rPr>
-        <w:t>he team</w:t>
-      </w:r>
-      <w:r>
-        <w:rPr>
-          <w:lang w:val="en-IE"/>
-        </w:rPr>
-        <w:t xml:space="preserve"> must show an ability to work</w:t>
-      </w:r>
-      <w:r>
-        <w:rPr>
-          <w:lang w:val="en-IE"/>
-        </w:rPr>
-        <w:t xml:space="preserve"> together, setting out a clear plan of action, using knowledge gained in labs and lectures in relation to Analysis and the production of diagrams to support and aid in the planning and implementation process.  The team must show an ability to follow the Analysis documents produced in ord</w:t>
-      </w:r>
-      <w:r>
-        <w:rPr>
-          <w:lang w:val="en-IE"/>
-        </w:rPr>
-        <w:t xml:space="preserve">er to complete a successful final </w:t>
-      </w:r>
-      <w:r>
-        <w:rPr>
-          <w:lang w:val="en-IE"/>
-        </w:rPr>
-        <w:t>product.</w:t>
-      </w:r>
-    </w:p>
-    <w:p>
-      <w:pPr>
-        <w:rPr>
-          <w:lang w:val="en-IE"/>
-        </w:rPr>
-      </w:pPr>
-      <w:r>
-        <w:rPr>
-          <w:lang w:val="en-IE"/>
-        </w:rPr>
-        <w:t xml:space="preserve">The use of </w:t>
-      </w:r>
-      <w:r>
-        <w:rPr>
-          <w:lang w:val="en-IE"/>
-        </w:rPr>
-        <w:t>‘</w:t>
-      </w:r>
-      <w:r>
-        <w:rPr>
-          <w:lang w:val="en-IE"/>
-        </w:rPr>
-        <w:t>Github</w:t>
-      </w:r>
-      <w:r>
-        <w:rPr>
-          <w:lang w:val="en-IE"/>
-        </w:rPr>
-        <w:t>’</w:t>
-      </w:r>
-      <w:r>
-        <w:rPr>
-          <w:lang w:val="en-IE"/>
-        </w:rPr>
-        <w:t xml:space="preserve"> in this assignment </w:t>
-      </w:r>
-      <w:r>
-        <w:rPr>
-          <w:lang w:val="en-IE"/>
-        </w:rPr>
-        <w:t>is</w:t>
-      </w:r>
-      <w:r>
-        <w:rPr>
-          <w:lang w:val="en-IE"/>
-        </w:rPr>
-        <w:t xml:space="preserve"> crucial </w:t>
-      </w:r>
-      <w:r>
-        <w:rPr>
-          <w:lang w:val="en-IE"/>
-        </w:rPr>
-        <w:t>in order to collaborate collective</w:t>
-      </w:r>
-      <w:r>
-        <w:rPr>
-          <w:lang w:val="en-IE"/>
-        </w:rPr>
-        <w:t>ly and productively.  Teams are to show a number of Analysis di</w:t>
-      </w:r>
-      <w:r>
-        <w:rPr>
-          <w:lang w:val="en-IE"/>
-        </w:rPr>
-        <w:t>agrams and Design documentation,</w:t>
-      </w:r>
-      <w:r>
-        <w:rPr>
-          <w:lang w:val="en-IE"/>
-        </w:rPr>
-        <w:t xml:space="preserve"> which </w:t>
-      </w:r>
-      <w:proofErr w:type="gramStart"/>
-      <w:r>
-        <w:rPr>
-          <w:lang w:val="en-IE"/>
-        </w:rPr>
-        <w:t>will be</w:t>
-      </w:r>
-      <w:r>
-        <w:rPr>
-          <w:lang w:val="en-IE"/>
-        </w:rPr>
-        <w:t xml:space="preserve"> used</w:t>
-      </w:r>
-      <w:proofErr w:type="gramEnd"/>
-      <w:r>
-        <w:rPr>
-          <w:lang w:val="en-IE"/>
-        </w:rPr>
-        <w:t xml:space="preserve"> i</w:t>
-      </w:r>
-      <w:r>
-        <w:rPr>
-          <w:lang w:val="en-IE"/>
-        </w:rPr>
-        <w:t xml:space="preserve">n the production of the code (using tinyXML) to produce a </w:t>
-      </w:r>
-      <w:r>
-        <w:rPr>
-          <w:lang w:val="en-IE"/>
-        </w:rPr>
-        <w:t>‘</w:t>
-      </w:r>
-      <w:r>
-        <w:rPr>
-          <w:lang w:val="en-IE"/>
-        </w:rPr>
-        <w:t>multiple choice quiz</w:t>
-      </w:r>
-      <w:r>
-        <w:rPr>
-          <w:lang w:val="en-IE"/>
-        </w:rPr>
-        <w:t>’</w:t>
-      </w:r>
-      <w:r>
-        <w:rPr>
-          <w:lang w:val="en-IE"/>
-        </w:rPr>
-        <w:t>.</w:t>
-      </w:r>
-    </w:p>
-    <w:p>
-      <w:pPr>
-        <w:rPr>
-          <w:lang w:val="en-IE"/>
-        </w:rPr>
-      </w:pPr>
-      <w:r>
-        <w:rPr>
-          <w:lang w:val="en-IE"/>
-        </w:rPr>
-        <w:t>The</w:t>
-      </w:r>
-      <w:r>
-        <w:rPr>
-          <w:lang w:val="en-IE"/>
-        </w:rPr>
-        <w:t xml:space="preserve"> product is a ‘Multiple Choice</w:t>
-      </w:r>
-      <w:r>
-        <w:rPr>
-          <w:lang w:val="en-IE"/>
-        </w:rPr>
-        <w:t xml:space="preserve"> quiz</w:t>
-      </w:r>
-      <w:r>
-        <w:rPr>
-          <w:lang w:val="en-IE"/>
-        </w:rPr>
-        <w:t>’ with</w:t>
-      </w:r>
-      <w:r>
-        <w:rPr>
-          <w:lang w:val="en-IE"/>
-        </w:rPr>
-        <w:t xml:space="preserve"> ten random questi</w:t>
-      </w:r>
-      <w:r>
-        <w:rPr>
-          <w:lang w:val="en-IE"/>
-        </w:rPr>
-        <w:t xml:space="preserve">ons taken from the database of Twenty Question’s.  The answer </w:t>
-      </w:r>
-      <w:proofErr w:type="gramStart"/>
-      <w:r>
-        <w:rPr>
-          <w:lang w:val="en-IE"/>
-        </w:rPr>
-        <w:t>is selected</w:t>
-      </w:r>
-      <w:proofErr w:type="gramEnd"/>
-      <w:r>
-        <w:rPr>
-          <w:lang w:val="en-IE"/>
-        </w:rPr>
-        <w:t xml:space="preserve">, </w:t>
-      </w:r>
-      <w:r>
-        <w:rPr>
-          <w:lang w:val="en-IE"/>
-        </w:rPr>
-        <w:t>from a lis</w:t>
-      </w:r>
-      <w:r>
-        <w:rPr>
-          <w:lang w:val="en-IE"/>
-        </w:rPr>
-        <w:t>t of four</w:t>
-      </w:r>
-      <w:r>
-        <w:rPr>
-          <w:lang w:val="en-IE"/>
-        </w:rPr>
-        <w:t xml:space="preserve"> possible a</w:t>
-      </w:r>
-      <w:r>
-        <w:rPr>
-          <w:lang w:val="en-IE"/>
-        </w:rPr>
-        <w:t>nswers.  After the quiz is</w:t>
-      </w:r>
-      <w:r>
-        <w:rPr>
-          <w:lang w:val="en-IE"/>
-        </w:rPr>
-        <w:t xml:space="preserve"> completed, the result</w:t>
-      </w:r>
-      <w:r>
-        <w:rPr>
-          <w:lang w:val="en-IE"/>
-        </w:rPr>
-        <w:t xml:space="preserve">s </w:t>
-      </w:r>
-      <w:proofErr w:type="gramStart"/>
-      <w:r>
-        <w:rPr>
-          <w:lang w:val="en-IE"/>
-        </w:rPr>
-        <w:t>are</w:t>
-      </w:r>
-      <w:r>
-        <w:rPr>
-          <w:lang w:val="en-IE"/>
-        </w:rPr>
-        <w:t xml:space="preserve"> generated</w:t>
-      </w:r>
-      <w:r>
-        <w:rPr>
-          <w:lang w:val="en-IE"/>
-        </w:rPr>
-        <w:t>,</w:t>
-      </w:r>
-      <w:r>
-        <w:rPr>
-          <w:lang w:val="en-IE"/>
-        </w:rPr>
-        <w:t xml:space="preserve"> and returned to the user, the user has the option to view the report and </w:t>
-      </w:r>
-      <w:r>
-        <w:rPr>
-          <w:lang w:val="en-IE"/>
-        </w:rPr>
-        <w:t>or restart the quiz, with ten</w:t>
-      </w:r>
-      <w:r>
-        <w:rPr>
-          <w:lang w:val="en-IE"/>
-        </w:rPr>
-        <w:t xml:space="preserve"> attempts available to each user</w:t>
-      </w:r>
-      <w:proofErr w:type="gramEnd"/>
-      <w:r>
-        <w:rPr>
-          <w:lang w:val="en-IE"/>
-        </w:rPr>
-        <w:t>.</w:t>
-      </w:r>
-    </w:p>
-    <w:p>
-      <w:pPr>
-        <w:rPr>
-          <w:lang w:val="en-IE"/>
-        </w:rPr>
-      </w:pPr>
-      <w:r>
-        <w:rPr>
-          <w:lang w:val="en-IE"/>
-        </w:rPr>
-        <w:t>The administrator has clearance/permission</w:t>
-      </w:r>
-      <w:r>
-        <w:rPr>
-          <w:lang w:val="en-IE"/>
-        </w:rPr>
-        <w:t xml:space="preserve"> to change and add to the txt document</w:t>
-      </w:r>
-      <w:r>
-        <w:rPr>
-          <w:lang w:val="en-IE"/>
-        </w:rPr>
-        <w:t xml:space="preserve">, which is referred to as the question </w:t>
-      </w:r>
-      <w:proofErr w:type="gramStart"/>
-      <w:r>
-        <w:rPr>
-          <w:lang w:val="en-IE"/>
-        </w:rPr>
-        <w:t>bank,</w:t>
-      </w:r>
-      <w:proofErr w:type="gramEnd"/>
-      <w:r>
-        <w:rPr>
-          <w:lang w:val="en-IE"/>
-        </w:rPr>
-        <w:t xml:space="preserve"> this</w:t>
-      </w:r>
-      <w:r>
-        <w:rPr>
-          <w:lang w:val="en-IE"/>
-        </w:rPr>
-        <w:t xml:space="preserve"> holds the list of questions and answers.  They must also have access to all of the reports.</w:t>
-      </w:r>
-    </w:p>
-    <w:p>
-      <w:pPr>
-        <w:rPr>
-          <w:lang w:val="en-IE"/>
-        </w:rPr>
-      </w:pPr>
-      <w:r>
-        <w:rPr>
-          <w:lang w:val="en-IE"/>
-        </w:rPr>
-        <w:t>In order to produce this quiz, implementation of the information compiled in the Analysis and design documentation</w:t>
-      </w:r>
-      <w:r>
-        <w:rPr>
-          <w:lang w:val="en-IE"/>
-        </w:rPr>
-        <w:t xml:space="preserve"> </w:t>
-      </w:r>
-      <w:proofErr w:type="gramStart"/>
-      <w:r>
-        <w:rPr>
-          <w:lang w:val="en-IE"/>
-        </w:rPr>
-        <w:t>should be followed</w:t>
-      </w:r>
-      <w:proofErr w:type="gramEnd"/>
-      <w:r>
-        <w:rPr>
-          <w:lang w:val="en-IE"/>
-        </w:rPr>
-        <w:t>,</w:t>
-      </w:r>
-      <w:r>
-        <w:rPr>
-          <w:lang w:val="en-IE"/>
-        </w:rPr>
-        <w:t xml:space="preserve"> as is good practice.  In other words</w:t>
-      </w:r>
-      <w:r>
-        <w:rPr>
-          <w:lang w:val="en-IE"/>
-        </w:rPr>
-        <w:t>,</w:t>
-      </w:r>
-      <w:r>
-        <w:rPr>
-          <w:lang w:val="en-IE"/>
-        </w:rPr>
-        <w:t xml:space="preserve"> adherence to the Class Diagram is advisable, coding documentation using ‘Doxygen’ </w:t>
-      </w:r>
-      <w:proofErr w:type="gramStart"/>
-      <w:r>
-        <w:rPr>
-          <w:lang w:val="en-IE"/>
-        </w:rPr>
-        <w:t>will also be provided</w:t>
-      </w:r>
-      <w:proofErr w:type="gramEnd"/>
-      <w:r>
-        <w:rPr>
-          <w:lang w:val="en-IE"/>
-        </w:rPr>
-        <w:t>.</w:t>
-      </w:r>
-    </w:p>
-    <w:p>
-      <w:pPr>
-        <w:rPr>
-          <w:lang w:val="en-IE"/>
-        </w:rPr>
-      </w:pPr>
-      <w:r>
-        <w:rPr>
-          <w:lang w:val="en-IE"/>
-        </w:rPr>
-        <w:t>When the team has completed the coding portion of the project</w:t>
-      </w:r>
-      <w:r>
-        <w:rPr>
-          <w:lang w:val="en-IE"/>
-        </w:rPr>
-        <w:t>,</w:t>
-      </w:r>
-      <w:r>
-        <w:rPr>
-          <w:lang w:val="en-IE"/>
-        </w:rPr>
-        <w:t xml:space="preserve"> pr</w:t>
-      </w:r>
-      <w:r>
-        <w:rPr>
-          <w:lang w:val="en-IE"/>
-        </w:rPr>
-        <w:t xml:space="preserve">ogression to ‘Whitebox testing’ is the next phase in completing the product. </w:t>
-      </w:r>
-      <w:r>
-        <w:rPr>
-          <w:lang w:val="en-IE"/>
-        </w:rPr>
-        <w:t xml:space="preserve"> In order to do this there is White box</w:t>
-      </w:r>
-      <w:r>
-        <w:rPr>
-          <w:lang w:val="en-IE"/>
-        </w:rPr>
-        <w:t xml:space="preserve"> testing Design, Branch/Path coverage Analysis for major “Units” and “Google-Test” test harness designed and defined.</w:t>
-      </w:r>
-    </w:p>
-    <w:p>
-      <w:pPr>
-        <w:rPr>
-          <w:lang w:val="en-IE"/>
-        </w:rPr>
-      </w:pPr>
-      <w:r>
-        <w:rPr>
-          <w:lang w:val="en-IE"/>
-        </w:rPr>
-        <w:t>Documentations in relation to SRS to complete the Project</w:t>
-      </w:r>
-      <w:r>
-        <w:rPr>
-          <w:lang w:val="en-IE"/>
-        </w:rPr>
-        <w:t>,</w:t>
-      </w:r>
-      <w:r>
-        <w:rPr>
-          <w:lang w:val="en-IE"/>
-        </w:rPr>
-        <w:t xml:space="preserve"> will </w:t>
-      </w:r>
-      <w:r>
-        <w:rPr>
-          <w:lang w:val="en-IE"/>
-        </w:rPr>
-        <w:t xml:space="preserve">also </w:t>
-      </w:r>
-      <w:r>
-        <w:rPr>
-          <w:lang w:val="en-IE"/>
-        </w:rPr>
-        <w:t>be produced</w:t>
-      </w:r>
-      <w:r>
-        <w:rPr>
-          <w:lang w:val="en-IE"/>
-        </w:rPr>
-        <w:t xml:space="preserve"> as part of the final documentation, this is to ensure if there is any future problems the team can go back over the SRS documentation to see if the problem was in the planning, design or implementation</w:t>
-      </w:r>
-      <w:r>
-        <w:rPr>
-          <w:lang w:val="en-IE"/>
-        </w:rPr>
-        <w:t xml:space="preserve"> process </w:t>
-      </w:r>
-      <w:r>
-        <w:rPr>
-          <w:lang w:val="en-IE"/>
-        </w:rPr>
-        <w:t>and use this information for future projects.</w:t>
-      </w:r>
-    </w:p>
-    <w:p>
-      <w:pPr>
-        <w:rPr>
-          <w:lang w:val="en-IE"/>
-        </w:rPr>
-      </w:pPr>
-      <w:r>
-        <w:rPr>
-          <w:lang w:val="en-IE"/>
-        </w:rPr>
-        <w:t xml:space="preserve"> </w:t>
-      </w:r>
     </w:p>
     <w:p>
       <w:pPr>
@@ -2257,7 +2158,7 @@
         </w:rPr>
       </w:pPr>
       <w:bookmarkStart w:id="7" w:name="_Toc468448083"/>
-      <w:bookmarkStart w:id="8" w:name="_Toc468969947"/>
+      <w:bookmarkStart w:id="8" w:name="_Toc468974332"/>
       <w:r>
         <w:rPr>
           <w:lang w:val="en-IE"/>
@@ -2315,21 +2216,7 @@
         <w:rPr>
           <w:lang w:val="en-IE"/>
         </w:rPr>
-        <w:t xml:space="preserve">Users will </w:t>
-      </w:r>
-      <w:proofErr w:type="gramStart"/>
-      <w:r>
-        <w:rPr>
-          <w:lang w:val="en-IE"/>
-        </w:rPr>
-        <w:t>be presented</w:t>
-      </w:r>
-      <w:proofErr w:type="gramEnd"/>
-      <w:r>
-        <w:rPr>
-          <w:lang w:val="en-IE"/>
-        </w:rPr>
-        <w:t xml:space="preserve"> with a randomly chosen set of 10 questions from a question bank and be presented with a choice of solutions. </w:t>
+        <w:t xml:space="preserve">Users will be presented with a randomly chosen set of 10 questions from a question bank and be presented with a choice of solutions. </w:t>
       </w:r>
       <w:r>
         <w:rPr>
@@ -2365,14 +2252,7 @@
         <w:rPr>
           <w:lang w:val="en-IE"/>
         </w:rPr>
-        <w:t xml:space="preserve"> after the quiz </w:t>
-      </w:r>
-      <w:proofErr w:type="gramStart"/>
-      <w:r>
-        <w:rPr>
-          <w:lang w:val="en-IE"/>
-        </w:rPr>
-        <w:t xml:space="preserve">has </w:t>
+        <w:t xml:space="preserve"> after the quiz has </w:t>
       </w:r>
       <w:r>
         <w:rPr>
@@ -2384,14 +2264,7 @@
         <w:rPr>
           <w:lang w:val="en-IE"/>
         </w:rPr>
-        <w:t>completed</w:t>
-      </w:r>
-      <w:proofErr w:type="gramEnd"/>
-      <w:r>
-        <w:rPr>
-          <w:lang w:val="en-IE"/>
-        </w:rPr>
-        <w:t>.</w:t>
+        <w:t>completed.</w:t>
       </w:r>
       <w:r>
         <w:rPr>
@@ -2403,21 +2276,7 @@
         <w:rPr>
           <w:lang w:val="en-IE"/>
         </w:rPr>
-        <w:t xml:space="preserve"> The student’s result </w:t>
-      </w:r>
-      <w:proofErr w:type="gramStart"/>
-      <w:r>
-        <w:rPr>
-          <w:lang w:val="en-IE"/>
-        </w:rPr>
-        <w:t>is saved</w:t>
-      </w:r>
-      <w:proofErr w:type="gramEnd"/>
-      <w:r>
-        <w:rPr>
-          <w:lang w:val="en-IE"/>
-        </w:rPr>
-        <w:t xml:space="preserve"> to their profile. </w:t>
+        <w:t xml:space="preserve"> The student’s result is saved to their profile. </w:t>
       </w:r>
       <w:r>
         <w:rPr>
@@ -2478,16 +2337,32 @@
         <w:rPr>
           <w:lang w:val="en-IE"/>
         </w:rPr>
-        <w:t xml:space="preserve">Students </w:t>
-      </w:r>
-      <w:proofErr w:type="gramStart"/>
-      <w:r>
-        <w:rPr>
-          <w:lang w:val="en-IE"/>
-        </w:rPr>
-        <w:t>are allowed</w:t>
-      </w:r>
-      <w:proofErr w:type="gramEnd"/>
+        <w:t xml:space="preserve">Students are allowed </w:t>
+      </w:r>
+      <w:r>
+        <w:rPr>
+          <w:lang w:val="en-IE"/>
+        </w:rPr>
+        <w:t xml:space="preserve">to </w:t>
+      </w:r>
+      <w:r>
+        <w:rPr>
+          <w:lang w:val="en-IE"/>
+        </w:rPr>
+        <w:t>have multiple attempts</w:t>
+      </w:r>
+      <w:r>
+        <w:rPr>
+          <w:lang w:val="en-IE"/>
+        </w:rPr>
+        <w:t>,</w:t>
+      </w:r>
+      <w:r>
+        <w:rPr>
+          <w:lang w:val="en-IE"/>
+        </w:rPr>
+        <w:t xml:space="preserve"> which are all persistently saved against their individual profile.</w:t>
+      </w:r>
       <w:r>
         <w:rPr>
           <w:lang w:val="en-IE"/>
@@ -2498,13 +2373,7 @@
         <w:rPr>
           <w:lang w:val="en-IE"/>
         </w:rPr>
-        <w:t xml:space="preserve">to </w:t>
-      </w:r>
-      <w:r>
-        <w:rPr>
-          <w:lang w:val="en-IE"/>
-        </w:rPr>
-        <w:t>have multiple attempts</w:t>
+        <w:t xml:space="preserve"> Questions and solutions are saved in an XML file</w:t>
       </w:r>
       <w:r>
         <w:rPr>
@@ -2516,7 +2385,7 @@
         <w:rPr>
           <w:lang w:val="en-IE"/>
         </w:rPr>
-        <w:t xml:space="preserve"> which are all persistently saved against their individual profile.</w:t>
+        <w:t xml:space="preserve"> which is read by the quiz application. </w:t>
       </w:r>
       <w:r>
         <w:rPr>
@@ -2528,54 +2397,14 @@
         <w:rPr>
           <w:lang w:val="en-IE"/>
         </w:rPr>
-        <w:t xml:space="preserve"> Questions and solutions </w:t>
-      </w:r>
-      <w:proofErr w:type="gramStart"/>
-      <w:r>
-        <w:rPr>
-          <w:lang w:val="en-IE"/>
-        </w:rPr>
-        <w:t>are saved</w:t>
-      </w:r>
-      <w:proofErr w:type="gramEnd"/>
-      <w:r>
-        <w:rPr>
-          <w:lang w:val="en-IE"/>
-        </w:rPr>
-        <w:t xml:space="preserve"> in an XML file</w:t>
-      </w:r>
-      <w:r>
-        <w:rPr>
-          <w:lang w:val="en-IE"/>
-        </w:rPr>
-        <w:t>,</w:t>
-      </w:r>
-      <w:r>
-        <w:rPr>
-          <w:lang w:val="en-IE"/>
-        </w:rPr>
-        <w:t xml:space="preserve"> which is read by the quiz application. </w:t>
-      </w:r>
-      <w:r>
-        <w:rPr>
-          <w:lang w:val="en-IE"/>
-        </w:rPr>
-        <w:t xml:space="preserve"> </w:t>
-      </w:r>
-      <w:r>
-        <w:rPr>
-          <w:lang w:val="en-IE"/>
-        </w:rPr>
         <w:t xml:space="preserve">You will need to research </w:t>
       </w:r>
-      <w:proofErr w:type="gramStart"/>
-      <w:r>
-        <w:rPr>
-          <w:lang w:val="en-IE"/>
-        </w:rPr>
-        <w:t>Agile</w:t>
-      </w:r>
-      <w:proofErr w:type="gramEnd"/>
+      <w:r>
+        <w:rPr>
+          <w:lang w:val="en-IE"/>
+        </w:rPr>
+        <w:t>agile</w:t>
+      </w:r>
       <w:r>
         <w:rPr>
           <w:lang w:val="en-IE"/>
@@ -2597,7 +2426,7 @@
         </w:rPr>
       </w:pPr>
       <w:bookmarkStart w:id="9" w:name="_Toc468448084"/>
-      <w:bookmarkStart w:id="10" w:name="_Toc468969948"/>
+      <w:bookmarkStart w:id="10" w:name="_Toc468974333"/>
       <w:r>
         <w:rPr>
           <w:lang w:val="en-IE"/>
@@ -2615,14 +2444,14 @@
         </w:rPr>
       </w:pPr>
       <w:bookmarkStart w:id="11" w:name="_Toc468448085"/>
-      <w:bookmarkStart w:id="12" w:name="_Toc468969949"/>
+      <w:bookmarkStart w:id="12" w:name="_Toc468974334"/>
       <w:r>
         <w:rPr>
           <w:noProof/>
           <w:lang w:val="en-IE" w:eastAsia="en-IE"/>
         </w:rPr>
         <w:drawing>
-          <wp:anchor distT="0" distB="0" distL="114300" distR="114300" simplePos="0" relativeHeight="251660288" behindDoc="0" locked="0" layoutInCell="1" allowOverlap="1">
+          <wp:anchor distT="0" distB="0" distL="114300" distR="114300" simplePos="0" relativeHeight="251660288" behindDoc="0" locked="0" layoutInCell="1" allowOverlap="1" wp14:anchorId="0111585B" wp14:editId="11773C7B">
             <wp:simplePos x="0" y="0"/>
             <wp:positionH relativeFrom="margin">
               <wp:align>center</wp:align>
@@ -2695,169 +2524,147 @@
           <w:lang w:val="en-IE"/>
         </w:rPr>
       </w:pPr>
-      <w:bookmarkStart w:id="13" w:name="_Toc468450159"/>
-      <w:bookmarkStart w:id="14" w:name="_Toc468970009"/>
-      <w:r>
-        <w:rPr>
-          <w:lang w:val="en-IE"/>
-        </w:rPr>
+      <w:bookmarkStart w:id="13" w:name="_Toc468974340"/>
+      <w:r>
         <w:t xml:space="preserve">Figure </w:t>
       </w:r>
-      <w:r>
-        <w:rPr>
-          <w:lang w:val="en-IE"/>
-        </w:rPr>
-        <w:fldChar w:fldCharType="begin"/>
-      </w:r>
-      <w:r>
-        <w:rPr>
-          <w:lang w:val="en-IE"/>
-        </w:rPr>
-        <w:instrText xml:space="preserve"> SEQ Figure \* ARABIC </w:instrText>
-      </w:r>
-      <w:r>
-        <w:rPr>
-          <w:lang w:val="en-IE"/>
-        </w:rPr>
-        <w:fldChar w:fldCharType="separate"/>
-      </w:r>
-      <w:r>
-        <w:rPr>
-          <w:noProof/>
-          <w:lang w:val="en-IE"/>
-        </w:rPr>
-        <w:t>1</w:t>
+      <w:fldSimple w:instr=" SEQ Figure \* ARABIC ">
+        <w:r>
+          <w:rPr>
+            <w:noProof/>
+          </w:rPr>
+          <w:t>1</w:t>
+        </w:r>
+      </w:fldSimple>
+      <w:r>
+        <w:t xml:space="preserve"> - </w:t>
+      </w:r>
+      <w:r>
+        <w:t>Use Case Model 1</w:t>
       </w:r>
       <w:bookmarkEnd w:id="13"/>
+    </w:p>
+    <w:p>
+      <w:pPr>
+        <w:rPr>
+          <w:lang w:val="en-IE"/>
+        </w:rPr>
+      </w:pPr>
+    </w:p>
+    <w:p>
+      <w:pPr>
+        <w:pStyle w:val="Heading3"/>
+        <w:rPr>
+          <w:lang w:val="en-IE"/>
+        </w:rPr>
+      </w:pPr>
+      <w:bookmarkStart w:id="14" w:name="_Toc468448086"/>
+      <w:bookmarkStart w:id="15" w:name="_Toc468974335"/>
+      <w:r>
+        <w:rPr>
+          <w:lang w:val="en-IE"/>
+        </w:rPr>
+        <w:t>Description</w:t>
+      </w:r>
+      <w:bookmarkStart w:id="16" w:name="_Toc468448089"/>
       <w:bookmarkEnd w:id="14"/>
-      <w:r>
-        <w:rPr>
-          <w:lang w:val="en-IE"/>
-        </w:rPr>
-        <w:fldChar w:fldCharType="end"/>
-      </w:r>
-    </w:p>
-    <w:p>
-      <w:pPr>
-        <w:rPr>
-          <w:lang w:val="en-IE"/>
-        </w:rPr>
-      </w:pPr>
-    </w:p>
-    <w:p>
-      <w:pPr>
-        <w:pStyle w:val="Heading3"/>
-        <w:rPr>
-          <w:lang w:val="en-IE"/>
-        </w:rPr>
-      </w:pPr>
-      <w:bookmarkStart w:id="15" w:name="_Toc468448086"/>
-      <w:bookmarkStart w:id="16" w:name="_Toc468969950"/>
-      <w:r>
-        <w:rPr>
-          <w:lang w:val="en-IE"/>
-        </w:rPr>
-        <w:t>Description</w:t>
-      </w:r>
-      <w:bookmarkStart w:id="17" w:name="_Toc468448089"/>
       <w:bookmarkEnd w:id="15"/>
+    </w:p>
+    <w:p>
+      <w:pPr>
+        <w:rPr>
+          <w:lang w:val="en-IE"/>
+        </w:rPr>
+      </w:pPr>
+      <w:r>
+        <w:rPr>
+          <w:lang w:val="en-IE"/>
+        </w:rPr>
+        <w:t xml:space="preserve">There are </w:t>
+      </w:r>
+      <w:r>
+        <w:rPr>
+          <w:lang w:val="en-IE"/>
+        </w:rPr>
+        <w:t>two</w:t>
+      </w:r>
+      <w:r>
+        <w:rPr>
+          <w:lang w:val="en-IE"/>
+        </w:rPr>
+        <w:t xml:space="preserve"> actors, student and admin. </w:t>
+      </w:r>
+      <w:r>
+        <w:rPr>
+          <w:lang w:val="en-IE"/>
+        </w:rPr>
+        <w:t xml:space="preserve"> Both have the ability to login</w:t>
+      </w:r>
+      <w:r>
+        <w:rPr>
+          <w:lang w:val="en-IE"/>
+        </w:rPr>
+        <w:t xml:space="preserve"> and take the quiz. </w:t>
+      </w:r>
+      <w:r>
+        <w:rPr>
+          <w:lang w:val="en-IE"/>
+        </w:rPr>
+        <w:t xml:space="preserve"> </w:t>
+      </w:r>
+      <w:r>
+        <w:rPr>
+          <w:lang w:val="en-IE"/>
+        </w:rPr>
+        <w:t>Student can also view their personal profil</w:t>
+      </w:r>
+      <w:r>
+        <w:rPr>
+          <w:lang w:val="en-IE"/>
+        </w:rPr>
+        <w:t>e</w:t>
+      </w:r>
+      <w:r>
+        <w:rPr>
+          <w:lang w:val="en-IE"/>
+        </w:rPr>
+        <w:t xml:space="preserve"> meanwhile the admin can view the class profile and edit the quiz database.</w:t>
+      </w:r>
+    </w:p>
+    <w:p>
+      <w:pPr>
+        <w:pStyle w:val="Heading1"/>
+        <w:rPr>
+          <w:lang w:val="en-IE"/>
+        </w:rPr>
+      </w:pPr>
+      <w:bookmarkStart w:id="17" w:name="_Toc468974336"/>
+      <w:r>
+        <w:rPr>
+          <w:lang w:val="en-IE"/>
+        </w:rPr>
+        <w:t>Conceptual Model</w:t>
+      </w:r>
       <w:bookmarkEnd w:id="16"/>
-    </w:p>
-    <w:p>
-      <w:pPr>
-        <w:rPr>
-          <w:lang w:val="en-IE"/>
-        </w:rPr>
-      </w:pPr>
-      <w:r>
-        <w:rPr>
-          <w:lang w:val="en-IE"/>
-        </w:rPr>
-        <w:t xml:space="preserve">There are </w:t>
-      </w:r>
-      <w:r>
-        <w:rPr>
-          <w:lang w:val="en-IE"/>
-        </w:rPr>
-        <w:t>two</w:t>
-      </w:r>
-      <w:r>
-        <w:rPr>
-          <w:lang w:val="en-IE"/>
-        </w:rPr>
-        <w:t xml:space="preserve"> actors, student and admin. </w:t>
-      </w:r>
-      <w:r>
-        <w:rPr>
-          <w:lang w:val="en-IE"/>
-        </w:rPr>
-        <w:t xml:space="preserve"> Both have the ability to login</w:t>
-      </w:r>
-      <w:r>
-        <w:rPr>
-          <w:lang w:val="en-IE"/>
-        </w:rPr>
-        <w:t xml:space="preserve"> and take the quiz. </w:t>
-      </w:r>
-      <w:r>
-        <w:rPr>
-          <w:lang w:val="en-IE"/>
-        </w:rPr>
-        <w:t xml:space="preserve"> </w:t>
-      </w:r>
-      <w:r>
-        <w:rPr>
-          <w:lang w:val="en-IE"/>
-        </w:rPr>
-        <w:t>Student can also view their personal profil</w:t>
-      </w:r>
-      <w:r>
-        <w:rPr>
-          <w:lang w:val="en-IE"/>
-        </w:rPr>
-        <w:t>e</w:t>
-      </w:r>
-      <w:r>
-        <w:rPr>
-          <w:lang w:val="en-IE"/>
-        </w:rPr>
-        <w:t xml:space="preserve"> meanwhile the admin can view the class profile and edit the quiz database.</w:t>
-      </w:r>
-    </w:p>
-    <w:p>
-      <w:pPr>
-        <w:pStyle w:val="Heading1"/>
-        <w:rPr>
-          <w:lang w:val="en-IE"/>
-        </w:rPr>
-      </w:pPr>
-      <w:bookmarkStart w:id="18" w:name="_Toc468969951"/>
-      <w:r>
-        <w:rPr>
-          <w:lang w:val="en-IE"/>
-        </w:rPr>
-        <w:t>Conceptual Model</w:t>
-      </w:r>
       <w:bookmarkEnd w:id="17"/>
+    </w:p>
+    <w:p>
+      <w:pPr>
+        <w:pStyle w:val="Heading2"/>
+        <w:rPr>
+          <w:lang w:val="en-IE"/>
+        </w:rPr>
+      </w:pPr>
+      <w:bookmarkStart w:id="18" w:name="_Toc468448090"/>
+      <w:bookmarkStart w:id="19" w:name="_Toc468974337"/>
+      <w:r>
+        <w:rPr>
+          <w:lang w:val="en-IE"/>
+        </w:rPr>
+        <w:t>UML Class Conceptual Model</w:t>
+      </w:r>
       <w:bookmarkEnd w:id="18"/>
-    </w:p>
-    <w:p>
-      <w:pPr>
-        <w:pStyle w:val="Heading2"/>
-        <w:rPr>
-          <w:lang w:val="en-IE"/>
-        </w:rPr>
-      </w:pPr>
-      <w:bookmarkStart w:id="19" w:name="_Toc468448090"/>
-      <w:bookmarkStart w:id="20" w:name="_Toc468969952"/>
-      <w:r>
-        <w:rPr>
-          <w:lang w:val="en-IE"/>
-        </w:rPr>
-        <w:t>UML Class Conceptual Model</w:t>
-      </w:r>
       <w:bookmarkEnd w:id="19"/>
-      <w:bookmarkEnd w:id="20"/>
     </w:p>
     <w:p>
       <w:pPr>
@@ -2869,7 +2676,7 @@
           <w:lang w:val="en-IE" w:eastAsia="en-IE"/>
         </w:rPr>
         <w:drawing>
-          <wp:inline distT="0" distB="0" distL="0" distR="0" wp14:anchorId="3DAC1655" wp14:editId="33A0DD89">
+          <wp:inline distT="0" distB="0" distL="0" distR="0" wp14:anchorId="2657EE9D" wp14:editId="1669B74B">
             <wp:extent cx="5731510" cy="5760085"/>
             <wp:effectExtent l="0" t="0" r="2540" b="0"/>
             <wp:docPr id="4" name="Picture 4"/>
@@ -2913,7 +2720,7 @@
           <w:lang w:val="en-IE"/>
         </w:rPr>
       </w:pPr>
-      <w:bookmarkStart w:id="21" w:name="_Toc468970010"/>
+      <w:bookmarkStart w:id="20" w:name="_Toc468974341"/>
       <w:r>
         <w:t xml:space="preserve">Figure </w:t>
       </w:r>
@@ -2924,8 +2731,14 @@
           </w:rPr>
           <w:t>2</w:t>
         </w:r>
-        <w:bookmarkEnd w:id="21"/>
       </w:fldSimple>
+      <w:r>
+        <w:t xml:space="preserve"> - </w:t>
+      </w:r>
+      <w:r>
+        <w:t>UML Class Conceptual Model</w:t>
+      </w:r>
+      <w:bookmarkEnd w:id="20"/>
     </w:p>
     <w:p>
       <w:pPr>
@@ -2941,8 +2754,8 @@
           <w:lang w:val="en-IE"/>
         </w:rPr>
       </w:pPr>
-      <w:bookmarkStart w:id="22" w:name="_Toc468448091"/>
-      <w:bookmarkStart w:id="23" w:name="_Toc468969953"/>
+      <w:bookmarkStart w:id="21" w:name="_Toc468448091"/>
+      <w:bookmarkStart w:id="22" w:name="_Toc468974338"/>
       <w:r>
         <w:rPr>
           <w:lang w:val="en-IE"/>
@@ -2950,117 +2763,256 @@
         <w:lastRenderedPageBreak/>
         <w:t>Modelling Assumptions</w:t>
       </w:r>
+      <w:bookmarkEnd w:id="21"/>
       <w:bookmarkEnd w:id="22"/>
+    </w:p>
+    <w:p>
+      <w:pPr>
+        <w:rPr>
+          <w:lang w:val="en-IE"/>
+        </w:rPr>
+      </w:pPr>
+      <w:r>
+        <w:rPr>
+          <w:lang w:val="en-IE"/>
+        </w:rPr>
+        <w:t>The normal assumptions where that there was to be two types of users in the modelling structure.  Firstly, the student, who can login, start the quiz and or view the profile with results and the Administrator who has the permission and clearance to add or change the data within the text file namely the question bank.  The administrator can view all class profiles and report’s, they can also take the quiz.</w:t>
+      </w:r>
+    </w:p>
+    <w:p>
+      <w:pPr>
+        <w:rPr>
+          <w:lang w:val="en-IE"/>
+        </w:rPr>
+      </w:pPr>
+      <w:r>
+        <w:rPr>
+          <w:lang w:val="en-IE"/>
+        </w:rPr>
+        <w:t>Considerations</w:t>
+      </w:r>
+      <w:r>
+        <w:rPr>
+          <w:lang w:val="en-IE"/>
+        </w:rPr>
+        <w:t xml:space="preserve"> taken into account for the</w:t>
+      </w:r>
+      <w:r>
+        <w:rPr>
+          <w:lang w:val="en-IE"/>
+        </w:rPr>
+        <w:t xml:space="preserve"> fact that the ‘Q</w:t>
+      </w:r>
+      <w:r>
+        <w:rPr>
+          <w:lang w:val="en-IE"/>
+        </w:rPr>
+        <w:t>uiz</w:t>
+      </w:r>
+      <w:r>
+        <w:rPr>
+          <w:lang w:val="en-IE"/>
+        </w:rPr>
+        <w:t>’, will</w:t>
+      </w:r>
+      <w:r>
+        <w:rPr>
+          <w:lang w:val="en-IE"/>
+        </w:rPr>
+        <w:t xml:space="preserve"> generate</w:t>
+      </w:r>
+      <w:r>
+        <w:rPr>
+          <w:lang w:val="en-IE"/>
+        </w:rPr>
+        <w:t xml:space="preserve"> ten</w:t>
+      </w:r>
+      <w:r>
+        <w:rPr>
+          <w:lang w:val="en-IE"/>
+        </w:rPr>
+        <w:t xml:space="preserve"> times per student. </w:t>
+      </w:r>
+      <w:r>
+        <w:rPr>
+          <w:lang w:val="en-IE"/>
+        </w:rPr>
+        <w:t xml:space="preserve"> Meaning students only have ten attempts at taking the quiz.</w:t>
+      </w:r>
+    </w:p>
+    <w:p>
+      <w:pPr>
+        <w:rPr>
+          <w:lang w:val="en-IE"/>
+        </w:rPr>
+      </w:pPr>
+    </w:p>
+    <w:p>
+      <w:pPr>
+        <w:pStyle w:val="Heading1"/>
+        <w:rPr>
+          <w:lang w:val="en-IE"/>
+        </w:rPr>
+      </w:pPr>
+      <w:bookmarkStart w:id="23" w:name="_Toc468448092"/>
+      <w:bookmarkStart w:id="24" w:name="_Toc468974339"/>
+      <w:r>
+        <w:rPr>
+          <w:lang w:val="en-IE"/>
+        </w:rPr>
+        <w:t>System Design Observations and Recommendations</w:t>
+      </w:r>
       <w:bookmarkEnd w:id="23"/>
-    </w:p>
-    <w:p>
-      <w:pPr>
-        <w:rPr>
-          <w:lang w:val="en-IE"/>
-        </w:rPr>
-      </w:pPr>
-      <w:r>
-        <w:rPr>
-          <w:lang w:val="en-IE"/>
-        </w:rPr>
-        <w:t>The normal assumptions where that there was to be two types of users in the modelling structure.  Firstly, the student, who can login, start the quiz and or view the profile with results and the Administrator who has the permission and clearance to add or change the data within the text file namely the question bank.  The administrator can view all class profiles and report’s, they can also take the quiz.</w:t>
-      </w:r>
-    </w:p>
-    <w:p>
-      <w:pPr>
-        <w:rPr>
-          <w:lang w:val="en-IE"/>
-        </w:rPr>
-      </w:pPr>
-      <w:r>
-        <w:rPr>
-          <w:lang w:val="en-IE"/>
-        </w:rPr>
-        <w:t>Considerations</w:t>
-      </w:r>
-      <w:r>
-        <w:rPr>
-          <w:lang w:val="en-IE"/>
-        </w:rPr>
-        <w:t xml:space="preserve"> taken into account for the</w:t>
-      </w:r>
-      <w:r>
-        <w:rPr>
-          <w:lang w:val="en-IE"/>
-        </w:rPr>
-        <w:t xml:space="preserve"> fact that the ‘Q</w:t>
-      </w:r>
-      <w:r>
-        <w:rPr>
-          <w:lang w:val="en-IE"/>
-        </w:rPr>
-        <w:t>uiz</w:t>
-      </w:r>
-      <w:r>
-        <w:rPr>
-          <w:lang w:val="en-IE"/>
-        </w:rPr>
-        <w:t xml:space="preserve">’, </w:t>
-      </w:r>
-      <w:proofErr w:type="gramStart"/>
-      <w:r>
-        <w:rPr>
-          <w:lang w:val="en-IE"/>
-        </w:rPr>
-        <w:t>will</w:t>
-      </w:r>
-      <w:r>
-        <w:rPr>
-          <w:lang w:val="en-IE"/>
-        </w:rPr>
-        <w:t xml:space="preserve"> only be generated</w:t>
-      </w:r>
-      <w:proofErr w:type="gramEnd"/>
-      <w:r>
-        <w:rPr>
-          <w:lang w:val="en-IE"/>
-        </w:rPr>
-        <w:t xml:space="preserve"> ten</w:t>
-      </w:r>
-      <w:r>
-        <w:rPr>
-          <w:lang w:val="en-IE"/>
-        </w:rPr>
-        <w:t xml:space="preserve"> times per student. </w:t>
-      </w:r>
-    </w:p>
-    <w:p>
-      <w:pPr>
-        <w:rPr>
-          <w:lang w:val="en-IE"/>
-        </w:rPr>
-      </w:pPr>
-    </w:p>
-    <w:p>
-      <w:pPr>
-        <w:pStyle w:val="Heading1"/>
-        <w:rPr>
-          <w:lang w:val="en-IE"/>
-        </w:rPr>
-      </w:pPr>
-      <w:bookmarkStart w:id="24" w:name="_Toc468448092"/>
-      <w:bookmarkStart w:id="25" w:name="_Toc468969954"/>
-      <w:r>
-        <w:rPr>
-          <w:lang w:val="en-IE"/>
-        </w:rPr>
-        <w:t>System Design Observations and Recommendations</w:t>
-      </w:r>
       <w:bookmarkEnd w:id="24"/>
-      <w:bookmarkEnd w:id="25"/>
-    </w:p>
-    <w:p>
-      <w:pPr>
-        <w:pStyle w:val="Heading1"/>
-        <w:rPr>
-          <w:lang w:val="en-IE"/>
-        </w:rPr>
-      </w:pPr>
+    </w:p>
+    <w:p>
+      <w:pPr>
+        <w:rPr>
+          <w:lang w:val="en-IE"/>
+        </w:rPr>
+      </w:pPr>
+      <w:r>
+        <w:rPr>
+          <w:lang w:val="en-IE"/>
+        </w:rPr>
+        <w:t xml:space="preserve">During the process of planning and developing the Analysis and Design documentations which mainly consists of Class, Sequence, Case, State and activity diagrams at different levels of detail.  The overall visualisation of the product to be completed was easier to imagine and therefore implement.  </w:t>
+      </w:r>
+    </w:p>
+    <w:p>
+      <w:pPr>
+        <w:rPr>
+          <w:lang w:val="en-IE"/>
+        </w:rPr>
+      </w:pPr>
+      <w:r>
+        <w:rPr>
+          <w:lang w:val="en-IE"/>
+        </w:rPr>
+        <w:t>The more the team went into detailing each ph</w:t>
+      </w:r>
+      <w:r>
+        <w:rPr>
+          <w:lang w:val="en-IE"/>
+        </w:rPr>
+        <w:t>ase the more achievable the ‘End p</w:t>
+      </w:r>
+      <w:r>
+        <w:rPr>
+          <w:lang w:val="en-IE"/>
+        </w:rPr>
+        <w:t>roduct</w:t>
+      </w:r>
+      <w:r>
+        <w:rPr>
+          <w:lang w:val="en-IE"/>
+        </w:rPr>
+        <w:t>’</w:t>
+      </w:r>
+      <w:r>
+        <w:rPr>
+          <w:lang w:val="en-IE"/>
+        </w:rPr>
+        <w:t xml:space="preserve"> seemed to be.</w:t>
+      </w:r>
+      <w:r>
+        <w:rPr>
+          <w:lang w:val="en-IE"/>
+        </w:rPr>
+        <w:t xml:space="preserve">  Therefore,</w:t>
+      </w:r>
+      <w:r>
+        <w:rPr>
+          <w:lang w:val="en-IE"/>
+        </w:rPr>
+        <w:t xml:space="preserve"> when it came to the coding pha</w:t>
+      </w:r>
+      <w:r>
+        <w:rPr>
+          <w:lang w:val="en-IE"/>
+        </w:rPr>
+        <w:t>se, this seemed to be the easiest</w:t>
+      </w:r>
+      <w:r>
+        <w:rPr>
+          <w:lang w:val="en-IE"/>
+        </w:rPr>
+        <w:t xml:space="preserve"> of all the tasks involved.</w:t>
+      </w:r>
+    </w:p>
+    <w:p>
+      <w:pPr>
+        <w:rPr>
+          <w:lang w:val="en-IE"/>
+        </w:rPr>
+      </w:pPr>
+      <w:r>
+        <w:rPr>
+          <w:lang w:val="en-IE"/>
+        </w:rPr>
+        <w:t>The only observation the team would have is the difficulty in producing a productive Refined Class diagram, which was difficult without contempl</w:t>
+      </w:r>
+      <w:r>
+        <w:rPr>
+          <w:lang w:val="en-IE"/>
+        </w:rPr>
+        <w:t>ating the use of the new code that the team had</w:t>
+      </w:r>
+      <w:r>
+        <w:rPr>
+          <w:lang w:val="en-IE"/>
+        </w:rPr>
+        <w:t xml:space="preserve"> recently</w:t>
+      </w:r>
+      <w:r>
+        <w:rPr>
+          <w:lang w:val="en-IE"/>
+        </w:rPr>
+        <w:t xml:space="preserve"> been</w:t>
+      </w:r>
+      <w:r>
+        <w:rPr>
+          <w:lang w:val="en-IE"/>
+        </w:rPr>
+        <w:t xml:space="preserve"> introduced to, but after studying tinyXML further, the Team was able to put together a relevant Refined Class diagram.</w:t>
+      </w:r>
+    </w:p>
+    <w:p>
+      <w:pPr>
+        <w:rPr>
+          <w:lang w:val="en-IE"/>
+        </w:rPr>
+      </w:pPr>
+      <w:r>
+        <w:rPr>
+          <w:lang w:val="en-IE"/>
+        </w:rPr>
+        <w:t>The team would recommend a program language be chosen before planning begins and a good understanding of that code in order to productively move th</w:t>
+      </w:r>
+      <w:r>
+        <w:rPr>
+          <w:lang w:val="en-IE"/>
+        </w:rPr>
+        <w:t>r</w:t>
+      </w:r>
+      <w:r>
+        <w:rPr>
+          <w:lang w:val="en-IE"/>
+        </w:rPr>
+        <w:t>ough each phase at a timely manner and keep within the outlined time constraints.</w:t>
+      </w:r>
+    </w:p>
+    <w:p>
+      <w:pPr>
+        <w:rPr>
+          <w:lang w:val="en-IE"/>
+        </w:rPr>
+      </w:pPr>
+      <w:r>
+        <w:rPr>
+          <w:lang w:val="en-IE"/>
+        </w:rPr>
+        <w:t>Also, keep a details plan and record of all work and saved diagrams even if they are not included in the SRS document or reports as these may be useful.  Never discard any work completed, this may be a missing piece for future projects.</w:t>
+      </w:r>
     </w:p>
     <w:sectPr>
       <w:footerReference w:type="default" r:id="rId12"/>
@@ -3081,7 +3033,7 @@
 </file>
 
 <file path=word/endnotes.xml><?xml version="1.0" encoding="utf-8"?>
-<w:endnotes xmlns:wpc="http://schemas.microsoft.com/office/word/2010/wordprocessingCanvas" xmlns:mc="http://schemas.openxmlformats.org/markup-compatibility/2006" xmlns:o="urn:schemas-microsoft-com:office:office" xmlns:r="http://schemas.openxmlformats.org/officeDocument/2006/relationships" xmlns:m="http://schemas.openxmlformats.org/officeDocument/2006/math" xmlns:v="urn:schemas-microsoft-com:vml" xmlns:wp14="http://schemas.microsoft.com/office/word/2010/wordprocessingDrawing" xmlns:wp="http://schemas.openxmlformats.org/drawingml/2006/wordprocessingDrawing" xmlns:w10="urn:schemas-microsoft-com:office:word" xmlns:w="http://schemas.openxmlformats.org/wordprocessingml/2006/main" xmlns:w14="http://schemas.microsoft.com/office/word/2010/wordml" xmlns:w15="http://schemas.microsoft.com/office/word/2012/wordml" xmlns:wpg="http://schemas.microsoft.com/office/word/2010/wordprocessingGroup" xmlns:wpi="http://schemas.microsoft.com/office/word/2010/wordprocessingInk" xmlns:wne="http://schemas.microsoft.com/office/word/2006/wordml" xmlns:wps="http://schemas.microsoft.com/office/word/2010/wordprocessingShape" mc:Ignorable="w14 w15 wp14">
+<w:endnotes xmlns:wpc="http://schemas.microsoft.com/office/word/2010/wordprocessingCanvas" xmlns:cx="http://schemas.microsoft.com/office/drawing/2014/chartex" xmlns:cx1="http://schemas.microsoft.com/office/drawing/2015/9/8/chartex" xmlns:cx2="http://schemas.microsoft.com/office/drawing/2015/10/21/chartex" xmlns:mc="http://schemas.openxmlformats.org/markup-compatibility/2006" xmlns:o="urn:schemas-microsoft-com:office:office" xmlns:r="http://schemas.openxmlformats.org/officeDocument/2006/relationships" xmlns:m="http://schemas.openxmlformats.org/officeDocument/2006/math" xmlns:v="urn:schemas-microsoft-com:vml" xmlns:wp14="http://schemas.microsoft.com/office/word/2010/wordprocessingDrawing" xmlns:wp="http://schemas.openxmlformats.org/drawingml/2006/wordprocessingDrawing" xmlns:w10="urn:schemas-microsoft-com:office:word" xmlns:w="http://schemas.openxmlformats.org/wordprocessingml/2006/main" xmlns:w14="http://schemas.microsoft.com/office/word/2010/wordml" xmlns:w15="http://schemas.microsoft.com/office/word/2012/wordml" xmlns:w16se="http://schemas.microsoft.com/office/word/2015/wordml/symex" xmlns:wpg="http://schemas.microsoft.com/office/word/2010/wordprocessingGroup" xmlns:wpi="http://schemas.microsoft.com/office/word/2010/wordprocessingInk" xmlns:wne="http://schemas.microsoft.com/office/word/2006/wordml" xmlns:wps="http://schemas.microsoft.com/office/word/2010/wordprocessingShape" mc:Ignorable="w14 w15 w16se wp14">
   <w:endnote w:type="separator" w:id="-1">
     <w:p>
       <w:pPr>
@@ -3106,7 +3058,7 @@
 </file>
 
 <file path=word/footer1.xml><?xml version="1.0" encoding="utf-8"?>
-<w:ftr xmlns:wpc="http://schemas.microsoft.com/office/word/2010/wordprocessingCanvas" xmlns:mc="http://schemas.openxmlformats.org/markup-compatibility/2006" xmlns:o="urn:schemas-microsoft-com:office:office" xmlns:r="http://schemas.openxmlformats.org/officeDocument/2006/relationships" xmlns:m="http://schemas.openxmlformats.org/officeDocument/2006/math" xmlns:v="urn:schemas-microsoft-com:vml" xmlns:wp14="http://schemas.microsoft.com/office/word/2010/wordprocessingDrawing" xmlns:wp="http://schemas.openxmlformats.org/drawingml/2006/wordprocessingDrawing" xmlns:w10="urn:schemas-microsoft-com:office:word" xmlns:w="http://schemas.openxmlformats.org/wordprocessingml/2006/main" xmlns:w14="http://schemas.microsoft.com/office/word/2010/wordml" xmlns:w15="http://schemas.microsoft.com/office/word/2012/wordml" xmlns:wpg="http://schemas.microsoft.com/office/word/2010/wordprocessingGroup" xmlns:wpi="http://schemas.microsoft.com/office/word/2010/wordprocessingInk" xmlns:wne="http://schemas.microsoft.com/office/word/2006/wordml" xmlns:wps="http://schemas.microsoft.com/office/word/2010/wordprocessingShape" mc:Ignorable="w14 w15 wp14">
+<w:ftr xmlns:wpc="http://schemas.microsoft.com/office/word/2010/wordprocessingCanvas" xmlns:cx="http://schemas.microsoft.com/office/drawing/2014/chartex" xmlns:cx1="http://schemas.microsoft.com/office/drawing/2015/9/8/chartex" xmlns:cx2="http://schemas.microsoft.com/office/drawing/2015/10/21/chartex" xmlns:mc="http://schemas.openxmlformats.org/markup-compatibility/2006" xmlns:o="urn:schemas-microsoft-com:office:office" xmlns:r="http://schemas.openxmlformats.org/officeDocument/2006/relationships" xmlns:m="http://schemas.openxmlformats.org/officeDocument/2006/math" xmlns:v="urn:schemas-microsoft-com:vml" xmlns:wp14="http://schemas.microsoft.com/office/word/2010/wordprocessingDrawing" xmlns:wp="http://schemas.openxmlformats.org/drawingml/2006/wordprocessingDrawing" xmlns:w10="urn:schemas-microsoft-com:office:word" xmlns:w="http://schemas.openxmlformats.org/wordprocessingml/2006/main" xmlns:w14="http://schemas.microsoft.com/office/word/2010/wordml" xmlns:w15="http://schemas.microsoft.com/office/word/2012/wordml" xmlns:w16se="http://schemas.microsoft.com/office/word/2015/wordml/symex" xmlns:wpg="http://schemas.microsoft.com/office/word/2010/wordprocessingGroup" xmlns:wpi="http://schemas.microsoft.com/office/word/2010/wordprocessingInk" xmlns:wne="http://schemas.microsoft.com/office/word/2006/wordml" xmlns:wps="http://schemas.microsoft.com/office/word/2010/wordprocessingShape" mc:Ignorable="w14 w15 w16se wp14">
   <w:sdt>
     <w:sdtPr>
       <w:id w:val="21759203"/>
@@ -3139,7 +3091,7 @@
           <w:rPr>
             <w:noProof/>
           </w:rPr>
-          <w:t>ii</w:t>
+          <w:t xml:space="preserve"> </w:t>
         </w:r>
         <w:r>
           <w:rPr>
@@ -3160,7 +3112,7 @@
 </file>
 
 <file path=word/footer2.xml><?xml version="1.0" encoding="utf-8"?>
-<w:ftr xmlns:wpc="http://schemas.microsoft.com/office/word/2010/wordprocessingCanvas" xmlns:mc="http://schemas.openxmlformats.org/markup-compatibility/2006" xmlns:o="urn:schemas-microsoft-com:office:office" xmlns:r="http://schemas.openxmlformats.org/officeDocument/2006/relationships" xmlns:m="http://schemas.openxmlformats.org/officeDocument/2006/math" xmlns:v="urn:schemas-microsoft-com:vml" xmlns:wp14="http://schemas.microsoft.com/office/word/2010/wordprocessingDrawing" xmlns:wp="http://schemas.openxmlformats.org/drawingml/2006/wordprocessingDrawing" xmlns:w10="urn:schemas-microsoft-com:office:word" xmlns:w="http://schemas.openxmlformats.org/wordprocessingml/2006/main" xmlns:w14="http://schemas.microsoft.com/office/word/2010/wordml" xmlns:w15="http://schemas.microsoft.com/office/word/2012/wordml" xmlns:wpg="http://schemas.microsoft.com/office/word/2010/wordprocessingGroup" xmlns:wpi="http://schemas.microsoft.com/office/word/2010/wordprocessingInk" xmlns:wne="http://schemas.microsoft.com/office/word/2006/wordml" xmlns:wps="http://schemas.microsoft.com/office/word/2010/wordprocessingShape" mc:Ignorable="w14 w15 wp14">
+<w:ftr xmlns:wpc="http://schemas.microsoft.com/office/word/2010/wordprocessingCanvas" xmlns:cx="http://schemas.microsoft.com/office/drawing/2014/chartex" xmlns:cx1="http://schemas.microsoft.com/office/drawing/2015/9/8/chartex" xmlns:cx2="http://schemas.microsoft.com/office/drawing/2015/10/21/chartex" xmlns:mc="http://schemas.openxmlformats.org/markup-compatibility/2006" xmlns:o="urn:schemas-microsoft-com:office:office" xmlns:r="http://schemas.openxmlformats.org/officeDocument/2006/relationships" xmlns:m="http://schemas.openxmlformats.org/officeDocument/2006/math" xmlns:v="urn:schemas-microsoft-com:vml" xmlns:wp14="http://schemas.microsoft.com/office/word/2010/wordprocessingDrawing" xmlns:wp="http://schemas.openxmlformats.org/drawingml/2006/wordprocessingDrawing" xmlns:w10="urn:schemas-microsoft-com:office:word" xmlns:w="http://schemas.openxmlformats.org/wordprocessingml/2006/main" xmlns:w14="http://schemas.microsoft.com/office/word/2010/wordml" xmlns:w15="http://schemas.microsoft.com/office/word/2012/wordml" xmlns:w16se="http://schemas.microsoft.com/office/word/2015/wordml/symex" xmlns:wpg="http://schemas.microsoft.com/office/word/2010/wordprocessingGroup" xmlns:wpi="http://schemas.microsoft.com/office/word/2010/wordprocessingInk" xmlns:wne="http://schemas.microsoft.com/office/word/2006/wordml" xmlns:wps="http://schemas.microsoft.com/office/word/2010/wordprocessingShape" mc:Ignorable="w14 w15 w16se wp14">
   <w:sdt>
     <w:sdtPr>
       <w:id w:val="490135819"/>
@@ -3214,7 +3166,7 @@
 </file>
 
 <file path=word/footnotes.xml><?xml version="1.0" encoding="utf-8"?>
-<w:footnotes xmlns:wpc="http://schemas.microsoft.com/office/word/2010/wordprocessingCanvas" xmlns:mc="http://schemas.openxmlformats.org/markup-compatibility/2006" xmlns:o="urn:schemas-microsoft-com:office:office" xmlns:r="http://schemas.openxmlformats.org/officeDocument/2006/relationships" xmlns:m="http://schemas.openxmlformats.org/officeDocument/2006/math" xmlns:v="urn:schemas-microsoft-com:vml" xmlns:wp14="http://schemas.microsoft.com/office/word/2010/wordprocessingDrawing" xmlns:wp="http://schemas.openxmlformats.org/drawingml/2006/wordprocessingDrawing" xmlns:w10="urn:schemas-microsoft-com:office:word" xmlns:w="http://schemas.openxmlformats.org/wordprocessingml/2006/main" xmlns:w14="http://schemas.microsoft.com/office/word/2010/wordml" xmlns:w15="http://schemas.microsoft.com/office/word/2012/wordml" xmlns:wpg="http://schemas.microsoft.com/office/word/2010/wordprocessingGroup" xmlns:wpi="http://schemas.microsoft.com/office/word/2010/wordprocessingInk" xmlns:wne="http://schemas.microsoft.com/office/word/2006/wordml" xmlns:wps="http://schemas.microsoft.com/office/word/2010/wordprocessingShape" mc:Ignorable="w14 w15 wp14">
+<w:footnotes xmlns:wpc="http://schemas.microsoft.com/office/word/2010/wordprocessingCanvas" xmlns:cx="http://schemas.microsoft.com/office/drawing/2014/chartex" xmlns:cx1="http://schemas.microsoft.com/office/drawing/2015/9/8/chartex" xmlns:cx2="http://schemas.microsoft.com/office/drawing/2015/10/21/chartex" xmlns:mc="http://schemas.openxmlformats.org/markup-compatibility/2006" xmlns:o="urn:schemas-microsoft-com:office:office" xmlns:r="http://schemas.openxmlformats.org/officeDocument/2006/relationships" xmlns:m="http://schemas.openxmlformats.org/officeDocument/2006/math" xmlns:v="urn:schemas-microsoft-com:vml" xmlns:wp14="http://schemas.microsoft.com/office/word/2010/wordprocessingDrawing" xmlns:wp="http://schemas.openxmlformats.org/drawingml/2006/wordprocessingDrawing" xmlns:w10="urn:schemas-microsoft-com:office:word" xmlns:w="http://schemas.openxmlformats.org/wordprocessingml/2006/main" xmlns:w14="http://schemas.microsoft.com/office/word/2010/wordml" xmlns:w15="http://schemas.microsoft.com/office/word/2012/wordml" xmlns:w16se="http://schemas.microsoft.com/office/word/2015/wordml/symex" xmlns:wpg="http://schemas.microsoft.com/office/word/2010/wordprocessingGroup" xmlns:wpi="http://schemas.microsoft.com/office/word/2010/wordprocessingInk" xmlns:wne="http://schemas.microsoft.com/office/word/2006/wordml" xmlns:wps="http://schemas.microsoft.com/office/word/2010/wordprocessingShape" mc:Ignorable="w14 w15 w16se wp14">
   <w:footnote w:type="separator" w:id="-1">
     <w:p>
       <w:pPr>
@@ -3239,7 +3191,7 @@
 </file>
 
 <file path=word/numbering.xml><?xml version="1.0" encoding="utf-8"?>
-<w:numbering xmlns:wpc="http://schemas.microsoft.com/office/word/2010/wordprocessingCanvas" xmlns:mc="http://schemas.openxmlformats.org/markup-compatibility/2006" xmlns:o="urn:schemas-microsoft-com:office:office" xmlns:r="http://schemas.openxmlformats.org/officeDocument/2006/relationships" xmlns:m="http://schemas.openxmlformats.org/officeDocument/2006/math" xmlns:v="urn:schemas-microsoft-com:vml" xmlns:wp14="http://schemas.microsoft.com/office/word/2010/wordprocessingDrawing" xmlns:wp="http://schemas.openxmlformats.org/drawingml/2006/wordprocessingDrawing" xmlns:w10="urn:schemas-microsoft-com:office:word" xmlns:w="http://schemas.openxmlformats.org/wordprocessingml/2006/main" xmlns:w14="http://schemas.microsoft.com/office/word/2010/wordml" xmlns:w15="http://schemas.microsoft.com/office/word/2012/wordml" xmlns:wpg="http://schemas.microsoft.com/office/word/2010/wordprocessingGroup" xmlns:wpi="http://schemas.microsoft.com/office/word/2010/wordprocessingInk" xmlns:wne="http://schemas.microsoft.com/office/word/2006/wordml" xmlns:wps="http://schemas.microsoft.com/office/word/2010/wordprocessingShape" mc:Ignorable="w14 w15 wp14">
+<w:numbering xmlns:wpc="http://schemas.microsoft.com/office/word/2010/wordprocessingCanvas" xmlns:cx="http://schemas.microsoft.com/office/drawing/2014/chartex" xmlns:cx1="http://schemas.microsoft.com/office/drawing/2015/9/8/chartex" xmlns:cx2="http://schemas.microsoft.com/office/drawing/2015/10/21/chartex" xmlns:mc="http://schemas.openxmlformats.org/markup-compatibility/2006" xmlns:o="urn:schemas-microsoft-com:office:office" xmlns:r="http://schemas.openxmlformats.org/officeDocument/2006/relationships" xmlns:m="http://schemas.openxmlformats.org/officeDocument/2006/math" xmlns:v="urn:schemas-microsoft-com:vml" xmlns:wp14="http://schemas.microsoft.com/office/word/2010/wordprocessingDrawing" xmlns:wp="http://schemas.openxmlformats.org/drawingml/2006/wordprocessingDrawing" xmlns:w10="urn:schemas-microsoft-com:office:word" xmlns:w="http://schemas.openxmlformats.org/wordprocessingml/2006/main" xmlns:w14="http://schemas.microsoft.com/office/word/2010/wordml" xmlns:w15="http://schemas.microsoft.com/office/word/2012/wordml" xmlns:w16se="http://schemas.microsoft.com/office/word/2015/wordml/symex" xmlns:wpg="http://schemas.microsoft.com/office/word/2010/wordprocessingGroup" xmlns:wpi="http://schemas.microsoft.com/office/word/2010/wordprocessingInk" xmlns:wne="http://schemas.microsoft.com/office/word/2006/wordml" xmlns:wps="http://schemas.microsoft.com/office/word/2010/wordprocessingShape" mc:Ignorable="w14 w15 w16se wp14">
   <w:abstractNum w:abstractNumId="0" w15:restartNumberingAfterBreak="0">
     <w:nsid w:val="030760CE"/>
     <w:multiLevelType w:val="hybridMultilevel"/>
@@ -3520,7 +3472,7 @@
 </file>
 
 <file path=word/styles.xml><?xml version="1.0" encoding="utf-8"?>
-<w:styles xmlns:mc="http://schemas.openxmlformats.org/markup-compatibility/2006" xmlns:r="http://schemas.openxmlformats.org/officeDocument/2006/relationships" xmlns:w="http://schemas.openxmlformats.org/wordprocessingml/2006/main" xmlns:w14="http://schemas.microsoft.com/office/word/2010/wordml" xmlns:w15="http://schemas.microsoft.com/office/word/2012/wordml" mc:Ignorable="w14 w15">
+<w:styles xmlns:mc="http://schemas.openxmlformats.org/markup-compatibility/2006" xmlns:r="http://schemas.openxmlformats.org/officeDocument/2006/relationships" xmlns:w="http://schemas.openxmlformats.org/wordprocessingml/2006/main" xmlns:w14="http://schemas.microsoft.com/office/word/2010/wordml" xmlns:w15="http://schemas.microsoft.com/office/word/2012/wordml" xmlns:w16se="http://schemas.microsoft.com/office/word/2015/wordml/symex" mc:Ignorable="w14 w15 w16se">
   <w:docDefaults>
     <w:rPrDefault>
       <w:rPr>
@@ -3536,7 +3488,7 @@
       </w:pPr>
     </w:pPrDefault>
   </w:docDefaults>
-  <w:latentStyles w:defLockedState="0" w:defUIPriority="99" w:defSemiHidden="0" w:defUnhideWhenUsed="0" w:defQFormat="0" w:count="371">
+  <w:latentStyles w:defLockedState="0" w:defUIPriority="99" w:defSemiHidden="0" w:defUnhideWhenUsed="0" w:defQFormat="0" w:count="372">
     <w:lsdException w:name="Normal" w:uiPriority="0" w:qFormat="1"/>
     <w:lsdException w:name="heading 1" w:uiPriority="9" w:qFormat="1"/>
     <w:lsdException w:name="heading 2" w:semiHidden="1" w:uiPriority="9" w:unhideWhenUsed="1" w:qFormat="1"/>
@@ -3642,7 +3594,6 @@
     <w:lsdException w:name="HTML Sample" w:semiHidden="1" w:unhideWhenUsed="1"/>
     <w:lsdException w:name="HTML Typewriter" w:semiHidden="1" w:unhideWhenUsed="1"/>
     <w:lsdException w:name="HTML Variable" w:semiHidden="1" w:unhideWhenUsed="1"/>
-    <w:lsdException w:name="Normal Table" w:semiHidden="1" w:unhideWhenUsed="1"/>
     <w:lsdException w:name="annotation subject" w:semiHidden="1" w:unhideWhenUsed="1"/>
     <w:lsdException w:name="No List" w:semiHidden="1" w:unhideWhenUsed="1"/>
     <w:lsdException w:name="Outline List 1" w:semiHidden="1" w:unhideWhenUsed="1"/>
@@ -3689,10 +3640,8 @@
     <w:lsdException w:name="Table Subtle 2" w:semiHidden="1" w:unhideWhenUsed="1"/>
     <w:lsdException w:name="Table Web 1" w:semiHidden="1" w:unhideWhenUsed="1"/>
     <w:lsdException w:name="Table Web 2" w:semiHidden="1" w:unhideWhenUsed="1"/>
-    <w:lsdException w:name="Table Web 3" w:semiHidden="1" w:unhideWhenUsed="1"/>
     <w:lsdException w:name="Balloon Text" w:semiHidden="1" w:unhideWhenUsed="1"/>
     <w:lsdException w:name="Table Grid" w:uiPriority="39"/>
-    <w:lsdException w:name="Table Theme" w:semiHidden="1" w:unhideWhenUsed="1"/>
     <w:lsdException w:name="Placeholder Text" w:semiHidden="1"/>
     <w:lsdException w:name="No Spacing" w:uiPriority="1" w:qFormat="1"/>
     <w:lsdException w:name="Light Shading" w:uiPriority="60"/>
@@ -3908,6 +3857,7 @@
     <w:lsdException w:name="List Table 5 Dark Accent 6" w:uiPriority="50"/>
     <w:lsdException w:name="List Table 6 Colorful Accent 6" w:uiPriority="51"/>
     <w:lsdException w:name="List Table 7 Colorful Accent 6" w:uiPriority="52"/>
+    <w:lsdException w:name="Mention" w:semiHidden="1" w:unhideWhenUsed="1"/>
   </w:latentStyles>
   <w:style w:type="paragraph" w:default="1" w:styleId="Normal">
     <w:name w:val="Normal"/>
@@ -4654,7 +4604,7 @@
 </file>
 
 <file path=customXml/itemProps1.xml><?xml version="1.0" encoding="utf-8"?>
-<ds:datastoreItem xmlns:ds="http://schemas.openxmlformats.org/officeDocument/2006/customXml" ds:itemID="{56E5D3FF-BDFF-4852-9E8D-4B15274304B0}">
+<ds:datastoreItem xmlns:ds="http://schemas.openxmlformats.org/officeDocument/2006/customXml" ds:itemID="{B0DA61F6-8897-4E6D-B322-6E711604C775}">
   <ds:schemaRefs>
     <ds:schemaRef ds:uri="http://schemas.openxmlformats.org/officeDocument/2006/bibliography"/>
   </ds:schemaRefs>

</xml_diff>

<commit_message>
Updated Tables and Figures
</commit_message>
<xml_diff>
--- a/Analysis Document.docx
+++ b/Analysis Document.docx
@@ -22,8 +22,6 @@
         </w:rPr>
       </w:sdtEndPr>
       <w:sdtContent>
-        <w:bookmarkStart w:id="0" w:name="_GoBack" w:displacedByCustomXml="prev"/>
-        <w:bookmarkEnd w:id="0" w:displacedByCustomXml="prev"/>
         <w:p>
           <w:pPr>
             <w:jc w:val="right"/>
@@ -411,7 +409,22 @@
               <w:rStyle w:val="SubtleEmphasis"/>
               <w:lang w:val="en-IE"/>
             </w:rPr>
-            <w:t>Submission Date</w:t>
+            <w:t>16</w:t>
+          </w:r>
+          <w:r>
+            <w:rPr>
+              <w:rStyle w:val="SubtleEmphasis"/>
+              <w:vertAlign w:val="superscript"/>
+              <w:lang w:val="en-IE"/>
+            </w:rPr>
+            <w:t>th</w:t>
+          </w:r>
+          <w:r>
+            <w:rPr>
+              <w:rStyle w:val="SubtleEmphasis"/>
+              <w:lang w:val="en-IE"/>
+            </w:rPr>
+            <w:t xml:space="preserve"> December 2016</w:t>
           </w:r>
         </w:p>
         <w:p>
@@ -427,7 +440,7 @@
         </w:p>
       </w:sdtContent>
     </w:sdt>
-    <w:bookmarkStart w:id="1" w:name="_Toc463382590" w:displacedByCustomXml="prev"/>
+    <w:bookmarkStart w:id="0" w:name="_Toc463382590" w:displacedByCustomXml="prev"/>
     <w:p>
       <w:pPr>
         <w:pStyle w:val="Heading1"/>
@@ -435,14 +448,14 @@
           <w:lang w:val="en-IE"/>
         </w:rPr>
       </w:pPr>
-      <w:bookmarkStart w:id="2" w:name="_Toc468974329"/>
+      <w:bookmarkStart w:id="1" w:name="_Toc469483068"/>
       <w:r>
         <w:rPr>
           <w:lang w:val="en-IE"/>
         </w:rPr>
         <w:t>Table of Contents</w:t>
       </w:r>
-      <w:bookmarkEnd w:id="2"/>
+      <w:bookmarkEnd w:id="1"/>
     </w:p>
     <w:sdt>
       <w:sdtPr>
@@ -501,7 +514,7 @@
             </w:rPr>
             <w:fldChar w:fldCharType="separate"/>
           </w:r>
-          <w:hyperlink w:anchor="_Toc468974329" w:history="1">
+          <w:hyperlink w:anchor="_Toc469483068" w:history="1">
             <w:r>
               <w:rPr>
                 <w:rStyle w:val="Hyperlink"/>
@@ -529,7 +542,7 @@
                 <w:noProof/>
                 <w:webHidden/>
               </w:rPr>
-              <w:instrText xml:space="preserve"> PAGEREF _Toc468974329 \h </w:instrText>
+              <w:instrText xml:space="preserve"> PAGEREF _Toc469483068 \h </w:instrText>
             </w:r>
             <w:r>
               <w:rPr>
@@ -572,7 +585,7 @@
               <w:lang w:val="en-IE" w:eastAsia="en-IE"/>
             </w:rPr>
           </w:pPr>
-          <w:hyperlink w:anchor="_Toc468974330" w:history="1">
+          <w:hyperlink w:anchor="_Toc469483069" w:history="1">
             <w:r>
               <w:rPr>
                 <w:rStyle w:val="Hyperlink"/>
@@ -600,7 +613,7 @@
                 <w:noProof/>
                 <w:webHidden/>
               </w:rPr>
-              <w:instrText xml:space="preserve"> PAGEREF _Toc468974330 \h </w:instrText>
+              <w:instrText xml:space="preserve"> PAGEREF _Toc469483069 \h </w:instrText>
             </w:r>
             <w:r>
               <w:rPr>
@@ -643,7 +656,7 @@
               <w:lang w:val="en-IE" w:eastAsia="en-IE"/>
             </w:rPr>
           </w:pPr>
-          <w:hyperlink w:anchor="_Toc468974331" w:history="1">
+          <w:hyperlink w:anchor="_Toc469483070" w:history="1">
             <w:r>
               <w:rPr>
                 <w:rStyle w:val="Hyperlink"/>
@@ -671,7 +684,7 @@
                 <w:noProof/>
                 <w:webHidden/>
               </w:rPr>
-              <w:instrText xml:space="preserve"> PAGEREF _Toc468974331 \h </w:instrText>
+              <w:instrText xml:space="preserve"> PAGEREF _Toc469483070 \h </w:instrText>
             </w:r>
             <w:r>
               <w:rPr>
@@ -714,7 +727,7 @@
               <w:lang w:val="en-IE" w:eastAsia="en-IE"/>
             </w:rPr>
           </w:pPr>
-          <w:hyperlink w:anchor="_Toc468974332" w:history="1">
+          <w:hyperlink w:anchor="_Toc469483071" w:history="1">
             <w:r>
               <w:rPr>
                 <w:rStyle w:val="Hyperlink"/>
@@ -742,7 +755,7 @@
                 <w:noProof/>
                 <w:webHidden/>
               </w:rPr>
-              <w:instrText xml:space="preserve"> PAGEREF _Toc468974332 \h </w:instrText>
+              <w:instrText xml:space="preserve"> PAGEREF _Toc469483071 \h </w:instrText>
             </w:r>
             <w:r>
               <w:rPr>
@@ -785,7 +798,7 @@
               <w:lang w:val="en-IE" w:eastAsia="en-IE"/>
             </w:rPr>
           </w:pPr>
-          <w:hyperlink w:anchor="_Toc468974333" w:history="1">
+          <w:hyperlink w:anchor="_Toc469483072" w:history="1">
             <w:r>
               <w:rPr>
                 <w:rStyle w:val="Hyperlink"/>
@@ -813,7 +826,7 @@
                 <w:noProof/>
                 <w:webHidden/>
               </w:rPr>
-              <w:instrText xml:space="preserve"> PAGEREF _Toc468974333 \h </w:instrText>
+              <w:instrText xml:space="preserve"> PAGEREF _Toc469483072 \h </w:instrText>
             </w:r>
             <w:r>
               <w:rPr>
@@ -856,7 +869,7 @@
               <w:lang w:val="en-IE" w:eastAsia="en-IE"/>
             </w:rPr>
           </w:pPr>
-          <w:hyperlink w:anchor="_Toc468974334" w:history="1">
+          <w:hyperlink w:anchor="_Toc469483073" w:history="1">
             <w:r>
               <w:rPr>
                 <w:rStyle w:val="Hyperlink"/>
@@ -884,7 +897,7 @@
                 <w:noProof/>
                 <w:webHidden/>
               </w:rPr>
-              <w:instrText xml:space="preserve"> PAGEREF _Toc468974334 \h </w:instrText>
+              <w:instrText xml:space="preserve"> PAGEREF _Toc469483073 \h </w:instrText>
             </w:r>
             <w:r>
               <w:rPr>
@@ -927,7 +940,7 @@
               <w:lang w:val="en-IE" w:eastAsia="en-IE"/>
             </w:rPr>
           </w:pPr>
-          <w:hyperlink w:anchor="_Toc468974335" w:history="1">
+          <w:hyperlink w:anchor="_Toc469483074" w:history="1">
             <w:r>
               <w:rPr>
                 <w:rStyle w:val="Hyperlink"/>
@@ -955,7 +968,7 @@
                 <w:noProof/>
                 <w:webHidden/>
               </w:rPr>
-              <w:instrText xml:space="preserve"> PAGEREF _Toc468974335 \h </w:instrText>
+              <w:instrText xml:space="preserve"> PAGEREF _Toc469483074 \h </w:instrText>
             </w:r>
             <w:r>
               <w:rPr>
@@ -998,7 +1011,7 @@
               <w:lang w:val="en-IE" w:eastAsia="en-IE"/>
             </w:rPr>
           </w:pPr>
-          <w:hyperlink w:anchor="_Toc468974336" w:history="1">
+          <w:hyperlink w:anchor="_Toc469483075" w:history="1">
             <w:r>
               <w:rPr>
                 <w:rStyle w:val="Hyperlink"/>
@@ -1026,7 +1039,7 @@
                 <w:noProof/>
                 <w:webHidden/>
               </w:rPr>
-              <w:instrText xml:space="preserve"> PAGEREF _Toc468974336 \h </w:instrText>
+              <w:instrText xml:space="preserve"> PAGEREF _Toc469483075 \h </w:instrText>
             </w:r>
             <w:r>
               <w:rPr>
@@ -1069,7 +1082,7 @@
               <w:lang w:val="en-IE" w:eastAsia="en-IE"/>
             </w:rPr>
           </w:pPr>
-          <w:hyperlink w:anchor="_Toc468974337" w:history="1">
+          <w:hyperlink w:anchor="_Toc469483076" w:history="1">
             <w:r>
               <w:rPr>
                 <w:rStyle w:val="Hyperlink"/>
@@ -1097,7 +1110,7 @@
                 <w:noProof/>
                 <w:webHidden/>
               </w:rPr>
-              <w:instrText xml:space="preserve"> PAGEREF _Toc468974337 \h </w:instrText>
+              <w:instrText xml:space="preserve"> PAGEREF _Toc469483076 \h </w:instrText>
             </w:r>
             <w:r>
               <w:rPr>
@@ -1140,7 +1153,7 @@
               <w:lang w:val="en-IE" w:eastAsia="en-IE"/>
             </w:rPr>
           </w:pPr>
-          <w:hyperlink w:anchor="_Toc468974338" w:history="1">
+          <w:hyperlink w:anchor="_Toc469483077" w:history="1">
             <w:r>
               <w:rPr>
                 <w:rStyle w:val="Hyperlink"/>
@@ -1168,7 +1181,7 @@
                 <w:noProof/>
                 <w:webHidden/>
               </w:rPr>
-              <w:instrText xml:space="preserve"> PAGEREF _Toc468974338 \h </w:instrText>
+              <w:instrText xml:space="preserve"> PAGEREF _Toc469483077 \h </w:instrText>
             </w:r>
             <w:r>
               <w:rPr>
@@ -1211,7 +1224,7 @@
               <w:lang w:val="en-IE" w:eastAsia="en-IE"/>
             </w:rPr>
           </w:pPr>
-          <w:hyperlink w:anchor="_Toc468974339" w:history="1">
+          <w:hyperlink w:anchor="_Toc469483078" w:history="1">
             <w:r>
               <w:rPr>
                 <w:rStyle w:val="Hyperlink"/>
@@ -1239,7 +1252,7 @@
                 <w:noProof/>
                 <w:webHidden/>
               </w:rPr>
-              <w:instrText xml:space="preserve"> PAGEREF _Toc468974339 \h </w:instrText>
+              <w:instrText xml:space="preserve"> PAGEREF _Toc469483078 \h </w:instrText>
             </w:r>
             <w:r>
               <w:rPr>
@@ -1400,7 +1413,7 @@
           <w:lang w:val="en-IE"/>
         </w:rPr>
       </w:pPr>
-      <w:bookmarkStart w:id="3" w:name="_Toc468974330"/>
+      <w:bookmarkStart w:id="2" w:name="_Toc469483069"/>
       <w:r>
         <w:rPr>
           <w:lang w:val="en-IE"/>
@@ -1408,8 +1421,8 @@
         <w:lastRenderedPageBreak/>
         <w:t>Table of Figures</w:t>
       </w:r>
-      <w:bookmarkEnd w:id="1"/>
-      <w:bookmarkEnd w:id="3"/>
+      <w:bookmarkEnd w:id="0"/>
+      <w:bookmarkEnd w:id="2"/>
     </w:p>
     <w:p>
       <w:pPr>
@@ -1441,7 +1454,7 @@
         </w:rPr>
         <w:fldChar w:fldCharType="separate"/>
       </w:r>
-      <w:hyperlink w:anchor="_Toc468974340" w:history="1">
+      <w:hyperlink w:anchor="_Toc469483098" w:history="1">
         <w:r>
           <w:rPr>
             <w:rStyle w:val="Hyperlink"/>
@@ -1468,7 +1481,7 @@
             <w:noProof/>
             <w:webHidden/>
           </w:rPr>
-          <w:instrText xml:space="preserve"> PAGEREF _Toc468974340 \h </w:instrText>
+          <w:instrText xml:space="preserve"> PAGEREF _Toc469483098 \h </w:instrText>
         </w:r>
         <w:r>
           <w:rPr>
@@ -1511,7 +1524,7 @@
           <w:lang w:val="en-IE" w:eastAsia="en-IE"/>
         </w:rPr>
       </w:pPr>
-      <w:hyperlink w:anchor="_Toc468974341" w:history="1">
+      <w:hyperlink w:anchor="_Toc469483099" w:history="1">
         <w:r>
           <w:rPr>
             <w:rStyle w:val="Hyperlink"/>
@@ -1538,7 +1551,7 @@
             <w:noProof/>
             <w:webHidden/>
           </w:rPr>
-          <w:instrText xml:space="preserve"> PAGEREF _Toc468974341 \h </w:instrText>
+          <w:instrText xml:space="preserve"> PAGEREF _Toc469483099 \h </w:instrText>
         </w:r>
         <w:r>
           <w:rPr>
@@ -1603,9 +1616,9 @@
           <w:docGrid w:linePitch="360"/>
         </w:sectPr>
       </w:pPr>
-      <w:bookmarkStart w:id="4" w:name="_Toc463382591"/>
-    </w:p>
-    <w:bookmarkEnd w:id="4"/>
+      <w:bookmarkStart w:id="3" w:name="_Toc463382591"/>
+    </w:p>
+    <w:bookmarkEnd w:id="3"/>
     <w:p>
       <w:pPr>
         <w:rPr>
@@ -1620,460 +1633,481 @@
           <w:lang w:val="en-IE"/>
         </w:rPr>
       </w:pPr>
-      <w:bookmarkStart w:id="5" w:name="_Toc468448082"/>
-      <w:bookmarkStart w:id="6" w:name="_Toc468974331"/>
+      <w:bookmarkStart w:id="4" w:name="_Toc468448082"/>
+      <w:bookmarkStart w:id="5" w:name="_Toc469483070"/>
       <w:r>
         <w:rPr>
           <w:lang w:val="en-IE"/>
         </w:rPr>
         <w:t>Introduction</w:t>
       </w:r>
+      <w:bookmarkEnd w:id="4"/>
       <w:bookmarkEnd w:id="5"/>
+    </w:p>
+    <w:p>
+      <w:pPr>
+        <w:jc w:val="both"/>
+        <w:rPr>
+          <w:lang w:val="en-IE"/>
+        </w:rPr>
+      </w:pPr>
+      <w:r>
+        <w:rPr>
+          <w:lang w:val="en-IE"/>
+        </w:rPr>
+        <w:t xml:space="preserve">In this </w:t>
+      </w:r>
+      <w:r>
+        <w:rPr>
+          <w:lang w:val="en-IE"/>
+        </w:rPr>
+        <w:t>assignment,</w:t>
+      </w:r>
+      <w:r>
+        <w:rPr>
+          <w:lang w:val="en-IE"/>
+        </w:rPr>
+        <w:t xml:space="preserve"> teams of </w:t>
+      </w:r>
+      <w:r>
+        <w:rPr>
+          <w:lang w:val="en-IE"/>
+        </w:rPr>
+        <w:t>three</w:t>
+      </w:r>
+      <w:r>
+        <w:rPr>
+          <w:lang w:val="en-IE"/>
+        </w:rPr>
+        <w:t xml:space="preserve"> are tasked wi</w:t>
+      </w:r>
+      <w:r>
+        <w:rPr>
+          <w:lang w:val="en-IE"/>
+        </w:rPr>
+        <w:t>th completing a project in tandem.  T</w:t>
+      </w:r>
+      <w:r>
+        <w:rPr>
+          <w:lang w:val="en-IE"/>
+        </w:rPr>
+        <w:t>he team</w:t>
+      </w:r>
+      <w:r>
+        <w:rPr>
+          <w:lang w:val="en-IE"/>
+        </w:rPr>
+        <w:t xml:space="preserve"> must show an ability to work</w:t>
+      </w:r>
+      <w:r>
+        <w:rPr>
+          <w:lang w:val="en-IE"/>
+        </w:rPr>
+        <w:t xml:space="preserve"> together, setting out a clear plan of action, using knowledge gained in labs and lectures in relation to Analysis and the production of diagrams to support and aid in the planning and implementation process.  The team must show an ability to follow the Analysis documents produced in ord</w:t>
+      </w:r>
+      <w:r>
+        <w:rPr>
+          <w:lang w:val="en-IE"/>
+        </w:rPr>
+        <w:t xml:space="preserve">er to complete a successful final </w:t>
+      </w:r>
+      <w:r>
+        <w:rPr>
+          <w:lang w:val="en-IE"/>
+        </w:rPr>
+        <w:t>product.</w:t>
+      </w:r>
+    </w:p>
+    <w:p>
+      <w:pPr>
+        <w:jc w:val="both"/>
+        <w:rPr>
+          <w:lang w:val="en-IE"/>
+        </w:rPr>
+      </w:pPr>
+      <w:r>
+        <w:rPr>
+          <w:lang w:val="en-IE"/>
+        </w:rPr>
+        <w:t xml:space="preserve">The use of </w:t>
+      </w:r>
+      <w:r>
+        <w:rPr>
+          <w:lang w:val="en-IE"/>
+        </w:rPr>
+        <w:t>‘</w:t>
+      </w:r>
+      <w:r>
+        <w:rPr>
+          <w:lang w:val="en-IE"/>
+        </w:rPr>
+        <w:t>Github</w:t>
+      </w:r>
+      <w:r>
+        <w:rPr>
+          <w:lang w:val="en-IE"/>
+        </w:rPr>
+        <w:t>’</w:t>
+      </w:r>
+      <w:r>
+        <w:rPr>
+          <w:lang w:val="en-IE"/>
+        </w:rPr>
+        <w:t xml:space="preserve"> in this assignment </w:t>
+      </w:r>
+      <w:r>
+        <w:rPr>
+          <w:lang w:val="en-IE"/>
+        </w:rPr>
+        <w:t>is</w:t>
+      </w:r>
+      <w:r>
+        <w:rPr>
+          <w:lang w:val="en-IE"/>
+        </w:rPr>
+        <w:t xml:space="preserve"> crucial </w:t>
+      </w:r>
+      <w:r>
+        <w:rPr>
+          <w:lang w:val="en-IE"/>
+        </w:rPr>
+        <w:t>in order to collaborate collective</w:t>
+      </w:r>
+      <w:r>
+        <w:rPr>
+          <w:lang w:val="en-IE"/>
+        </w:rPr>
+        <w:t>ly and productively.  Teams are to show a number of Analysis di</w:t>
+      </w:r>
+      <w:r>
+        <w:rPr>
+          <w:lang w:val="en-IE"/>
+        </w:rPr>
+        <w:t>agrams and Design documentation,</w:t>
+      </w:r>
+      <w:r>
+        <w:rPr>
+          <w:lang w:val="en-IE"/>
+        </w:rPr>
+        <w:t xml:space="preserve"> which will be</w:t>
+      </w:r>
+      <w:r>
+        <w:rPr>
+          <w:lang w:val="en-IE"/>
+        </w:rPr>
+        <w:t xml:space="preserve"> used i</w:t>
+      </w:r>
+      <w:r>
+        <w:rPr>
+          <w:lang w:val="en-IE"/>
+        </w:rPr>
+        <w:t xml:space="preserve">n the production of the code (using tinyXML) to produce a </w:t>
+      </w:r>
+      <w:r>
+        <w:rPr>
+          <w:lang w:val="en-IE"/>
+        </w:rPr>
+        <w:t>‘</w:t>
+      </w:r>
+      <w:r>
+        <w:rPr>
+          <w:lang w:val="en-IE"/>
+        </w:rPr>
+        <w:t>multiple choice quiz</w:t>
+      </w:r>
+      <w:r>
+        <w:rPr>
+          <w:lang w:val="en-IE"/>
+        </w:rPr>
+        <w:t>’</w:t>
+      </w:r>
+      <w:r>
+        <w:rPr>
+          <w:lang w:val="en-IE"/>
+        </w:rPr>
+        <w:t>.</w:t>
+      </w:r>
+    </w:p>
+    <w:p>
+      <w:pPr>
+        <w:jc w:val="both"/>
+        <w:rPr>
+          <w:lang w:val="en-IE"/>
+        </w:rPr>
+      </w:pPr>
+      <w:r>
+        <w:rPr>
+          <w:lang w:val="en-IE"/>
+        </w:rPr>
+        <w:t>The</w:t>
+      </w:r>
+      <w:r>
+        <w:rPr>
+          <w:lang w:val="en-IE"/>
+        </w:rPr>
+        <w:t xml:space="preserve"> product is a ‘Multiple Choice</w:t>
+      </w:r>
+      <w:r>
+        <w:rPr>
+          <w:lang w:val="en-IE"/>
+        </w:rPr>
+        <w:t xml:space="preserve"> quiz</w:t>
+      </w:r>
+      <w:r>
+        <w:rPr>
+          <w:lang w:val="en-IE"/>
+        </w:rPr>
+        <w:t>’ with</w:t>
+      </w:r>
+      <w:r>
+        <w:rPr>
+          <w:lang w:val="en-IE"/>
+        </w:rPr>
+        <w:t xml:space="preserve"> ten random questi</w:t>
+      </w:r>
+      <w:r>
+        <w:rPr>
+          <w:lang w:val="en-IE"/>
+        </w:rPr>
+        <w:t xml:space="preserve">ons taken from the database of Twenty Question’s.  The answer is selected, </w:t>
+      </w:r>
+      <w:r>
+        <w:rPr>
+          <w:lang w:val="en-IE"/>
+        </w:rPr>
+        <w:t>from a lis</w:t>
+      </w:r>
+      <w:r>
+        <w:rPr>
+          <w:lang w:val="en-IE"/>
+        </w:rPr>
+        <w:t>t of four</w:t>
+      </w:r>
+      <w:r>
+        <w:rPr>
+          <w:lang w:val="en-IE"/>
+        </w:rPr>
+        <w:t xml:space="preserve"> possible a</w:t>
+      </w:r>
+      <w:r>
+        <w:rPr>
+          <w:lang w:val="en-IE"/>
+        </w:rPr>
+        <w:t>nswers.  After the quiz is</w:t>
+      </w:r>
+      <w:r>
+        <w:rPr>
+          <w:lang w:val="en-IE"/>
+        </w:rPr>
+        <w:t xml:space="preserve"> completed, the result</w:t>
+      </w:r>
+      <w:r>
+        <w:rPr>
+          <w:lang w:val="en-IE"/>
+        </w:rPr>
+        <w:t>s are</w:t>
+      </w:r>
+      <w:r>
+        <w:rPr>
+          <w:lang w:val="en-IE"/>
+        </w:rPr>
+        <w:t xml:space="preserve"> generated</w:t>
+      </w:r>
+      <w:r>
+        <w:rPr>
+          <w:lang w:val="en-IE"/>
+        </w:rPr>
+        <w:t>,</w:t>
+      </w:r>
+      <w:r>
+        <w:rPr>
+          <w:lang w:val="en-IE"/>
+        </w:rPr>
+        <w:t xml:space="preserve"> and returned to the user, the user has the option to view the report and </w:t>
+      </w:r>
+      <w:r>
+        <w:rPr>
+          <w:lang w:val="en-IE"/>
+        </w:rPr>
+        <w:t>or restart the quiz, with ten</w:t>
+      </w:r>
+      <w:r>
+        <w:rPr>
+          <w:lang w:val="en-IE"/>
+        </w:rPr>
+        <w:t xml:space="preserve"> attempts available to each user.</w:t>
+      </w:r>
+    </w:p>
+    <w:p>
+      <w:pPr>
+        <w:jc w:val="both"/>
+        <w:rPr>
+          <w:lang w:val="en-IE"/>
+        </w:rPr>
+      </w:pPr>
+      <w:r>
+        <w:rPr>
+          <w:lang w:val="en-IE"/>
+        </w:rPr>
+        <w:t>The administrator has clearance/permission</w:t>
+      </w:r>
+      <w:r>
+        <w:rPr>
+          <w:lang w:val="en-IE"/>
+        </w:rPr>
+        <w:t xml:space="preserve"> to change and add to the txt document</w:t>
+      </w:r>
+      <w:r>
+        <w:rPr>
+          <w:lang w:val="en-IE"/>
+        </w:rPr>
+        <w:t>, which is referred to as the question bank, this</w:t>
+      </w:r>
+      <w:r>
+        <w:rPr>
+          <w:lang w:val="en-IE"/>
+        </w:rPr>
+        <w:t xml:space="preserve"> holds the list of questions and answers.  They must also have access to all of the reports.</w:t>
+      </w:r>
+    </w:p>
+    <w:p>
+      <w:pPr>
+        <w:jc w:val="both"/>
+        <w:rPr>
+          <w:lang w:val="en-IE"/>
+        </w:rPr>
+      </w:pPr>
+      <w:r>
+        <w:rPr>
+          <w:lang w:val="en-IE"/>
+        </w:rPr>
+        <w:t>In order to produce this quiz, implementation of the information compiled in the Analysis and design documentation</w:t>
+      </w:r>
+      <w:r>
+        <w:rPr>
+          <w:lang w:val="en-IE"/>
+        </w:rPr>
+        <w:t xml:space="preserve"> should be followed,</w:t>
+      </w:r>
+      <w:r>
+        <w:rPr>
+          <w:lang w:val="en-IE"/>
+        </w:rPr>
+        <w:t xml:space="preserve"> as is good practice.  In other words</w:t>
+      </w:r>
+      <w:r>
+        <w:rPr>
+          <w:lang w:val="en-IE"/>
+        </w:rPr>
+        <w:t>,</w:t>
+      </w:r>
+      <w:r>
+        <w:rPr>
+          <w:lang w:val="en-IE"/>
+        </w:rPr>
+        <w:t xml:space="preserve"> adherence to the Class Diagram is advisable, coding documentation using ‘Doxygen’ will also be provided.</w:t>
+      </w:r>
+    </w:p>
+    <w:p>
+      <w:pPr>
+        <w:jc w:val="both"/>
+        <w:rPr>
+          <w:lang w:val="en-IE"/>
+        </w:rPr>
+      </w:pPr>
+      <w:r>
+        <w:rPr>
+          <w:lang w:val="en-IE"/>
+        </w:rPr>
+        <w:t>When the team has completed the coding portion of the project</w:t>
+      </w:r>
+      <w:r>
+        <w:rPr>
+          <w:lang w:val="en-IE"/>
+        </w:rPr>
+        <w:t>,</w:t>
+      </w:r>
+      <w:r>
+        <w:rPr>
+          <w:lang w:val="en-IE"/>
+        </w:rPr>
+        <w:t xml:space="preserve"> pr</w:t>
+      </w:r>
+      <w:r>
+        <w:rPr>
+          <w:lang w:val="en-IE"/>
+        </w:rPr>
+        <w:t xml:space="preserve">ogression to ‘Whitebox testing’ is the next phase in completing the product. </w:t>
+      </w:r>
+      <w:r>
+        <w:rPr>
+          <w:lang w:val="en-IE"/>
+        </w:rPr>
+        <w:t xml:space="preserve"> In order to do this there is White box</w:t>
+      </w:r>
+      <w:r>
+        <w:rPr>
+          <w:lang w:val="en-IE"/>
+        </w:rPr>
+        <w:t xml:space="preserve"> testing Design, Branch/Path coverage Analysis for major “Units” and “Google-Test” test harness designed and defined.</w:t>
+      </w:r>
+    </w:p>
+    <w:p>
+      <w:pPr>
+        <w:jc w:val="both"/>
+        <w:rPr>
+          <w:lang w:val="en-IE"/>
+        </w:rPr>
+      </w:pPr>
+      <w:r>
+        <w:rPr>
+          <w:lang w:val="en-IE"/>
+        </w:rPr>
+        <w:t>Documentations in relation to SRS to complete the Project</w:t>
+      </w:r>
+      <w:r>
+        <w:rPr>
+          <w:lang w:val="en-IE"/>
+        </w:rPr>
+        <w:t>,</w:t>
+      </w:r>
+      <w:r>
+        <w:rPr>
+          <w:lang w:val="en-IE"/>
+        </w:rPr>
+        <w:t xml:space="preserve"> will </w:t>
+      </w:r>
+      <w:r>
+        <w:rPr>
+          <w:lang w:val="en-IE"/>
+        </w:rPr>
+        <w:t xml:space="preserve">also </w:t>
+      </w:r>
+      <w:r>
+        <w:rPr>
+          <w:lang w:val="en-IE"/>
+        </w:rPr>
+        <w:t>be produced</w:t>
+      </w:r>
+      <w:r>
+        <w:rPr>
+          <w:lang w:val="en-IE"/>
+        </w:rPr>
+        <w:t xml:space="preserve"> as part of the final documentation, this is to ensure if there </w:t>
+      </w:r>
+      <w:bookmarkStart w:id="6" w:name="_GoBack"/>
       <w:bookmarkEnd w:id="6"/>
-    </w:p>
-    <w:p>
-      <w:pPr>
-        <w:rPr>
-          <w:lang w:val="en-IE"/>
-        </w:rPr>
-      </w:pPr>
-      <w:r>
-        <w:rPr>
-          <w:lang w:val="en-IE"/>
-        </w:rPr>
-        <w:t xml:space="preserve">In this </w:t>
-      </w:r>
-      <w:r>
-        <w:rPr>
-          <w:lang w:val="en-IE"/>
-        </w:rPr>
-        <w:t>assignment,</w:t>
-      </w:r>
-      <w:r>
-        <w:rPr>
-          <w:lang w:val="en-IE"/>
-        </w:rPr>
-        <w:t xml:space="preserve"> teams of </w:t>
-      </w:r>
-      <w:r>
-        <w:rPr>
-          <w:lang w:val="en-IE"/>
-        </w:rPr>
-        <w:t>three</w:t>
-      </w:r>
-      <w:r>
-        <w:rPr>
-          <w:lang w:val="en-IE"/>
-        </w:rPr>
-        <w:t xml:space="preserve"> are tasked wi</w:t>
-      </w:r>
-      <w:r>
-        <w:rPr>
-          <w:lang w:val="en-IE"/>
-        </w:rPr>
-        <w:t>th completing a project in tandem.  T</w:t>
-      </w:r>
-      <w:r>
-        <w:rPr>
-          <w:lang w:val="en-IE"/>
-        </w:rPr>
-        <w:t>he team</w:t>
-      </w:r>
-      <w:r>
-        <w:rPr>
-          <w:lang w:val="en-IE"/>
-        </w:rPr>
-        <w:t xml:space="preserve"> must show an ability to work</w:t>
-      </w:r>
-      <w:r>
-        <w:rPr>
-          <w:lang w:val="en-IE"/>
-        </w:rPr>
-        <w:t xml:space="preserve"> together, setting out a clear plan of action, using knowledge gained in labs and lectures in relation to Analysis and the production of diagrams to support and aid in the planning and implementation process.  The team must show an ability to follow the Analysis documents produced in ord</w:t>
-      </w:r>
-      <w:r>
-        <w:rPr>
-          <w:lang w:val="en-IE"/>
-        </w:rPr>
-        <w:t xml:space="preserve">er to complete a successful final </w:t>
-      </w:r>
-      <w:r>
-        <w:rPr>
-          <w:lang w:val="en-IE"/>
-        </w:rPr>
-        <w:t>product.</w:t>
-      </w:r>
-    </w:p>
-    <w:p>
-      <w:pPr>
-        <w:rPr>
-          <w:lang w:val="en-IE"/>
-        </w:rPr>
-      </w:pPr>
-      <w:r>
-        <w:rPr>
-          <w:lang w:val="en-IE"/>
-        </w:rPr>
-        <w:t xml:space="preserve">The use of </w:t>
-      </w:r>
-      <w:r>
-        <w:rPr>
-          <w:lang w:val="en-IE"/>
-        </w:rPr>
-        <w:t>‘</w:t>
-      </w:r>
-      <w:r>
-        <w:rPr>
-          <w:lang w:val="en-IE"/>
-        </w:rPr>
-        <w:t>Github</w:t>
-      </w:r>
-      <w:r>
-        <w:rPr>
-          <w:lang w:val="en-IE"/>
-        </w:rPr>
-        <w:t>’</w:t>
-      </w:r>
-      <w:r>
-        <w:rPr>
-          <w:lang w:val="en-IE"/>
-        </w:rPr>
-        <w:t xml:space="preserve"> in this assignment </w:t>
-      </w:r>
-      <w:r>
-        <w:rPr>
-          <w:lang w:val="en-IE"/>
-        </w:rPr>
-        <w:t>is</w:t>
-      </w:r>
-      <w:r>
-        <w:rPr>
-          <w:lang w:val="en-IE"/>
-        </w:rPr>
-        <w:t xml:space="preserve"> crucial </w:t>
-      </w:r>
-      <w:r>
-        <w:rPr>
-          <w:lang w:val="en-IE"/>
-        </w:rPr>
-        <w:t>in order to collaborate collective</w:t>
-      </w:r>
-      <w:r>
-        <w:rPr>
-          <w:lang w:val="en-IE"/>
-        </w:rPr>
-        <w:t>ly and productively.  Teams are to show a number of Analysis di</w:t>
-      </w:r>
-      <w:r>
-        <w:rPr>
-          <w:lang w:val="en-IE"/>
-        </w:rPr>
-        <w:t>agrams and Design documentation,</w:t>
-      </w:r>
-      <w:r>
-        <w:rPr>
-          <w:lang w:val="en-IE"/>
-        </w:rPr>
-        <w:t xml:space="preserve"> which will be</w:t>
-      </w:r>
-      <w:r>
-        <w:rPr>
-          <w:lang w:val="en-IE"/>
-        </w:rPr>
-        <w:t xml:space="preserve"> used i</w:t>
-      </w:r>
-      <w:r>
-        <w:rPr>
-          <w:lang w:val="en-IE"/>
-        </w:rPr>
-        <w:t xml:space="preserve">n the production of the code (using tinyXML) to produce a </w:t>
-      </w:r>
-      <w:r>
-        <w:rPr>
-          <w:lang w:val="en-IE"/>
-        </w:rPr>
-        <w:t>‘</w:t>
-      </w:r>
-      <w:r>
-        <w:rPr>
-          <w:lang w:val="en-IE"/>
-        </w:rPr>
-        <w:t>multiple choice quiz</w:t>
-      </w:r>
-      <w:r>
-        <w:rPr>
-          <w:lang w:val="en-IE"/>
-        </w:rPr>
-        <w:t>’</w:t>
-      </w:r>
-      <w:r>
-        <w:rPr>
-          <w:lang w:val="en-IE"/>
-        </w:rPr>
-        <w:t>.</w:t>
-      </w:r>
-    </w:p>
-    <w:p>
-      <w:pPr>
-        <w:rPr>
-          <w:lang w:val="en-IE"/>
-        </w:rPr>
-      </w:pPr>
-      <w:r>
-        <w:rPr>
-          <w:lang w:val="en-IE"/>
-        </w:rPr>
-        <w:t>The</w:t>
-      </w:r>
-      <w:r>
-        <w:rPr>
-          <w:lang w:val="en-IE"/>
-        </w:rPr>
-        <w:t xml:space="preserve"> product is a ‘Multiple Choice</w:t>
-      </w:r>
-      <w:r>
-        <w:rPr>
-          <w:lang w:val="en-IE"/>
-        </w:rPr>
-        <w:t xml:space="preserve"> quiz</w:t>
-      </w:r>
-      <w:r>
-        <w:rPr>
-          <w:lang w:val="en-IE"/>
-        </w:rPr>
-        <w:t>’ with</w:t>
-      </w:r>
-      <w:r>
-        <w:rPr>
-          <w:lang w:val="en-IE"/>
-        </w:rPr>
-        <w:t xml:space="preserve"> ten random questi</w:t>
-      </w:r>
-      <w:r>
-        <w:rPr>
-          <w:lang w:val="en-IE"/>
-        </w:rPr>
-        <w:t xml:space="preserve">ons taken from the database of Twenty Question’s.  The answer is selected, </w:t>
-      </w:r>
-      <w:r>
-        <w:rPr>
-          <w:lang w:val="en-IE"/>
-        </w:rPr>
-        <w:t>from a lis</w:t>
-      </w:r>
-      <w:r>
-        <w:rPr>
-          <w:lang w:val="en-IE"/>
-        </w:rPr>
-        <w:t>t of four</w:t>
-      </w:r>
-      <w:r>
-        <w:rPr>
-          <w:lang w:val="en-IE"/>
-        </w:rPr>
-        <w:t xml:space="preserve"> possible a</w:t>
-      </w:r>
-      <w:r>
-        <w:rPr>
-          <w:lang w:val="en-IE"/>
-        </w:rPr>
-        <w:t>nswers.  After the quiz is</w:t>
-      </w:r>
-      <w:r>
-        <w:rPr>
-          <w:lang w:val="en-IE"/>
-        </w:rPr>
-        <w:t xml:space="preserve"> completed, the result</w:t>
-      </w:r>
-      <w:r>
-        <w:rPr>
-          <w:lang w:val="en-IE"/>
-        </w:rPr>
-        <w:t>s are</w:t>
-      </w:r>
-      <w:r>
-        <w:rPr>
-          <w:lang w:val="en-IE"/>
-        </w:rPr>
-        <w:t xml:space="preserve"> generated</w:t>
-      </w:r>
-      <w:r>
-        <w:rPr>
-          <w:lang w:val="en-IE"/>
-        </w:rPr>
-        <w:t>,</w:t>
-      </w:r>
-      <w:r>
-        <w:rPr>
-          <w:lang w:val="en-IE"/>
-        </w:rPr>
-        <w:t xml:space="preserve"> and returned to the user, the user has the option to view the report and </w:t>
-      </w:r>
-      <w:r>
-        <w:rPr>
-          <w:lang w:val="en-IE"/>
-        </w:rPr>
-        <w:t>or restart the quiz, with ten</w:t>
-      </w:r>
-      <w:r>
-        <w:rPr>
-          <w:lang w:val="en-IE"/>
-        </w:rPr>
-        <w:t xml:space="preserve"> attempts available to each user.</w:t>
-      </w:r>
-    </w:p>
-    <w:p>
-      <w:pPr>
-        <w:rPr>
-          <w:lang w:val="en-IE"/>
-        </w:rPr>
-      </w:pPr>
-      <w:r>
-        <w:rPr>
-          <w:lang w:val="en-IE"/>
-        </w:rPr>
-        <w:t>The administrator has clearance/permission</w:t>
-      </w:r>
-      <w:r>
-        <w:rPr>
-          <w:lang w:val="en-IE"/>
-        </w:rPr>
-        <w:t xml:space="preserve"> to change and add to the txt document</w:t>
-      </w:r>
-      <w:r>
-        <w:rPr>
-          <w:lang w:val="en-IE"/>
-        </w:rPr>
-        <w:t>, which is referred to as the question bank, this</w:t>
-      </w:r>
-      <w:r>
-        <w:rPr>
-          <w:lang w:val="en-IE"/>
-        </w:rPr>
-        <w:t xml:space="preserve"> holds the list of questions and answers.  They must also have access to all of the reports.</w:t>
-      </w:r>
-    </w:p>
-    <w:p>
-      <w:pPr>
-        <w:rPr>
-          <w:lang w:val="en-IE"/>
-        </w:rPr>
-      </w:pPr>
-      <w:r>
-        <w:rPr>
-          <w:lang w:val="en-IE"/>
-        </w:rPr>
-        <w:t>In order to produce this quiz, implementation of the information compiled in the Analysis and design documentation</w:t>
-      </w:r>
-      <w:r>
-        <w:rPr>
-          <w:lang w:val="en-IE"/>
-        </w:rPr>
-        <w:t xml:space="preserve"> should be followed,</w:t>
-      </w:r>
-      <w:r>
-        <w:rPr>
-          <w:lang w:val="en-IE"/>
-        </w:rPr>
-        <w:t xml:space="preserve"> as is good practice.  In other words</w:t>
-      </w:r>
-      <w:r>
-        <w:rPr>
-          <w:lang w:val="en-IE"/>
-        </w:rPr>
-        <w:t>,</w:t>
-      </w:r>
-      <w:r>
-        <w:rPr>
-          <w:lang w:val="en-IE"/>
-        </w:rPr>
-        <w:t xml:space="preserve"> adherence to the Class Diagram is advisable, coding documentation using ‘Doxygen’ will also be provided.</w:t>
-      </w:r>
-    </w:p>
-    <w:p>
-      <w:pPr>
-        <w:rPr>
-          <w:lang w:val="en-IE"/>
-        </w:rPr>
-      </w:pPr>
-      <w:r>
-        <w:rPr>
-          <w:lang w:val="en-IE"/>
-        </w:rPr>
-        <w:t>When the team has completed the coding portion of the project</w:t>
-      </w:r>
-      <w:r>
-        <w:rPr>
-          <w:lang w:val="en-IE"/>
-        </w:rPr>
-        <w:t>,</w:t>
-      </w:r>
-      <w:r>
-        <w:rPr>
-          <w:lang w:val="en-IE"/>
-        </w:rPr>
-        <w:t xml:space="preserve"> pr</w:t>
-      </w:r>
-      <w:r>
-        <w:rPr>
-          <w:lang w:val="en-IE"/>
-        </w:rPr>
-        <w:t xml:space="preserve">ogression to ‘Whitebox testing’ is the next phase in completing the product. </w:t>
-      </w:r>
-      <w:r>
-        <w:rPr>
-          <w:lang w:val="en-IE"/>
-        </w:rPr>
-        <w:t xml:space="preserve"> In order to do this there is White box</w:t>
-      </w:r>
-      <w:r>
-        <w:rPr>
-          <w:lang w:val="en-IE"/>
-        </w:rPr>
-        <w:t xml:space="preserve"> testing Design, Branch/Path coverage Analysis for major “Units” and “Google-Test” test harness designed and defined.</w:t>
-      </w:r>
-    </w:p>
-    <w:p>
-      <w:pPr>
-        <w:rPr>
-          <w:lang w:val="en-IE"/>
-        </w:rPr>
-      </w:pPr>
-      <w:r>
-        <w:rPr>
-          <w:lang w:val="en-IE"/>
-        </w:rPr>
-        <w:t>Documentations in relation to SRS to complete the Project</w:t>
-      </w:r>
-      <w:r>
-        <w:rPr>
-          <w:lang w:val="en-IE"/>
-        </w:rPr>
-        <w:t>,</w:t>
-      </w:r>
-      <w:r>
-        <w:rPr>
-          <w:lang w:val="en-IE"/>
-        </w:rPr>
-        <w:t xml:space="preserve"> will </w:t>
-      </w:r>
-      <w:r>
-        <w:rPr>
-          <w:lang w:val="en-IE"/>
-        </w:rPr>
-        <w:t xml:space="preserve">also </w:t>
-      </w:r>
-      <w:r>
-        <w:rPr>
-          <w:lang w:val="en-IE"/>
-        </w:rPr>
-        <w:t>be produced</w:t>
-      </w:r>
-      <w:r>
-        <w:rPr>
-          <w:lang w:val="en-IE"/>
-        </w:rPr>
-        <w:t xml:space="preserve"> as part of the final documentation, this is to ensure if there is any future problems the team can go back over the SRS documentation to see if the problem was in the planning, design or implementation</w:t>
+      <w:r>
+        <w:rPr>
+          <w:lang w:val="en-IE"/>
+        </w:rPr>
+        <w:t>are</w:t>
+      </w:r>
+      <w:r>
+        <w:rPr>
+          <w:lang w:val="en-IE"/>
+        </w:rPr>
+        <w:t xml:space="preserve"> any future problems the team can go back over the SRS documentation to see if the problem was in the planning, design or implementation</w:t>
       </w:r>
       <w:r>
         <w:rPr>
@@ -2158,7 +2192,7 @@
         </w:rPr>
       </w:pPr>
       <w:bookmarkStart w:id="7" w:name="_Toc468448083"/>
-      <w:bookmarkStart w:id="8" w:name="_Toc468974332"/>
+      <w:bookmarkStart w:id="8" w:name="_Toc469483071"/>
       <w:r>
         <w:rPr>
           <w:lang w:val="en-IE"/>
@@ -2171,6 +2205,7 @@
     </w:p>
     <w:p>
       <w:pPr>
+        <w:jc w:val="both"/>
         <w:rPr>
           <w:lang w:val="en-IE"/>
         </w:rPr>
@@ -2208,6 +2243,7 @@
     </w:p>
     <w:p>
       <w:pPr>
+        <w:jc w:val="both"/>
         <w:rPr>
           <w:lang w:val="en-IE"/>
         </w:rPr>
@@ -2299,6 +2335,7 @@
     </w:p>
     <w:p>
       <w:pPr>
+        <w:jc w:val="both"/>
         <w:rPr>
           <w:lang w:val="en-IE"/>
         </w:rPr>
@@ -2426,7 +2463,7 @@
         </w:rPr>
       </w:pPr>
       <w:bookmarkStart w:id="9" w:name="_Toc468448084"/>
-      <w:bookmarkStart w:id="10" w:name="_Toc468974333"/>
+      <w:bookmarkStart w:id="10" w:name="_Toc469483072"/>
       <w:r>
         <w:rPr>
           <w:lang w:val="en-IE"/>
@@ -2444,14 +2481,14 @@
         </w:rPr>
       </w:pPr>
       <w:bookmarkStart w:id="11" w:name="_Toc468448085"/>
-      <w:bookmarkStart w:id="12" w:name="_Toc468974334"/>
+      <w:bookmarkStart w:id="12" w:name="_Toc469483073"/>
       <w:r>
         <w:rPr>
           <w:noProof/>
           <w:lang w:val="en-IE" w:eastAsia="en-IE"/>
         </w:rPr>
         <w:drawing>
-          <wp:anchor distT="0" distB="0" distL="114300" distR="114300" simplePos="0" relativeHeight="251660288" behindDoc="0" locked="0" layoutInCell="1" allowOverlap="1" wp14:anchorId="0111585B" wp14:editId="11773C7B">
+          <wp:anchor distT="0" distB="0" distL="114300" distR="114300" simplePos="0" relativeHeight="251660288" behindDoc="0" locked="0" layoutInCell="1" allowOverlap="1" wp14:anchorId="793F3F0B" wp14:editId="0A628634">
             <wp:simplePos x="0" y="0"/>
             <wp:positionH relativeFrom="margin">
               <wp:align>center</wp:align>
@@ -2524,18 +2561,31 @@
           <w:lang w:val="en-IE"/>
         </w:rPr>
       </w:pPr>
-      <w:bookmarkStart w:id="13" w:name="_Toc468974340"/>
+      <w:bookmarkStart w:id="13" w:name="_Toc469483098"/>
       <w:r>
         <w:t xml:space="preserve">Figure </w:t>
       </w:r>
-      <w:fldSimple w:instr=" SEQ Figure \* ARABIC ">
-        <w:r>
-          <w:rPr>
-            <w:noProof/>
-          </w:rPr>
-          <w:t>1</w:t>
-        </w:r>
-      </w:fldSimple>
+      <w:r>
+        <w:fldChar w:fldCharType="begin"/>
+      </w:r>
+      <w:r>
+        <w:instrText xml:space="preserve"> SEQ Figure \* ARABIC </w:instrText>
+      </w:r>
+      <w:r>
+        <w:fldChar w:fldCharType="separate"/>
+      </w:r>
+      <w:r>
+        <w:rPr>
+          <w:noProof/>
+        </w:rPr>
+        <w:t>1</w:t>
+      </w:r>
+      <w:r>
+        <w:rPr>
+          <w:noProof/>
+        </w:rPr>
+        <w:fldChar w:fldCharType="end"/>
+      </w:r>
       <w:r>
         <w:t xml:space="preserve"> - </w:t>
       </w:r>
@@ -2559,7 +2609,7 @@
         </w:rPr>
       </w:pPr>
       <w:bookmarkStart w:id="14" w:name="_Toc468448086"/>
-      <w:bookmarkStart w:id="15" w:name="_Toc468974335"/>
+      <w:bookmarkStart w:id="15" w:name="_Toc469483074"/>
       <w:r>
         <w:rPr>
           <w:lang w:val="en-IE"/>
@@ -2572,6 +2622,7 @@
     </w:p>
     <w:p>
       <w:pPr>
+        <w:jc w:val="both"/>
         <w:rPr>
           <w:lang w:val="en-IE"/>
         </w:rPr>
@@ -2638,7 +2689,7 @@
           <w:lang w:val="en-IE"/>
         </w:rPr>
       </w:pPr>
-      <w:bookmarkStart w:id="17" w:name="_Toc468974336"/>
+      <w:bookmarkStart w:id="17" w:name="_Toc469483075"/>
       <w:r>
         <w:rPr>
           <w:lang w:val="en-IE"/>
@@ -2656,7 +2707,7 @@
         </w:rPr>
       </w:pPr>
       <w:bookmarkStart w:id="18" w:name="_Toc468448090"/>
-      <w:bookmarkStart w:id="19" w:name="_Toc468974337"/>
+      <w:bookmarkStart w:id="19" w:name="_Toc469483076"/>
       <w:r>
         <w:rPr>
           <w:lang w:val="en-IE"/>
@@ -2676,7 +2727,7 @@
           <w:lang w:val="en-IE" w:eastAsia="en-IE"/>
         </w:rPr>
         <w:drawing>
-          <wp:inline distT="0" distB="0" distL="0" distR="0" wp14:anchorId="2657EE9D" wp14:editId="1669B74B">
+          <wp:inline distT="0" distB="0" distL="0" distR="0" wp14:anchorId="00C34074" wp14:editId="5D8C4129">
             <wp:extent cx="5731510" cy="5760085"/>
             <wp:effectExtent l="0" t="0" r="2540" b="0"/>
             <wp:docPr id="4" name="Picture 4"/>
@@ -2720,18 +2771,31 @@
           <w:lang w:val="en-IE"/>
         </w:rPr>
       </w:pPr>
-      <w:bookmarkStart w:id="20" w:name="_Toc468974341"/>
+      <w:bookmarkStart w:id="20" w:name="_Toc469483099"/>
       <w:r>
         <w:t xml:space="preserve">Figure </w:t>
       </w:r>
-      <w:fldSimple w:instr=" SEQ Figure \* ARABIC ">
-        <w:r>
-          <w:rPr>
-            <w:noProof/>
-          </w:rPr>
-          <w:t>2</w:t>
-        </w:r>
-      </w:fldSimple>
+      <w:r>
+        <w:fldChar w:fldCharType="begin"/>
+      </w:r>
+      <w:r>
+        <w:instrText xml:space="preserve"> SEQ Figure \* ARABIC </w:instrText>
+      </w:r>
+      <w:r>
+        <w:fldChar w:fldCharType="separate"/>
+      </w:r>
+      <w:r>
+        <w:rPr>
+          <w:noProof/>
+        </w:rPr>
+        <w:t>2</w:t>
+      </w:r>
+      <w:r>
+        <w:rPr>
+          <w:noProof/>
+        </w:rPr>
+        <w:fldChar w:fldCharType="end"/>
+      </w:r>
       <w:r>
         <w:t xml:space="preserve"> - </w:t>
       </w:r>
@@ -2755,7 +2819,7 @@
         </w:rPr>
       </w:pPr>
       <w:bookmarkStart w:id="21" w:name="_Toc468448091"/>
-      <w:bookmarkStart w:id="22" w:name="_Toc468974338"/>
+      <w:bookmarkStart w:id="22" w:name="_Toc469483077"/>
       <w:r>
         <w:rPr>
           <w:lang w:val="en-IE"/>
@@ -2768,19 +2832,33 @@
     </w:p>
     <w:p>
       <w:pPr>
-        <w:rPr>
-          <w:lang w:val="en-IE"/>
-        </w:rPr>
-      </w:pPr>
-      <w:r>
-        <w:rPr>
-          <w:lang w:val="en-IE"/>
-        </w:rPr>
-        <w:t>The normal assumptions where that there was to be two types of users in the modelling structure.  Firstly, the student, who can login, start the quiz and or view the profile with results and the Administrator who has the permission and clearance to add or change the data within the text file namely the question bank.  The administrator can view all class profiles and report’s, they can also take the quiz.</w:t>
-      </w:r>
-    </w:p>
-    <w:p>
-      <w:pPr>
+        <w:jc w:val="both"/>
+        <w:rPr>
+          <w:lang w:val="en-IE"/>
+        </w:rPr>
+      </w:pPr>
+      <w:r>
+        <w:rPr>
+          <w:lang w:val="en-IE"/>
+        </w:rPr>
+        <w:t>The normal assumptions where that there was to be two types of users in the modelling structure.  Firstly, the student, who can login, start the quiz and or view the profile with results and the Administrator who has the permission and clearance to add or change the data within the text file namely the question bank.  The administrator can vie</w:t>
+      </w:r>
+      <w:r>
+        <w:rPr>
+          <w:lang w:val="en-IE"/>
+        </w:rPr>
+        <w:t>w all class profiles and report</w:t>
+      </w:r>
+      <w:r>
+        <w:rPr>
+          <w:lang w:val="en-IE"/>
+        </w:rPr>
+        <w:t>s, they can also take the quiz.</w:t>
+      </w:r>
+    </w:p>
+    <w:p>
+      <w:pPr>
+        <w:jc w:val="both"/>
         <w:rPr>
           <w:lang w:val="en-IE"/>
         </w:rPr>
@@ -2855,7 +2933,7 @@
         </w:rPr>
       </w:pPr>
       <w:bookmarkStart w:id="23" w:name="_Toc468448092"/>
-      <w:bookmarkStart w:id="24" w:name="_Toc468974339"/>
+      <w:bookmarkStart w:id="24" w:name="_Toc469483078"/>
       <w:r>
         <w:rPr>
           <w:lang w:val="en-IE"/>
@@ -2867,6 +2945,7 @@
     </w:p>
     <w:p>
       <w:pPr>
+        <w:jc w:val="both"/>
         <w:rPr>
           <w:lang w:val="en-IE"/>
         </w:rPr>
@@ -2880,6 +2959,7 @@
     </w:p>
     <w:p>
       <w:pPr>
+        <w:jc w:val="both"/>
         <w:rPr>
           <w:lang w:val="en-IE"/>
         </w:rPr>
@@ -2941,6 +3021,7 @@
     </w:p>
     <w:p>
       <w:pPr>
+        <w:jc w:val="both"/>
         <w:rPr>
           <w:lang w:val="en-IE"/>
         </w:rPr>
@@ -2978,6 +3059,7 @@
     </w:p>
     <w:p>
       <w:pPr>
+        <w:jc w:val="both"/>
         <w:rPr>
           <w:lang w:val="en-IE"/>
         </w:rPr>
@@ -3003,6 +3085,7 @@
     </w:p>
     <w:p>
       <w:pPr>
+        <w:jc w:val="both"/>
         <w:rPr>
           <w:lang w:val="en-IE"/>
         </w:rPr>
@@ -3594,6 +3677,7 @@
     <w:lsdException w:name="HTML Sample" w:semiHidden="1" w:unhideWhenUsed="1"/>
     <w:lsdException w:name="HTML Typewriter" w:semiHidden="1" w:unhideWhenUsed="1"/>
     <w:lsdException w:name="HTML Variable" w:semiHidden="1" w:unhideWhenUsed="1"/>
+    <w:lsdException w:name="Normal Table" w:semiHidden="1" w:unhideWhenUsed="1"/>
     <w:lsdException w:name="annotation subject" w:semiHidden="1" w:unhideWhenUsed="1"/>
     <w:lsdException w:name="No List" w:semiHidden="1" w:unhideWhenUsed="1"/>
     <w:lsdException w:name="Outline List 1" w:semiHidden="1" w:unhideWhenUsed="1"/>
@@ -3640,8 +3724,10 @@
     <w:lsdException w:name="Table Subtle 2" w:semiHidden="1" w:unhideWhenUsed="1"/>
     <w:lsdException w:name="Table Web 1" w:semiHidden="1" w:unhideWhenUsed="1"/>
     <w:lsdException w:name="Table Web 2" w:semiHidden="1" w:unhideWhenUsed="1"/>
+    <w:lsdException w:name="Table Web 3" w:semiHidden="1" w:unhideWhenUsed="1"/>
     <w:lsdException w:name="Balloon Text" w:semiHidden="1" w:unhideWhenUsed="1"/>
     <w:lsdException w:name="Table Grid" w:uiPriority="39"/>
+    <w:lsdException w:name="Table Theme" w:semiHidden="1" w:unhideWhenUsed="1"/>
     <w:lsdException w:name="Placeholder Text" w:semiHidden="1"/>
     <w:lsdException w:name="No Spacing" w:uiPriority="1" w:qFormat="1"/>
     <w:lsdException w:name="Light Shading" w:uiPriority="60"/>
@@ -4604,7 +4690,7 @@
 </file>
 
 <file path=customXml/itemProps1.xml><?xml version="1.0" encoding="utf-8"?>
-<ds:datastoreItem xmlns:ds="http://schemas.openxmlformats.org/officeDocument/2006/customXml" ds:itemID="{B0DA61F6-8897-4E6D-B322-6E711604C775}">
+<ds:datastoreItem xmlns:ds="http://schemas.openxmlformats.org/officeDocument/2006/customXml" ds:itemID="{B56D3F51-0CB2-4BD2-931A-6B932EAA734C}">
   <ds:schemaRefs>
     <ds:schemaRef ds:uri="http://schemas.openxmlformats.org/officeDocument/2006/bibliography"/>
   </ds:schemaRefs>

</xml_diff>